<commit_message>
first paragraph, intro sketch
</commit_message>
<xml_diff>
--- a/intro_sketch.docx
+++ b/intro_sketch.docx
@@ -27,19 +27,11 @@
           <w:lang w:val="en-US"/>
         </w:rPr>
       </w:pPr>
-      <w:proofErr w:type="spellStart"/>
-      <w:r>
-        <w:rPr>
-          <w:lang w:val="en-US"/>
-        </w:rPr>
-        <w:t>Mulitple</w:t>
-      </w:r>
-      <w:proofErr w:type="spellEnd"/>
-      <w:r>
-        <w:rPr>
-          <w:lang w:val="en-US"/>
-        </w:rPr>
-        <w:t xml:space="preserve"> flood durations and why we need multiple estimates</w:t>
+      <w:r>
+        <w:rPr>
+          <w:lang w:val="en-US"/>
+        </w:rPr>
+        <w:t>Mulitple flood durations and why we need multiple estimates</w:t>
       </w:r>
     </w:p>
     <w:p>
@@ -117,21 +109,7 @@
         <w:rPr>
           <w:lang w:val="en-US"/>
         </w:rPr>
-        <w:t>Why predictor selection is difficult in GAMs…</w:t>
-      </w:r>
-      <w:proofErr w:type="gramStart"/>
-      <w:r>
-        <w:rPr>
-          <w:lang w:val="en-US"/>
-        </w:rPr>
-        <w:t>shrinkage based</w:t>
-      </w:r>
-      <w:proofErr w:type="gramEnd"/>
-      <w:r>
-        <w:rPr>
-          <w:lang w:val="en-US"/>
-        </w:rPr>
-        <w:t xml:space="preserve"> methods</w:t>
+        <w:t>Why predictor selection is difficult in GAMs…shrinkage based methods</w:t>
       </w:r>
     </w:p>
     <w:p>
@@ -406,16 +384,8 @@
         <w:rPr>
           <w:lang w:val="en-US"/>
         </w:rPr>
-        <w:t xml:space="preserve">; see, for </w:t>
-      </w:r>
-      <w:proofErr w:type="gramStart"/>
-      <w:r>
-        <w:rPr>
-          <w:lang w:val="en-US"/>
-        </w:rPr>
-        <w:t>example .</w:t>
-      </w:r>
-      <w:proofErr w:type="gramEnd"/>
+        <w:t>; see, for example .</w:t>
+      </w:r>
       <w:r>
         <w:rPr>
           <w:lang w:val="en-US"/>
@@ -470,19 +440,11 @@
         </w:rPr>
         <w:t xml:space="preserve">Barna, </w:t>
       </w:r>
-      <w:proofErr w:type="spellStart"/>
-      <w:r>
-        <w:rPr>
-          <w:lang w:val="en-US"/>
-        </w:rPr>
-        <w:t>Cunderlik</w:t>
-      </w:r>
-      <w:proofErr w:type="spellEnd"/>
-      <w:r>
-        <w:rPr>
-          <w:lang w:val="en-US"/>
-        </w:rPr>
-        <w:t>, Ourada, Javelle)</w:t>
+      <w:r>
+        <w:rPr>
+          <w:lang w:val="en-US"/>
+        </w:rPr>
+        <w:t>Cunderlik, Ourada, Javelle)</w:t>
       </w:r>
       <w:r>
         <w:rPr>
@@ -539,19 +501,11 @@
         </w:rPr>
         <w:t>estimates</w:t>
       </w:r>
-      <w:proofErr w:type="gramStart"/>
-      <w:r>
-        <w:rPr>
-          <w:lang w:val="en-US"/>
-        </w:rPr>
-        <w:t>…(</w:t>
-      </w:r>
-      <w:proofErr w:type="gramEnd"/>
-      <w:r>
-        <w:rPr>
-          <w:lang w:val="en-US"/>
-        </w:rPr>
-        <w:t>or built jointly, re-estimated for each duration?)</w:t>
+      <w:r>
+        <w:rPr>
+          <w:lang w:val="en-US"/>
+        </w:rPr>
+        <w:t>…(or built jointly, re-estimated for each duration?)</w:t>
       </w:r>
     </w:p>
     <w:p>
@@ -762,16 +716,8 @@
         <w:rPr>
           <w:lang w:val="en-US"/>
         </w:rPr>
-        <w:t xml:space="preserve">Flood-duration flows are reported in dimensions of volume per time and units of cubic feet per second; to convert to total volume the flow rate is simply multiplied by the length of the duration interval </w:t>
-      </w:r>
-      <w:proofErr w:type="gramStart"/>
-      <w:r>
-        <w:rPr>
-          <w:lang w:val="en-US"/>
-        </w:rPr>
-        <w:t>considered.»</w:t>
-      </w:r>
-      <w:proofErr w:type="gramEnd"/>
+        <w:t>Flood-duration flows are reported in dimensions of volume per time and units of cubic feet per second; to convert to total volume the flow rate is simply multiplied by the length of the duration interval considered.»</w:t>
+      </w:r>
     </w:p>
     <w:p>
       <w:pPr>
@@ -838,6 +784,18 @@
         <w:rPr>
           <w:lang w:val="en-US"/>
         </w:rPr>
+        <w:t xml:space="preserve">These differences may be so fundamentally different that we may have to adapt </w:t>
+      </w:r>
+      <w:r>
+        <w:rPr>
+          <w:lang w:val="en-US"/>
+        </w:rPr>
+        <w:t xml:space="preserve">the functional form of the relationship, not just the model coefficients. </w:t>
+      </w:r>
+      <w:r>
+        <w:rPr>
+          <w:lang w:val="en-US"/>
+        </w:rPr>
         <w:t xml:space="preserve">Practically: a model would have to adapt to different relationships at different durations, or we risk imposing an artificial mathematical relationship on a changing hydrological process.  </w:t>
       </w:r>
     </w:p>
@@ -922,77 +880,104 @@
           <w:lang w:val="en-US"/>
         </w:rPr>
       </w:pPr>
-      <w:proofErr w:type="gramStart"/>
-      <w:r>
-        <w:rPr>
-          <w:lang w:val="en-US"/>
-        </w:rPr>
-        <w:t>Practically-oriented</w:t>
-      </w:r>
-      <w:proofErr w:type="gramEnd"/>
+      <w:r>
+        <w:rPr>
+          <w:lang w:val="en-US"/>
+        </w:rPr>
+        <w:t xml:space="preserve">Practically-oriented </w:t>
+      </w:r>
+    </w:p>
+    <w:p>
+      <w:pPr>
+        <w:rPr>
+          <w:lang w:val="en-US"/>
+        </w:rPr>
+      </w:pPr>
+      <w:r>
+        <w:rPr>
+          <w:lang w:val="en-US"/>
+        </w:rPr>
+        <w:t xml:space="preserve">We did not find evidence for different covariates at different durations, just different functional relationships…maybe because we use annual maxima. </w:t>
+      </w:r>
+    </w:p>
+    <w:p>
+      <w:pPr>
+        <w:rPr>
+          <w:lang w:val="en-US"/>
+        </w:rPr>
+      </w:pPr>
+    </w:p>
+    <w:p>
+      <w:pPr>
+        <w:rPr>
+          <w:lang w:val="en-US"/>
+        </w:rPr>
+      </w:pPr>
+      <w:r>
+        <w:rPr>
+          <w:lang w:val="en-US"/>
+        </w:rPr>
+        <w:t xml:space="preserve">A common challenge in engineering design for </w:t>
+      </w:r>
+      <w:r>
+        <w:rPr>
+          <w:lang w:val="en-US"/>
+        </w:rPr>
+        <w:t xml:space="preserve">retention-based </w:t>
+      </w:r>
+      <w:r>
+        <w:rPr>
+          <w:lang w:val="en-US"/>
+        </w:rPr>
+        <w:t>applications</w:t>
+      </w:r>
+      <w:r>
+        <w:rPr>
+          <w:lang w:val="en-US"/>
+        </w:rPr>
+        <w:t xml:space="preserve"> is the need for</w:t>
+      </w:r>
+      <w:r>
+        <w:rPr>
+          <w:lang w:val="en-US"/>
+        </w:rPr>
+        <w:t xml:space="preserve"> duration-specific</w:t>
+      </w:r>
       <w:r>
         <w:rPr>
           <w:lang w:val="en-US"/>
         </w:rPr>
         <w:t xml:space="preserve"> </w:t>
       </w:r>
-    </w:p>
-    <w:p>
-      <w:pPr>
-        <w:rPr>
-          <w:lang w:val="en-US"/>
-        </w:rPr>
-      </w:pPr>
-      <w:r>
-        <w:rPr>
-          <w:lang w:val="en-US"/>
-        </w:rPr>
-        <w:t xml:space="preserve">We did not find evidence for different covariates at different durations, just different functional relationships…maybe because we use annual maxima. </w:t>
-      </w:r>
-    </w:p>
-    <w:p>
-      <w:pPr>
-        <w:rPr>
-          <w:lang w:val="en-US"/>
-        </w:rPr>
-      </w:pPr>
-    </w:p>
-    <w:p>
-      <w:pPr>
-        <w:rPr>
-          <w:lang w:val="en-US"/>
-        </w:rPr>
-      </w:pPr>
-      <w:r>
-        <w:rPr>
-          <w:lang w:val="en-US"/>
-        </w:rPr>
-        <w:lastRenderedPageBreak/>
-        <w:t xml:space="preserve">A common challenge in engineering design for </w:t>
-      </w:r>
-      <w:r>
-        <w:rPr>
-          <w:lang w:val="en-US"/>
-        </w:rPr>
-        <w:t xml:space="preserve">retention-based </w:t>
-      </w:r>
-      <w:r>
-        <w:rPr>
-          <w:lang w:val="en-US"/>
-        </w:rPr>
-        <w:t>applications</w:t>
-      </w:r>
-      <w:r>
-        <w:rPr>
-          <w:lang w:val="en-US"/>
-        </w:rPr>
-        <w:t xml:space="preserve"> is the need for</w:t>
-      </w:r>
-      <w:r>
-        <w:rPr>
-          <w:lang w:val="en-US"/>
-        </w:rPr>
-        <w:t xml:space="preserve"> duration-specific</w:t>
+      <w:r>
+        <w:rPr>
+          <w:lang w:val="en-US"/>
+        </w:rPr>
+        <w:t xml:space="preserve">design </w:t>
+      </w:r>
+      <w:r>
+        <w:rPr>
+          <w:lang w:val="en-US"/>
+        </w:rPr>
+        <w:t>values at ungauged locations</w:t>
+      </w:r>
+      <w:r>
+        <w:rPr>
+          <w:lang w:val="en-US"/>
+        </w:rPr>
+        <w:t>. Since these applications focus on total storage capacity</w:t>
+      </w:r>
+      <w:r>
+        <w:rPr>
+          <w:lang w:val="en-US"/>
+        </w:rPr>
+        <w:t>, they</w:t>
+      </w:r>
+      <w:r>
+        <w:rPr>
+          <w:lang w:val="en-US"/>
+        </w:rPr>
+        <w:t xml:space="preserve"> often require frequency estimates of average streamflow</w:t>
       </w:r>
       <w:r>
         <w:rPr>
@@ -1004,37 +989,13 @@
         <w:rPr>
           <w:lang w:val="en-US"/>
         </w:rPr>
-        <w:t xml:space="preserve">design </w:t>
-      </w:r>
-      <w:r>
-        <w:rPr>
-          <w:lang w:val="en-US"/>
-        </w:rPr>
-        <w:t>values at ungauged locations</w:t>
-      </w:r>
-      <w:r>
-        <w:rPr>
-          <w:lang w:val="en-US"/>
-        </w:rPr>
-        <w:t>. Since these applications focus on total storage capacity</w:t>
-      </w:r>
-      <w:r>
-        <w:rPr>
-          <w:lang w:val="en-US"/>
-        </w:rPr>
-        <w:t>, they</w:t>
-      </w:r>
-      <w:r>
-        <w:rPr>
-          <w:lang w:val="en-US"/>
-        </w:rPr>
-        <w:t xml:space="preserve"> often require frequency estimates of average streamflow</w:t>
-      </w:r>
-      <w:r>
-        <w:rPr>
-          <w:lang w:val="en-US"/>
-        </w:rPr>
-        <w:t xml:space="preserve"> for pre-determined durations</w:t>
+        <w:t>over</w:t>
+      </w:r>
+      <w:r>
+        <w:rPr>
+          <w:lang w:val="en-US"/>
+        </w:rPr>
+        <w:t xml:space="preserve"> pre-determined durations</w:t>
       </w:r>
       <w:r>
         <w:rPr>
@@ -1110,19 +1071,25 @@
         </w:rPr>
         <w:t xml:space="preserve"> see, for </w:t>
       </w:r>
-      <w:proofErr w:type="gramStart"/>
-      <w:r>
-        <w:rPr>
-          <w:lang w:val="en-US"/>
-        </w:rPr>
-        <w:t>example .</w:t>
-      </w:r>
-      <w:proofErr w:type="gramEnd"/>
-      <w:r>
-        <w:rPr>
-          <w:lang w:val="en-US"/>
-        </w:rPr>
-        <w:t xml:space="preserve"> Frequency analyses are </w:t>
+      <w:commentRangeStart w:id="1"/>
+      <w:r>
+        <w:rPr>
+          <w:lang w:val="en-US"/>
+        </w:rPr>
+        <w:t xml:space="preserve">example . </w:t>
+      </w:r>
+      <w:commentRangeEnd w:id="1"/>
+      <w:r>
+        <w:rPr>
+          <w:rStyle w:val="Merknadsreferanse"/>
+        </w:rPr>
+        <w:commentReference w:id="1"/>
+      </w:r>
+      <w:r>
+        <w:rPr>
+          <w:lang w:val="en-US"/>
+        </w:rPr>
+        <w:t xml:space="preserve">Frequency analyses are </w:t>
       </w:r>
       <w:r>
         <w:rPr>
@@ -1134,27 +1101,19 @@
         <w:rPr>
           <w:lang w:val="en-US"/>
         </w:rPr>
-        <w:t xml:space="preserve"> performed separately for each pre-determined duration, although some approaches (Barna, </w:t>
-      </w:r>
-      <w:proofErr w:type="spellStart"/>
-      <w:r>
-        <w:rPr>
-          <w:lang w:val="en-US"/>
-        </w:rPr>
-        <w:t>Cunderlik</w:t>
-      </w:r>
-      <w:proofErr w:type="spellEnd"/>
-      <w:r>
-        <w:rPr>
-          <w:lang w:val="en-US"/>
-        </w:rPr>
-        <w:t>, Ourada, Javelle) attempt to scale estimates across durations by fitting an “average” distribution under strict assumptions</w:t>
-      </w:r>
-      <w:r>
-        <w:rPr>
-          <w:lang w:val="en-US"/>
-        </w:rPr>
-        <w:t>.</w:t>
+        <w:t xml:space="preserve"> performed separately for each pre-determined duration, although some approaches (</w:t>
+      </w:r>
+      <w:r>
+        <w:rPr>
+          <w:lang w:val="en-US"/>
+        </w:rPr>
+        <w:t xml:space="preserve">see, e.g. </w:t>
+      </w:r>
+      <w:r>
+        <w:rPr>
+          <w:lang w:val="en-US"/>
+        </w:rPr>
+        <w:t>Barna, Cunderlik, Ourada, Javelle) attempt to scale estimates across durations by fitting an “average” distribution under strict assumptions.</w:t>
       </w:r>
     </w:p>
     <w:p>
@@ -1355,21 +1314,19 @@
         <w:rPr>
           <w:lang w:val="en-US"/>
         </w:rPr>
-        <w:t xml:space="preserve">Building a </w:t>
-      </w:r>
-      <w:proofErr w:type="spellStart"/>
-      <w:r>
-        <w:rPr>
-          <w:lang w:val="en-US"/>
-        </w:rPr>
-        <w:t>rffa</w:t>
-      </w:r>
-      <w:proofErr w:type="spellEnd"/>
-      <w:r>
-        <w:rPr>
-          <w:lang w:val="en-US"/>
-        </w:rPr>
-        <w:t xml:space="preserve"> model is time consuming (predictor selection, structure selection, estimation, validation). </w:t>
+        <w:t>Building a rffa model is time consuming (predictor selection, structure selection, estimation, validation</w:t>
+      </w:r>
+      <w:r>
+        <w:rPr>
+          <w:lang w:val="en-US"/>
+        </w:rPr>
+        <w:t>, validation constraining sometimes what models we use</w:t>
+      </w:r>
+      <w:r>
+        <w:rPr>
+          <w:lang w:val="en-US"/>
+        </w:rPr>
+        <w:t xml:space="preserve">). </w:t>
       </w:r>
       <w:r>
         <w:rPr>
@@ -1399,49 +1356,25 @@
         <w:rPr>
           <w:lang w:val="en-US"/>
         </w:rPr>
-        <w:t xml:space="preserve"> a single regression relationship is typically built, and then the parameters are re-estimated for each pre-determined </w:t>
-      </w:r>
-      <w:proofErr w:type="gramStart"/>
-      <w:r>
-        <w:rPr>
-          <w:lang w:val="en-US"/>
-        </w:rPr>
-        <w:t>durations</w:t>
-      </w:r>
-      <w:proofErr w:type="gramEnd"/>
-      <w:r>
-        <w:rPr>
-          <w:lang w:val="en-US"/>
-        </w:rPr>
-        <w:t xml:space="preserve"> (2014 </w:t>
-      </w:r>
-      <w:proofErr w:type="spellStart"/>
-      <w:r>
-        <w:rPr>
-          <w:lang w:val="en-US"/>
-        </w:rPr>
-        <w:t>usgs</w:t>
-      </w:r>
-      <w:proofErr w:type="spellEnd"/>
+        <w:t xml:space="preserve"> a single regression relationship is typically built, and then the parameters are re-estimated for each pre-determined durations (</w:t>
+      </w:r>
+      <w:r>
+        <w:rPr>
+          <w:lang w:val="en-US"/>
+        </w:rPr>
+        <w:t>lamontagne, lind, kennedy</w:t>
+      </w:r>
       <w:r>
         <w:rPr>
           <w:lang w:val="en-US"/>
         </w:rPr>
         <w:t xml:space="preserve">, </w:t>
       </w:r>
-      <w:proofErr w:type="spellStart"/>
-      <w:r>
-        <w:rPr>
-          <w:lang w:val="en-US"/>
-        </w:rPr>
-        <w:t>nve</w:t>
-      </w:r>
-      <w:proofErr w:type="spellEnd"/>
-      <w:r>
-        <w:rPr>
-          <w:lang w:val="en-US"/>
-        </w:rPr>
-        <w:t xml:space="preserve">). </w:t>
+      <w:r>
+        <w:rPr>
+          <w:lang w:val="en-US"/>
+        </w:rPr>
+        <w:t xml:space="preserve">nve). </w:t>
       </w:r>
     </w:p>
     <w:p>
@@ -1486,6 +1419,7 @@
         <w:rPr>
           <w:lang w:val="en-US"/>
         </w:rPr>
+        <w:lastRenderedPageBreak/>
         <w:t>This approach has its limitation</w:t>
       </w:r>
       <w:r>
@@ -1516,21 +1450,7 @@
         <w:rPr>
           <w:lang w:val="en-US"/>
         </w:rPr>
-        <w:t>model coefficients re-estimated</w:t>
-      </w:r>
-      <w:proofErr w:type="gramStart"/>
-      <w:r>
-        <w:rPr>
-          <w:lang w:val="en-US"/>
-        </w:rPr>
-        <w:t>….assumes</w:t>
-      </w:r>
-      <w:proofErr w:type="gramEnd"/>
-      <w:r>
-        <w:rPr>
-          <w:lang w:val="en-US"/>
-        </w:rPr>
-        <w:t xml:space="preserve"> same functional form…</w:t>
+        <w:t>model coefficients re-estimated….assumes same functional form…</w:t>
       </w:r>
     </w:p>
     <w:p>
@@ -1577,24 +1497,99 @@
       </w:r>
     </w:p>
   </w:comment>
+  <w:comment w:id="1" w:author="Danielle Marie Barna" w:date="2024-10-14T13:15:00Z" w:initials="DB">
+    <w:p>
+      <w:pPr>
+        <w:pStyle w:val="Merknadstekst"/>
+      </w:pPr>
+      <w:r>
+        <w:rPr>
+          <w:rStyle w:val="Merknadsreferanse"/>
+        </w:rPr>
+        <w:annotationRef/>
+      </w:r>
+      <w:r>
+        <w:t>Balocki and Burges 1994</w:t>
+      </w:r>
+    </w:p>
+    <w:p>
+      <w:pPr>
+        <w:pStyle w:val="Merknadstekst"/>
+      </w:pPr>
+      <w:r>
+        <w:t>Lamontagne 2012</w:t>
+      </w:r>
+    </w:p>
+    <w:p>
+      <w:pPr>
+        <w:pStyle w:val="Merknadstekst"/>
+      </w:pPr>
+      <w:r>
+        <w:t>Lind 2020</w:t>
+      </w:r>
+    </w:p>
+    <w:p>
+      <w:pPr>
+        <w:pStyle w:val="Merknadstekst"/>
+      </w:pPr>
+      <w:r>
+        <w:t>Kennedy arizona 2015</w:t>
+      </w:r>
+    </w:p>
+    <w:p>
+      <w:pPr>
+        <w:pStyle w:val="Merknadstekst"/>
+      </w:pPr>
+      <w:r>
+        <w:t>Cunderlik and Ouarda</w:t>
+      </w:r>
+    </w:p>
+    <w:p>
+      <w:pPr>
+        <w:pStyle w:val="Merknadstekst"/>
+      </w:pPr>
+      <w:r>
+        <w:t>Javelle</w:t>
+      </w:r>
+    </w:p>
+    <w:p>
+      <w:pPr>
+        <w:pStyle w:val="Merknadstekst"/>
+      </w:pPr>
+      <w:r>
+        <w:t>Barna</w:t>
+      </w:r>
+    </w:p>
+    <w:p>
+      <w:pPr>
+        <w:pStyle w:val="Merknadstekst"/>
+      </w:pPr>
+      <w:r>
+        <w:t>Breinl?</w:t>
+      </w:r>
+    </w:p>
+  </w:comment>
 </w:comments>
 </file>
 
 <file path=word/commentsExtended.xml><?xml version="1.0" encoding="utf-8"?>
 <w15:commentsEx xmlns:wpc="http://schemas.microsoft.com/office/word/2010/wordprocessingCanvas" xmlns:cx="http://schemas.microsoft.com/office/drawing/2014/chartex" xmlns:cx1="http://schemas.microsoft.com/office/drawing/2015/9/8/chartex" xmlns:cx2="http://schemas.microsoft.com/office/drawing/2015/10/21/chartex" xmlns:cx3="http://schemas.microsoft.com/office/drawing/2016/5/9/chartex" xmlns:cx4="http://schemas.microsoft.com/office/drawing/2016/5/10/chartex" xmlns:cx5="http://schemas.microsoft.com/office/drawing/2016/5/11/chartex" xmlns:cx6="http://schemas.microsoft.com/office/drawing/2016/5/12/chartex" xmlns:cx7="http://schemas.microsoft.com/office/drawing/2016/5/13/chartex" xmlns:cx8="http://schemas.microsoft.com/office/drawing/2016/5/14/chartex" xmlns:mc="http://schemas.openxmlformats.org/markup-compatibility/2006" xmlns:aink="http://schemas.microsoft.com/office/drawing/2016/ink" xmlns:am3d="http://schemas.microsoft.com/office/drawing/2017/model3d" xmlns:o="urn:schemas-microsoft-com:office:office" xmlns:oel="http://schemas.microsoft.com/office/2019/extlst" xmlns:r="http://schemas.openxmlformats.org/officeDocument/2006/relationships" xmlns:m="http://schemas.openxmlformats.org/officeDocument/2006/math" xmlns:v="urn:schemas-microsoft-com:vml" xmlns:wp14="http://schemas.microsoft.com/office/word/2010/wordprocessingDrawing" xmlns:wp="http://schemas.openxmlformats.org/drawingml/2006/wordprocessingDrawing" xmlns:w10="urn:schemas-microsoft-com:office:word" xmlns:w="http://schemas.openxmlformats.org/wordprocessingml/2006/main" xmlns:w14="http://schemas.microsoft.com/office/word/2010/wordml" xmlns:w15="http://schemas.microsoft.com/office/word/2012/wordml" xmlns:w16cex="http://schemas.microsoft.com/office/word/2018/wordml/cex" xmlns:w16cid="http://schemas.microsoft.com/office/word/2016/wordml/cid" xmlns:w16="http://schemas.microsoft.com/office/word/2018/wordml" xmlns:w16du="http://schemas.microsoft.com/office/word/2023/wordml/word16du" xmlns:w16sdtdh="http://schemas.microsoft.com/office/word/2020/wordml/sdtdatahash" xmlns:w16se="http://schemas.microsoft.com/office/word/2015/wordml/symex" xmlns:wpg="http://schemas.microsoft.com/office/word/2010/wordprocessingGroup" xmlns:wpi="http://schemas.microsoft.com/office/word/2010/wordprocessingInk" xmlns:wne="http://schemas.microsoft.com/office/word/2006/wordml" xmlns:wps="http://schemas.microsoft.com/office/word/2010/wordprocessingShape" mc:Ignorable="w14 w15 w16se w16cid w16 w16cex w16sdtdh w16du wp14">
   <w15:commentEx w15:paraId="45C207A2" w15:done="0"/>
+  <w15:commentEx w15:paraId="40573330" w15:done="0"/>
 </w15:commentsEx>
 </file>
 
 <file path=word/commentsExtensible.xml><?xml version="1.0" encoding="utf-8"?>
 <w16cex:commentsExtensible xmlns:wpc="http://schemas.microsoft.com/office/word/2010/wordprocessingCanvas" xmlns:cx="http://schemas.microsoft.com/office/drawing/2014/chartex" xmlns:cx1="http://schemas.microsoft.com/office/drawing/2015/9/8/chartex" xmlns:cx2="http://schemas.microsoft.com/office/drawing/2015/10/21/chartex" xmlns:cx3="http://schemas.microsoft.com/office/drawing/2016/5/9/chartex" xmlns:cx4="http://schemas.microsoft.com/office/drawing/2016/5/10/chartex" xmlns:cx5="http://schemas.microsoft.com/office/drawing/2016/5/11/chartex" xmlns:cx6="http://schemas.microsoft.com/office/drawing/2016/5/12/chartex" xmlns:cx7="http://schemas.microsoft.com/office/drawing/2016/5/13/chartex" xmlns:cx8="http://schemas.microsoft.com/office/drawing/2016/5/14/chartex" xmlns:cr="http://schemas.microsoft.com/office/comments/2020/reactions" xmlns:mc="http://schemas.openxmlformats.org/markup-compatibility/2006" xmlns:aink="http://schemas.microsoft.com/office/drawing/2016/ink" xmlns:am3d="http://schemas.microsoft.com/office/drawing/2017/model3d" xmlns:o="urn:schemas-microsoft-com:office:office" xmlns:oel="http://schemas.microsoft.com/office/2019/extlst" xmlns:r="http://schemas.openxmlformats.org/officeDocument/2006/relationships" xmlns:m="http://schemas.openxmlformats.org/officeDocument/2006/math" xmlns:v="urn:schemas-microsoft-com:vml" xmlns:wp14="http://schemas.microsoft.com/office/word/2010/wordprocessingDrawing" xmlns:wp="http://schemas.openxmlformats.org/drawingml/2006/wordprocessingDrawing" xmlns:w10="urn:schemas-microsoft-com:office:word" xmlns:w="http://schemas.openxmlformats.org/wordprocessingml/2006/main" xmlns:w14="http://schemas.microsoft.com/office/word/2010/wordml" xmlns:w15="http://schemas.microsoft.com/office/word/2012/wordml" xmlns:w16cex="http://schemas.microsoft.com/office/word/2018/wordml/cex" xmlns:w16cid="http://schemas.microsoft.com/office/word/2016/wordml/cid" xmlns:w16="http://schemas.microsoft.com/office/word/2018/wordml" xmlns:w16du="http://schemas.microsoft.com/office/word/2023/wordml/word16du" xmlns:w16sdtdh="http://schemas.microsoft.com/office/word/2020/wordml/sdtdatahash" xmlns:w16se="http://schemas.microsoft.com/office/word/2015/wordml/symex" xmlns:wpg="http://schemas.microsoft.com/office/word/2010/wordprocessingGroup" xmlns:wpi="http://schemas.microsoft.com/office/word/2010/wordprocessingInk" xmlns:wne="http://schemas.microsoft.com/office/word/2006/wordml" xmlns:wps="http://schemas.microsoft.com/office/word/2010/wordprocessingShape" mc:Ignorable="w14 w15 w16se w16cid w16 w16cex w16sdtdh cr w16du wp14">
   <w16cex:commentExtensible w16cex:durableId="47F5CA9D" w16cex:dateUtc="2024-10-14T09:24:00Z"/>
+  <w16cex:commentExtensible w16cex:durableId="6AA7004B" w16cex:dateUtc="2024-10-14T11:15:00Z"/>
 </w16cex:commentsExtensible>
 </file>
 
 <file path=word/commentsIds.xml><?xml version="1.0" encoding="utf-8"?>
 <w16cid:commentsIds xmlns:wpc="http://schemas.microsoft.com/office/word/2010/wordprocessingCanvas" xmlns:cx="http://schemas.microsoft.com/office/drawing/2014/chartex" xmlns:cx1="http://schemas.microsoft.com/office/drawing/2015/9/8/chartex" xmlns:cx2="http://schemas.microsoft.com/office/drawing/2015/10/21/chartex" xmlns:cx3="http://schemas.microsoft.com/office/drawing/2016/5/9/chartex" xmlns:cx4="http://schemas.microsoft.com/office/drawing/2016/5/10/chartex" xmlns:cx5="http://schemas.microsoft.com/office/drawing/2016/5/11/chartex" xmlns:cx6="http://schemas.microsoft.com/office/drawing/2016/5/12/chartex" xmlns:cx7="http://schemas.microsoft.com/office/drawing/2016/5/13/chartex" xmlns:cx8="http://schemas.microsoft.com/office/drawing/2016/5/14/chartex" xmlns:mc="http://schemas.openxmlformats.org/markup-compatibility/2006" xmlns:aink="http://schemas.microsoft.com/office/drawing/2016/ink" xmlns:am3d="http://schemas.microsoft.com/office/drawing/2017/model3d" xmlns:o="urn:schemas-microsoft-com:office:office" xmlns:oel="http://schemas.microsoft.com/office/2019/extlst" xmlns:r="http://schemas.openxmlformats.org/officeDocument/2006/relationships" xmlns:m="http://schemas.openxmlformats.org/officeDocument/2006/math" xmlns:v="urn:schemas-microsoft-com:vml" xmlns:wp14="http://schemas.microsoft.com/office/word/2010/wordprocessingDrawing" xmlns:wp="http://schemas.openxmlformats.org/drawingml/2006/wordprocessingDrawing" xmlns:w10="urn:schemas-microsoft-com:office:word" xmlns:w="http://schemas.openxmlformats.org/wordprocessingml/2006/main" xmlns:w14="http://schemas.microsoft.com/office/word/2010/wordml" xmlns:w15="http://schemas.microsoft.com/office/word/2012/wordml" xmlns:w16cex="http://schemas.microsoft.com/office/word/2018/wordml/cex" xmlns:w16cid="http://schemas.microsoft.com/office/word/2016/wordml/cid" xmlns:w16="http://schemas.microsoft.com/office/word/2018/wordml" xmlns:w16du="http://schemas.microsoft.com/office/word/2023/wordml/word16du" xmlns:w16sdtdh="http://schemas.microsoft.com/office/word/2020/wordml/sdtdatahash" xmlns:w16se="http://schemas.microsoft.com/office/word/2015/wordml/symex" xmlns:wpg="http://schemas.microsoft.com/office/word/2010/wordprocessingGroup" xmlns:wpi="http://schemas.microsoft.com/office/word/2010/wordprocessingInk" xmlns:wne="http://schemas.microsoft.com/office/word/2006/wordml" xmlns:wps="http://schemas.microsoft.com/office/word/2010/wordprocessingShape" mc:Ignorable="w14 w15 w16se w16cid w16 w16cex w16sdtdh w16du wp14">
   <w16cid:commentId w16cid:paraId="45C207A2" w16cid:durableId="47F5CA9D"/>
+  <w16cid:commentId w16cid:paraId="40573330" w16cid:durableId="6AA7004B"/>
 </w16cid:commentsIds>
 </file>
 

</xml_diff>

<commit_message>
add regression types paragraph
</commit_message>
<xml_diff>
--- a/intro_sketch.docx
+++ b/intro_sketch.docx
@@ -1111,7 +1111,19 @@
         <w:rPr>
           <w:lang w:val="en-US"/>
         </w:rPr>
-        <w:t>are sometimes unsupported by empirical data, especially when applied over broad regions</w:t>
+        <w:t xml:space="preserve">are sometimes unsupported by empirical </w:t>
+      </w:r>
+      <w:r>
+        <w:rPr>
+          <w:lang w:val="en-US"/>
+        </w:rPr>
+        <w:t>analysis</w:t>
+      </w:r>
+      <w:r>
+        <w:rPr>
+          <w:lang w:val="en-US"/>
+        </w:rPr>
+        <w:t>, especially when applied over broad regions</w:t>
       </w:r>
       <w:r>
         <w:rPr>
@@ -1168,7 +1180,19 @@
         <w:rPr>
           <w:lang w:val="en-US"/>
         </w:rPr>
-        <w:t xml:space="preserve">To extend these estimates to ungauged locations, regression models are typically used. Moving-window analyses often model a wide range of durations (e.g., Lamontagne models durations from 1 to 30 days) by developing a single parametric regression model and re-estimating the coefficients for each duration (Lamontagne, Lind, Kennedy). </w:t>
+        <w:t>To extend these estimates to ungauged locations, regression models are typically used. Moving-window analyses often model a wide range of durations (e.g., Lamontagne models durations from 1 to 30 days) by developing a single</w:t>
+      </w:r>
+      <w:r>
+        <w:rPr>
+          <w:lang w:val="en-US"/>
+        </w:rPr>
+        <w:t xml:space="preserve"> best</w:t>
+      </w:r>
+      <w:r>
+        <w:rPr>
+          <w:lang w:val="en-US"/>
+        </w:rPr>
+        <w:t xml:space="preserve"> parametric regression model and re-estimating the coefficients for each duration (Lamontagne, Lind, Kennedy). </w:t>
       </w:r>
       <w:r>
         <w:rPr>
@@ -1217,7 +1241,19 @@
         <w:rPr>
           <w:lang w:val="en-US"/>
         </w:rPr>
-        <w:t xml:space="preserve"> assumes that the same regression form applies to all durations</w:t>
+        <w:t xml:space="preserve"> assumes that the same </w:t>
+      </w:r>
+      <w:r>
+        <w:rPr>
+          <w:lang w:val="en-US"/>
+        </w:rPr>
+        <w:t>parametric</w:t>
+      </w:r>
+      <w:r>
+        <w:rPr>
+          <w:lang w:val="en-US"/>
+        </w:rPr>
+        <w:t xml:space="preserve"> form applies to all durations</w:t>
       </w:r>
       <w:r>
         <w:rPr>
@@ -1336,7 +1372,27 @@
         <w:rPr>
           <w:lang w:val="en-US"/>
         </w:rPr>
-        <w:t>or proceed under the assumption that one regression model can describe all durations</w:t>
+        <w:t>or</w:t>
+      </w:r>
+      <w:commentRangeStart w:id="5"/>
+      <w:r>
+        <w:rPr>
+          <w:lang w:val="en-US"/>
+        </w:rPr>
+        <w:t xml:space="preserve"> proceed </w:t>
+      </w:r>
+      <w:commentRangeEnd w:id="5"/>
+      <w:r>
+        <w:rPr>
+          <w:rStyle w:val="Merknadsreferanse"/>
+        </w:rPr>
+        <w:commentReference w:id="5"/>
+      </w:r>
+      <w:r>
+        <w:rPr>
+          <w:lang w:val="en-US"/>
+        </w:rPr>
+        <w:t>under the assumption that one regression model can describe all durations</w:t>
       </w:r>
       <w:r>
         <w:rPr>
@@ -1344,25 +1400,39 @@
         </w:rPr>
         <w:t xml:space="preserve"> (</w:t>
       </w:r>
-      <w:commentRangeStart w:id="5"/>
+      <w:commentRangeStart w:id="6"/>
       <w:r>
         <w:rPr>
           <w:lang w:val="en-US"/>
         </w:rPr>
         <w:t>Lind</w:t>
       </w:r>
-      <w:commentRangeEnd w:id="5"/>
+      <w:commentRangeEnd w:id="6"/>
       <w:r>
         <w:rPr>
           <w:rStyle w:val="Merknadsreferanse"/>
         </w:rPr>
-        <w:commentReference w:id="5"/>
-      </w:r>
-      <w:r>
-        <w:rPr>
-          <w:lang w:val="en-US"/>
-        </w:rPr>
-        <w:t>). There is currently a significant gap in research that is restricting practitioners’ options.</w:t>
+        <w:commentReference w:id="6"/>
+      </w:r>
+      <w:commentRangeStart w:id="7"/>
+      <w:r>
+        <w:rPr>
+          <w:lang w:val="en-US"/>
+        </w:rPr>
+        <w:t xml:space="preserve">). </w:t>
+      </w:r>
+      <w:r>
+        <w:rPr>
+          <w:lang w:val="en-US"/>
+        </w:rPr>
+        <w:t>Gap in research</w:t>
+      </w:r>
+      <w:commentRangeEnd w:id="7"/>
+      <w:r>
+        <w:rPr>
+          <w:rStyle w:val="Merknadsreferanse"/>
+        </w:rPr>
+        <w:commentReference w:id="7"/>
       </w:r>
     </w:p>
     <w:p>
@@ -1496,52 +1566,949 @@
         </w:rPr>
         <w:t xml:space="preserve">.  </w:t>
       </w:r>
-    </w:p>
-    <w:p>
-      <w:pPr>
-        <w:rPr>
-          <w:lang w:val="en-US"/>
-        </w:rPr>
-      </w:pPr>
-    </w:p>
-    <w:p>
-      <w:pPr>
-        <w:rPr>
-          <w:lang w:val="en-US"/>
-        </w:rPr>
-      </w:pPr>
-      <w:r>
-        <w:rPr>
-          <w:lang w:val="en-US"/>
-        </w:rPr>
-        <w:t xml:space="preserve">Therefore, a focus in the paper is on model that have practical potential, no increase burden on practitioners, </w:t>
-      </w:r>
-    </w:p>
-    <w:p>
-      <w:pPr>
-        <w:rPr>
-          <w:lang w:val="en-US"/>
-        </w:rPr>
-      </w:pPr>
-    </w:p>
-    <w:p>
-      <w:pPr>
-        <w:rPr>
-          <w:lang w:val="en-US"/>
-        </w:rPr>
-      </w:pPr>
-    </w:p>
-    <w:p>
-      <w:pPr>
-        <w:rPr>
-          <w:lang w:val="en-US"/>
-        </w:rPr>
-      </w:pPr>
-      <w:r>
-        <w:rPr>
-          <w:lang w:val="en-US"/>
-        </w:rPr>
-        <w:t>GAMs been used lots before</w:t>
+      <w:r>
+        <w:rPr>
+          <w:lang w:val="en-US"/>
+        </w:rPr>
+        <w:t>A</w:t>
+      </w:r>
+      <w:r>
+        <w:rPr>
+          <w:lang w:val="en-US"/>
+        </w:rPr>
+        <w:t>nd</w:t>
+      </w:r>
+      <w:r>
+        <w:rPr>
+          <w:lang w:val="en-US"/>
+        </w:rPr>
+        <w:t xml:space="preserve"> </w:t>
+      </w:r>
+      <w:r>
+        <w:rPr>
+          <w:lang w:val="en-US"/>
+        </w:rPr>
+        <w:t xml:space="preserve">models used to produce design values </w:t>
+      </w:r>
+      <w:r>
+        <w:rPr>
+          <w:lang w:val="en-US"/>
+        </w:rPr>
+        <w:t>must be tested on</w:t>
+      </w:r>
+      <w:r>
+        <w:rPr>
+          <w:lang w:val="en-US"/>
+        </w:rPr>
+        <w:t xml:space="preserve"> a wide variety of</w:t>
+      </w:r>
+      <w:r>
+        <w:rPr>
+          <w:lang w:val="en-US"/>
+        </w:rPr>
+        <w:t xml:space="preserve"> performance metrics that assess predictive accuracy, reliability, and uncertainty at ungauged locations</w:t>
+      </w:r>
+      <w:r>
+        <w:rPr>
+          <w:lang w:val="en-US"/>
+        </w:rPr>
+        <w:t xml:space="preserve">. </w:t>
+      </w:r>
+    </w:p>
+    <w:p>
+      <w:pPr>
+        <w:rPr>
+          <w:lang w:val="en-US"/>
+        </w:rPr>
+      </w:pPr>
+      <w:r>
+        <w:rPr>
+          <w:lang w:val="en-US"/>
+        </w:rPr>
+        <w:t xml:space="preserve">Therefore, </w:t>
+      </w:r>
+      <w:r>
+        <w:rPr>
+          <w:lang w:val="en-US"/>
+        </w:rPr>
+        <w:t>implementation potential played a large role when considering what types of regression models to assess</w:t>
+      </w:r>
+      <w:r>
+        <w:rPr>
+          <w:lang w:val="en-US"/>
+        </w:rPr>
+        <w:t xml:space="preserve">. </w:t>
+      </w:r>
+      <w:r>
+        <w:rPr>
+          <w:lang w:val="en-US"/>
+        </w:rPr>
+        <w:t>We considered several options</w:t>
+      </w:r>
+      <w:r>
+        <w:rPr>
+          <w:lang w:val="en-US"/>
+        </w:rPr>
+        <w:t>, all of which have established use in</w:t>
+      </w:r>
+      <w:r>
+        <w:rPr>
+          <w:lang w:val="en-US"/>
+        </w:rPr>
+        <w:t xml:space="preserve"> regional hydrologic studies</w:t>
+      </w:r>
+      <w:r>
+        <w:rPr>
+          <w:lang w:val="en-US"/>
+        </w:rPr>
+        <w:t>.</w:t>
+      </w:r>
+      <w:r>
+        <w:rPr>
+          <w:lang w:val="en-US"/>
+        </w:rPr>
+        <w:t xml:space="preserve"> </w:t>
+      </w:r>
+      <w:r>
+        <w:rPr>
+          <w:lang w:val="en-US"/>
+        </w:rPr>
+        <w:t xml:space="preserve"> </w:t>
+      </w:r>
+    </w:p>
+    <w:p>
+      <w:pPr>
+        <w:rPr>
+          <w:lang w:val="en-US"/>
+        </w:rPr>
+      </w:pPr>
+      <w:r>
+        <w:rPr>
+          <w:lang w:val="en-US"/>
+        </w:rPr>
+        <w:t xml:space="preserve">Fully parametric regression models, like linear or log-linear models, are </w:t>
+      </w:r>
+      <w:r>
+        <w:rPr>
+          <w:lang w:val="en-US"/>
+        </w:rPr>
+        <w:t xml:space="preserve">the current </w:t>
+      </w:r>
+      <w:r>
+        <w:rPr>
+          <w:lang w:val="en-US"/>
+        </w:rPr>
+        <w:t>state of practice</w:t>
+      </w:r>
+      <w:r>
+        <w:rPr>
+          <w:lang w:val="en-US"/>
+        </w:rPr>
+        <w:t xml:space="preserve"> in moving window analyses (cite) and</w:t>
+      </w:r>
+      <w:r>
+        <w:rPr>
+          <w:lang w:val="en-US"/>
+        </w:rPr>
+        <w:t xml:space="preserve"> </w:t>
+      </w:r>
+      <w:r>
+        <w:rPr>
+          <w:lang w:val="en-US"/>
+        </w:rPr>
+        <w:t xml:space="preserve">are well-established in </w:t>
+      </w:r>
+      <w:r>
+        <w:rPr>
+          <w:lang w:val="en-US"/>
+        </w:rPr>
+        <w:t xml:space="preserve">regional flood frequency analysis </w:t>
+      </w:r>
+      <w:r>
+        <w:rPr>
+          <w:lang w:val="en-US"/>
+        </w:rPr>
+        <w:t xml:space="preserve">in general </w:t>
+      </w:r>
+      <w:r>
+        <w:rPr>
+          <w:lang w:val="en-US"/>
+        </w:rPr>
+        <w:t xml:space="preserve">(cite). These models are straightforward to interpret and assess but require </w:t>
+      </w:r>
+      <w:r>
+        <w:rPr>
+          <w:lang w:val="en-US"/>
+        </w:rPr>
+        <w:t>significant work</w:t>
+      </w:r>
+      <w:r>
+        <w:rPr>
+          <w:lang w:val="en-US"/>
+        </w:rPr>
+        <w:t xml:space="preserve"> to develop an appropriate parametric form. Additionally, they rely on careful selection of uncorrelated predictors, a major part of the analysis.</w:t>
+      </w:r>
+      <w:r>
+        <w:rPr>
+          <w:lang w:val="en-US"/>
+        </w:rPr>
+        <w:t xml:space="preserve"> </w:t>
+      </w:r>
+      <w:r>
+        <w:rPr>
+          <w:lang w:val="en-US"/>
+        </w:rPr>
+        <w:t>In contrast, fully data-driven</w:t>
+      </w:r>
+      <w:r>
+        <w:rPr>
+          <w:lang w:val="en-US"/>
+        </w:rPr>
+        <w:t xml:space="preserve"> (non-parametric)</w:t>
+      </w:r>
+      <w:r>
+        <w:rPr>
+          <w:lang w:val="en-US"/>
+        </w:rPr>
+        <w:t xml:space="preserve"> models, such as </w:t>
+      </w:r>
+      <w:r>
+        <w:rPr>
+          <w:lang w:val="en-US"/>
+        </w:rPr>
+        <w:t>the</w:t>
+      </w:r>
+      <w:r>
+        <w:rPr>
+          <w:lang w:val="en-US"/>
+        </w:rPr>
+        <w:t xml:space="preserve"> machine learning </w:t>
+      </w:r>
+      <w:r>
+        <w:rPr>
+          <w:lang w:val="en-US"/>
+        </w:rPr>
+        <w:t xml:space="preserve">models of </w:t>
+      </w:r>
+      <w:r>
+        <w:rPr>
+          <w:lang w:val="en-US"/>
+        </w:rPr>
+        <w:t xml:space="preserve">(e.g., </w:t>
+      </w:r>
+      <w:proofErr w:type="spellStart"/>
+      <w:r>
+        <w:rPr>
+          <w:lang w:val="en-US"/>
+        </w:rPr>
+        <w:t>Laimgihofer</w:t>
+      </w:r>
+      <w:proofErr w:type="spellEnd"/>
+      <w:r>
+        <w:rPr>
+          <w:lang w:val="en-US"/>
+        </w:rPr>
+        <w:t>, Ni, [cite]), are highly adaptable,</w:t>
+      </w:r>
+      <w:r>
+        <w:rPr>
+          <w:lang w:val="en-US"/>
+        </w:rPr>
+        <w:t xml:space="preserve"> can handle</w:t>
+      </w:r>
+      <w:r>
+        <w:rPr>
+          <w:lang w:val="en-US"/>
+        </w:rPr>
+        <w:t xml:space="preserve"> large, collinear predictor</w:t>
+      </w:r>
+      <w:r>
+        <w:rPr>
+          <w:lang w:val="en-US"/>
+        </w:rPr>
+        <w:t xml:space="preserve"> sets, and do not</w:t>
+      </w:r>
+      <w:r>
+        <w:rPr>
+          <w:lang w:val="en-US"/>
+        </w:rPr>
+        <w:t xml:space="preserve"> need a defined parametric form. </w:t>
+      </w:r>
+      <w:r>
+        <w:rPr>
+          <w:lang w:val="en-US"/>
+        </w:rPr>
+        <w:t>They are powerful methods when predictive accuracy is the only concern.</w:t>
+      </w:r>
+      <w:r>
+        <w:rPr>
+          <w:lang w:val="en-US"/>
+        </w:rPr>
+        <w:t xml:space="preserve"> </w:t>
+      </w:r>
+      <w:r>
+        <w:rPr>
+          <w:lang w:val="en-US"/>
+        </w:rPr>
+        <w:t xml:space="preserve">But </w:t>
+      </w:r>
+      <w:r>
+        <w:rPr>
+          <w:lang w:val="en-US"/>
+        </w:rPr>
+        <w:t>these models generally lack the distributional assumptions needed for uncertainty and reliability assessments</w:t>
+      </w:r>
+      <w:r>
+        <w:rPr>
+          <w:lang w:val="en-US"/>
+        </w:rPr>
+        <w:t xml:space="preserve">. </w:t>
+      </w:r>
+      <w:r>
+        <w:rPr>
+          <w:lang w:val="en-US"/>
+        </w:rPr>
+        <w:t xml:space="preserve">A middle ground can be found in </w:t>
+      </w:r>
+      <w:r>
+        <w:rPr>
+          <w:i/>
+          <w:iCs/>
+          <w:lang w:val="en-US"/>
+        </w:rPr>
+        <w:t>semi-parametric</w:t>
+      </w:r>
+      <w:r>
+        <w:rPr>
+          <w:i/>
+          <w:iCs/>
+          <w:lang w:val="en-US"/>
+        </w:rPr>
+        <w:t xml:space="preserve"> </w:t>
+      </w:r>
+      <w:r>
+        <w:rPr>
+          <w:lang w:val="en-US"/>
+        </w:rPr>
+        <w:t>regression</w:t>
+      </w:r>
+      <w:r>
+        <w:rPr>
+          <w:i/>
+          <w:iCs/>
+          <w:lang w:val="en-US"/>
+        </w:rPr>
+        <w:t xml:space="preserve"> </w:t>
+      </w:r>
+      <w:r>
+        <w:rPr>
+          <w:lang w:val="en-US"/>
+        </w:rPr>
+        <w:t xml:space="preserve">models, such as </w:t>
+      </w:r>
+      <w:r>
+        <w:rPr>
+          <w:lang w:val="en-US"/>
+        </w:rPr>
+        <w:t>generalized additive models (GAMs)</w:t>
+      </w:r>
+      <w:r>
+        <w:rPr>
+          <w:lang w:val="en-US"/>
+        </w:rPr>
+        <w:t xml:space="preserve"> (cite </w:t>
+      </w:r>
+      <w:proofErr w:type="spellStart"/>
+      <w:r>
+        <w:rPr>
+          <w:lang w:val="en-US"/>
+        </w:rPr>
+        <w:t>cite</w:t>
+      </w:r>
+      <w:proofErr w:type="spellEnd"/>
+      <w:r>
+        <w:rPr>
+          <w:lang w:val="en-US"/>
+        </w:rPr>
+        <w:t xml:space="preserve"> cite)</w:t>
+      </w:r>
+      <w:r>
+        <w:rPr>
+          <w:lang w:val="en-US"/>
+        </w:rPr>
+        <w:t xml:space="preserve">, </w:t>
+      </w:r>
+      <w:r>
+        <w:rPr>
+          <w:lang w:val="en-US"/>
+        </w:rPr>
+        <w:t>which model</w:t>
+      </w:r>
+      <w:r>
+        <w:rPr>
+          <w:lang w:val="en-US"/>
+        </w:rPr>
+        <w:t xml:space="preserve"> predictor-response relationships non-parametrically while </w:t>
+      </w:r>
+      <w:r>
+        <w:rPr>
+          <w:lang w:val="en-US"/>
+        </w:rPr>
+        <w:t xml:space="preserve">still </w:t>
+      </w:r>
+      <w:r>
+        <w:rPr>
+          <w:lang w:val="en-US"/>
+        </w:rPr>
+        <w:t>specifying the response distribution, enabling full statistical assessments of accuracy, reliability, and uncertainty</w:t>
+      </w:r>
+      <w:r>
+        <w:rPr>
+          <w:lang w:val="en-US"/>
+        </w:rPr>
+        <w:t>.</w:t>
+      </w:r>
+    </w:p>
+    <w:p>
+      <w:pPr>
+        <w:rPr>
+          <w:lang w:val="en-US"/>
+        </w:rPr>
+      </w:pPr>
+      <w:r>
+        <w:rPr>
+          <w:lang w:val="en-US"/>
+        </w:rPr>
+        <w:t xml:space="preserve">We build a GAM for []. </w:t>
+      </w:r>
+      <w:r>
+        <w:rPr>
+          <w:lang w:val="en-US"/>
+        </w:rPr>
+        <w:t xml:space="preserve">Some moving window analysis predict parameter of EV </w:t>
+      </w:r>
+      <w:proofErr w:type="spellStart"/>
+      <w:r>
+        <w:rPr>
+          <w:lang w:val="en-US"/>
+        </w:rPr>
+        <w:t>dist</w:t>
+      </w:r>
+      <w:proofErr w:type="spellEnd"/>
+      <w:r>
+        <w:rPr>
+          <w:lang w:val="en-US"/>
+        </w:rPr>
+        <w:t>, others predict flood quantiles</w:t>
+      </w:r>
+      <w:r>
+        <w:rPr>
+          <w:lang w:val="en-US"/>
+        </w:rPr>
+        <w:t xml:space="preserve"> directly</w:t>
+      </w:r>
+      <w:r>
+        <w:rPr>
+          <w:lang w:val="en-US"/>
+        </w:rPr>
+        <w:t xml:space="preserve">. </w:t>
+      </w:r>
+      <w:r>
+        <w:rPr>
+          <w:lang w:val="en-US"/>
+        </w:rPr>
+        <w:t>For this foundational study</w:t>
+      </w:r>
+      <w:r>
+        <w:rPr>
+          <w:lang w:val="en-US"/>
+        </w:rPr>
+        <w:t>,</w:t>
+      </w:r>
+      <w:r>
+        <w:rPr>
+          <w:lang w:val="en-US"/>
+        </w:rPr>
+        <w:t xml:space="preserve"> </w:t>
+      </w:r>
+      <w:r>
+        <w:rPr>
+          <w:lang w:val="en-US"/>
+        </w:rPr>
+        <w:t>we focus on</w:t>
+      </w:r>
+      <w:r>
+        <w:rPr>
+          <w:lang w:val="en-US"/>
+        </w:rPr>
+        <w:t xml:space="preserve"> predicting</w:t>
+      </w:r>
+      <w:r>
+        <w:rPr>
+          <w:lang w:val="en-US"/>
+        </w:rPr>
+        <w:t xml:space="preserve"> </w:t>
+      </w:r>
+      <w:r>
+        <w:rPr>
+          <w:lang w:val="en-US"/>
+        </w:rPr>
+        <w:t>the</w:t>
+      </w:r>
+      <w:r>
+        <w:rPr>
+          <w:lang w:val="en-US"/>
+        </w:rPr>
+        <w:t xml:space="preserve"> median</w:t>
+      </w:r>
+      <w:r>
+        <w:rPr>
+          <w:lang w:val="en-US"/>
+        </w:rPr>
+        <w:t xml:space="preserve"> annual maximum flood</w:t>
+      </w:r>
+      <w:r>
+        <w:rPr>
+          <w:lang w:val="en-US"/>
+        </w:rPr>
+        <w:t>,</w:t>
+      </w:r>
+      <w:r>
+        <w:rPr>
+          <w:lang w:val="en-US"/>
+        </w:rPr>
+        <w:t xml:space="preserve"> which can also be location parameter. And an index flood. Area of study is Norway.</w:t>
+      </w:r>
+      <w:r>
+        <w:rPr>
+          <w:lang w:val="en-US"/>
+        </w:rPr>
+        <w:t xml:space="preserve"> </w:t>
+      </w:r>
+      <w:r>
+        <w:rPr>
+          <w:lang w:val="en-US"/>
+        </w:rPr>
+        <w:t xml:space="preserve">We compare </w:t>
+      </w:r>
+      <w:r>
+        <w:rPr>
+          <w:lang w:val="en-US"/>
+        </w:rPr>
+        <w:t xml:space="preserve">the GAM </w:t>
+      </w:r>
+      <w:r>
+        <w:rPr>
+          <w:lang w:val="en-US"/>
+        </w:rPr>
+        <w:t>to</w:t>
+      </w:r>
+      <w:r>
+        <w:rPr>
+          <w:lang w:val="en-US"/>
+        </w:rPr>
+        <w:t xml:space="preserve"> existing index flood model</w:t>
+      </w:r>
+      <w:r>
+        <w:rPr>
+          <w:lang w:val="en-US"/>
+        </w:rPr>
+        <w:t xml:space="preserve"> for Norwegian catchments</w:t>
+      </w:r>
+      <w:r>
+        <w:rPr>
+          <w:lang w:val="en-US"/>
+        </w:rPr>
+        <w:t xml:space="preserve">. On durations []. </w:t>
+      </w:r>
+      <w:r>
+        <w:rPr>
+          <w:lang w:val="en-US"/>
+        </w:rPr>
+        <w:t xml:space="preserve">Short durations relevant for small hydropower (lots of that in Norway), long for larger reservoirs. Focus on annual max relevant to flood guidelines in Norway. </w:t>
+      </w:r>
+    </w:p>
+    <w:p>
+      <w:pPr>
+        <w:rPr>
+          <w:lang w:val="en-US"/>
+        </w:rPr>
+      </w:pPr>
+      <w:r>
+        <w:rPr>
+          <w:lang w:val="en-US"/>
+        </w:rPr>
+        <w:t>At each duration, we assess out-of-sample predictive accuracy, reliability, and consistency for the two models</w:t>
+      </w:r>
+      <w:r>
+        <w:rPr>
+          <w:lang w:val="en-US"/>
+        </w:rPr>
+        <w:t xml:space="preserve"> when estimates are extended to ungauged locations</w:t>
+      </w:r>
+      <w:r>
+        <w:rPr>
+          <w:lang w:val="en-US"/>
+        </w:rPr>
+        <w:t xml:space="preserve">. Focus on median means predictive accuracy can be compared directly to observed data </w:t>
+      </w:r>
+      <w:r>
+        <w:rPr>
+          <w:lang w:val="en-US"/>
+        </w:rPr>
+        <w:t>and a</w:t>
+      </w:r>
+      <w:r>
+        <w:rPr>
+          <w:lang w:val="en-US"/>
+        </w:rPr>
+        <w:t xml:space="preserve"> wide variety of performance metrics</w:t>
+      </w:r>
+      <w:r>
+        <w:rPr>
+          <w:lang w:val="en-US"/>
+        </w:rPr>
+        <w:t xml:space="preserve"> can be used</w:t>
+      </w:r>
+      <w:r>
+        <w:rPr>
+          <w:lang w:val="en-US"/>
+        </w:rPr>
+        <w:t xml:space="preserve">. </w:t>
+      </w:r>
+    </w:p>
+    <w:p>
+      <w:pPr>
+        <w:rPr>
+          <w:lang w:val="en-US"/>
+        </w:rPr>
+      </w:pPr>
+      <w:r>
+        <w:rPr>
+          <w:lang w:val="en-US"/>
+        </w:rPr>
+        <w:t xml:space="preserve">Just as with the </w:t>
+      </w:r>
+      <w:r>
+        <w:rPr>
+          <w:lang w:val="en-US"/>
+        </w:rPr>
+        <w:t>existing</w:t>
+      </w:r>
+      <w:r>
+        <w:rPr>
+          <w:lang w:val="en-US"/>
+        </w:rPr>
+        <w:t xml:space="preserve"> model, we specify the model once and re-estimate at each duration. However, unlike the linear, when we </w:t>
+      </w:r>
+      <w:proofErr w:type="spellStart"/>
+      <w:r>
+        <w:rPr>
+          <w:lang w:val="en-US"/>
+        </w:rPr>
+        <w:t>restimate</w:t>
+      </w:r>
+      <w:proofErr w:type="spellEnd"/>
+      <w:r>
+        <w:rPr>
+          <w:lang w:val="en-US"/>
+        </w:rPr>
+        <w:t xml:space="preserve"> the GAM, the underlying form is </w:t>
+      </w:r>
+      <w:r>
+        <w:rPr>
+          <w:lang w:val="en-US"/>
+        </w:rPr>
+        <w:lastRenderedPageBreak/>
+        <w:t>adapting. This allows for a data-driven comparison</w:t>
+      </w:r>
+      <w:r>
+        <w:rPr>
+          <w:lang w:val="en-US"/>
+        </w:rPr>
+        <w:t xml:space="preserve"> and visualization</w:t>
+      </w:r>
+      <w:r>
+        <w:rPr>
+          <w:lang w:val="en-US"/>
+        </w:rPr>
+        <w:t xml:space="preserve"> of the fitted relationships</w:t>
+      </w:r>
+      <w:r>
+        <w:rPr>
+          <w:lang w:val="en-US"/>
+        </w:rPr>
+        <w:t>, and</w:t>
+      </w:r>
+      <w:r>
+        <w:rPr>
+          <w:lang w:val="en-US"/>
+        </w:rPr>
+        <w:t xml:space="preserve"> estimation uncertainty</w:t>
+      </w:r>
+      <w:r>
+        <w:rPr>
+          <w:lang w:val="en-US"/>
+        </w:rPr>
+        <w:t>,</w:t>
+      </w:r>
+      <w:r>
+        <w:rPr>
+          <w:lang w:val="en-US"/>
+        </w:rPr>
+        <w:t xml:space="preserve"> at each duration.   </w:t>
+      </w:r>
+    </w:p>
+    <w:p>
+      <w:pPr>
+        <w:rPr>
+          <w:lang w:val="en-US"/>
+        </w:rPr>
+      </w:pPr>
+      <w:r>
+        <w:rPr>
+          <w:lang w:val="en-US"/>
+        </w:rPr>
+        <w:t xml:space="preserve">In our context </w:t>
+      </w:r>
+      <w:proofErr w:type="gramStart"/>
+      <w:r>
+        <w:rPr>
+          <w:lang w:val="en-US"/>
+        </w:rPr>
+        <w:t>( design</w:t>
+      </w:r>
+      <w:proofErr w:type="gramEnd"/>
+      <w:r>
+        <w:rPr>
+          <w:lang w:val="en-US"/>
+        </w:rPr>
+        <w:t xml:space="preserve"> values ) reliability and uncertainty </w:t>
+      </w:r>
+      <w:proofErr w:type="gramStart"/>
+      <w:r>
+        <w:rPr>
+          <w:lang w:val="en-US"/>
+        </w:rPr>
+        <w:t>highly</w:t>
+      </w:r>
+      <w:proofErr w:type="gramEnd"/>
+      <w:r>
+        <w:rPr>
+          <w:lang w:val="en-US"/>
+        </w:rPr>
+        <w:t xml:space="preserve"> relevant. So cannot use ml. however, ML powerful and popular method. For the sake of completeness, we include it in our analysis to the extent possible. Predictive accuracy benchmark. Other researchers have also had success in using it as a method to flag potential predictors. We also consider this. </w:t>
+      </w:r>
+    </w:p>
+    <w:p>
+      <w:pPr>
+        <w:rPr>
+          <w:lang w:val="en-US"/>
+        </w:rPr>
+      </w:pPr>
+      <w:r>
+        <w:rPr>
+          <w:lang w:val="en-US"/>
+        </w:rPr>
+        <w:t>Research Qs.</w:t>
+      </w:r>
+    </w:p>
+    <w:p>
+      <w:pPr>
+        <w:rPr>
+          <w:lang w:val="en-US"/>
+        </w:rPr>
+      </w:pPr>
+    </w:p>
+    <w:p>
+      <w:pPr>
+        <w:rPr>
+          <w:lang w:val="en-US"/>
+        </w:rPr>
+      </w:pPr>
+    </w:p>
+    <w:p>
+      <w:pPr>
+        <w:rPr>
+          <w:lang w:val="en-US"/>
+        </w:rPr>
+      </w:pPr>
+    </w:p>
+    <w:p>
+      <w:pPr>
+        <w:rPr>
+          <w:lang w:val="en-US"/>
+        </w:rPr>
+      </w:pPr>
+      <w:r>
+        <w:rPr>
+          <w:lang w:val="en-US"/>
+        </w:rPr>
+        <w:t>P</w:t>
+      </w:r>
+      <w:r>
+        <w:rPr>
+          <w:lang w:val="en-US"/>
+        </w:rPr>
+        <w:t>art of what distinguishes the GAM from the log-linear model is the flexible, data-driven nature of the response relationship</w:t>
+      </w:r>
+      <w:r>
+        <w:rPr>
+          <w:lang w:val="en-US"/>
+        </w:rPr>
+        <w:t xml:space="preserve">. </w:t>
+      </w:r>
+      <w:proofErr w:type="gramStart"/>
+      <w:r>
+        <w:rPr>
+          <w:lang w:val="en-US"/>
+        </w:rPr>
+        <w:t>So</w:t>
+      </w:r>
+      <w:proofErr w:type="gramEnd"/>
+      <w:r>
+        <w:rPr>
+          <w:lang w:val="en-US"/>
+        </w:rPr>
+        <w:t xml:space="preserve"> it is useful to have a</w:t>
+      </w:r>
+      <w:r>
+        <w:rPr>
+          <w:lang w:val="en-US"/>
+        </w:rPr>
+        <w:t xml:space="preserve"> predictive accuracy</w:t>
+      </w:r>
+      <w:r>
+        <w:rPr>
+          <w:lang w:val="en-US"/>
+        </w:rPr>
+        <w:t xml:space="preserve"> comparison point from a fully data-driven model</w:t>
+      </w:r>
+      <w:r>
+        <w:rPr>
+          <w:lang w:val="en-US"/>
+        </w:rPr>
+        <w:t xml:space="preserve">. We include </w:t>
+      </w:r>
+      <w:proofErr w:type="gramStart"/>
+      <w:r>
+        <w:rPr>
+          <w:lang w:val="en-US"/>
+        </w:rPr>
+        <w:t>these comparison</w:t>
+      </w:r>
+      <w:proofErr w:type="gramEnd"/>
+      <w:r>
+        <w:rPr>
+          <w:lang w:val="en-US"/>
+        </w:rPr>
+        <w:t xml:space="preserve"> point to the extent possible. </w:t>
+      </w:r>
+    </w:p>
+    <w:p>
+      <w:pPr>
+        <w:rPr>
+          <w:lang w:val="en-US"/>
+        </w:rPr>
+      </w:pPr>
+    </w:p>
+    <w:p>
+      <w:pPr>
+        <w:rPr>
+          <w:lang w:val="en-US"/>
+        </w:rPr>
+      </w:pPr>
+      <w:r>
+        <w:rPr>
+          <w:lang w:val="en-US"/>
+        </w:rPr>
+        <w:t xml:space="preserve">We build a GAM. </w:t>
+      </w:r>
+      <w:r>
+        <w:rPr>
+          <w:lang w:val="en-US"/>
+        </w:rPr>
+        <w:t xml:space="preserve">On these durations. </w:t>
+      </w:r>
+    </w:p>
+    <w:p>
+      <w:pPr>
+        <w:rPr>
+          <w:lang w:val="en-US"/>
+        </w:rPr>
+      </w:pPr>
+      <w:r>
+        <w:rPr>
+          <w:lang w:val="en-US"/>
+        </w:rPr>
+        <w:t xml:space="preserve">How does this help us achieve our goals? – auto-adapt regression relationship at each duration and compare to the parametric model with the re-estimated coefficients. </w:t>
+      </w:r>
+    </w:p>
+    <w:p>
+      <w:pPr>
+        <w:rPr>
+          <w:lang w:val="en-US"/>
+        </w:rPr>
+      </w:pPr>
+      <w:r>
+        <w:rPr>
+          <w:lang w:val="en-US"/>
+        </w:rPr>
+        <w:t xml:space="preserve">Just like the parametric model, we only need to define it once, but when we re-estimate the GAM on each duration the model is adapting the underlying relationship (non-parametric/data-driven modeling of the predictor-response relationship). </w:t>
+      </w:r>
+    </w:p>
+    <w:p>
+      <w:pPr>
+        <w:rPr>
+          <w:lang w:val="en-US"/>
+        </w:rPr>
+      </w:pPr>
+      <w:r>
+        <w:rPr>
+          <w:lang w:val="en-US"/>
+        </w:rPr>
+        <w:t xml:space="preserve">GAM also relies on small set of uncorrelated predictors. Like parametric models. But, has access to some additional, powerful selection tools (shrinkage). </w:t>
+      </w:r>
+    </w:p>
+    <w:p>
+      <w:pPr>
+        <w:rPr>
+          <w:lang w:val="en-US"/>
+        </w:rPr>
+      </w:pPr>
+      <w:r>
+        <w:rPr>
+          <w:lang w:val="en-US"/>
+        </w:rPr>
+        <w:t xml:space="preserve">Need to explain here role of </w:t>
+      </w:r>
+      <w:proofErr w:type="spellStart"/>
+      <w:r>
+        <w:rPr>
+          <w:lang w:val="en-US"/>
+        </w:rPr>
+        <w:t>XGBoost</w:t>
+      </w:r>
+      <w:proofErr w:type="spellEnd"/>
+      <w:r>
+        <w:rPr>
+          <w:lang w:val="en-US"/>
+        </w:rPr>
+        <w:t xml:space="preserve">. Predictor selection, for </w:t>
+      </w:r>
+      <w:proofErr w:type="gramStart"/>
+      <w:r>
+        <w:rPr>
+          <w:lang w:val="en-US"/>
+        </w:rPr>
+        <w:t>completeness</w:t>
+      </w:r>
+      <w:proofErr w:type="gramEnd"/>
+      <w:r>
+        <w:rPr>
+          <w:lang w:val="en-US"/>
+        </w:rPr>
+        <w:t xml:space="preserve"> sake also included in predictive capacity to extent possible. </w:t>
       </w:r>
     </w:p>
     <w:p>
@@ -1587,365 +2554,636 @@
         <w:rPr>
           <w:lang w:val="en-US"/>
         </w:rPr>
-        <w:t xml:space="preserve">In addition, look at </w:t>
-      </w:r>
-      <w:r>
-        <w:rPr>
-          <w:lang w:val="en-US"/>
-        </w:rPr>
-        <w:t>the instantaneous peak (</w:t>
+        <w:t xml:space="preserve">Look at a single data-rich quantile (the median). </w:t>
+      </w:r>
+    </w:p>
+    <w:p>
+      <w:pPr>
+        <w:rPr>
+          <w:lang w:val="en-US"/>
+        </w:rPr>
+      </w:pPr>
+      <w:r>
+        <w:rPr>
+          <w:lang w:val="en-US"/>
+        </w:rPr>
+        <w:t>Two benchmark models to establish predictive performance</w:t>
+      </w:r>
+    </w:p>
+    <w:p>
+      <w:pPr>
+        <w:rPr>
+          <w:lang w:val="en-US"/>
+        </w:rPr>
+      </w:pPr>
+      <w:r>
+        <w:rPr>
+          <w:lang w:val="en-US"/>
+        </w:rPr>
+        <w:lastRenderedPageBreak/>
+        <w:t>Research Qs</w:t>
+      </w:r>
+    </w:p>
+    <w:p>
+      <w:pPr>
+        <w:rPr>
+          <w:lang w:val="en-US"/>
+        </w:rPr>
+      </w:pPr>
+      <w:r>
+        <w:rPr>
+          <w:lang w:val="en-US"/>
+        </w:rPr>
+        <w:t>Annual maxima</w:t>
+      </w:r>
+    </w:p>
+    <w:p>
+      <w:pPr>
+        <w:rPr>
+          <w:lang w:val="en-US"/>
+        </w:rPr>
+      </w:pPr>
+      <w:r>
+        <w:rPr>
+          <w:lang w:val="en-US"/>
+        </w:rPr>
+        <w:t>Keep predictors the same across durations</w:t>
+      </w:r>
+    </w:p>
+    <w:p>
+      <w:pPr>
+        <w:rPr>
+          <w:lang w:val="en-US"/>
+        </w:rPr>
+      </w:pPr>
+    </w:p>
+    <w:p>
+      <w:pPr>
+        <w:rPr>
+          <w:lang w:val="en-US"/>
+        </w:rPr>
+      </w:pPr>
+    </w:p>
+    <w:p>
+      <w:pPr>
+        <w:rPr>
+          <w:lang w:val="en-US"/>
+        </w:rPr>
+      </w:pPr>
+    </w:p>
+    <w:p>
+      <w:pPr>
+        <w:rPr>
+          <w:lang w:val="en-US"/>
+        </w:rPr>
+      </w:pPr>
+    </w:p>
+    <w:p>
+      <w:pPr>
+        <w:rPr>
+          <w:lang w:val="en-US"/>
+        </w:rPr>
+      </w:pPr>
+    </w:p>
+    <w:p>
+      <w:pPr>
+        <w:rPr>
+          <w:lang w:val="en-US"/>
+        </w:rPr>
+      </w:pPr>
+    </w:p>
+    <w:p>
+      <w:pPr>
+        <w:rPr>
+          <w:lang w:val="en-US"/>
+        </w:rPr>
+      </w:pPr>
+    </w:p>
+    <w:p>
+      <w:pPr>
+        <w:rPr>
+          <w:lang w:val="en-US"/>
+        </w:rPr>
+      </w:pPr>
+    </w:p>
+    <w:p>
+      <w:pPr>
+        <w:rPr>
+          <w:lang w:val="en-US"/>
+        </w:rPr>
+      </w:pPr>
+      <w:r>
+        <w:rPr>
+          <w:lang w:val="en-US"/>
+        </w:rPr>
+        <w:t xml:space="preserve">Implement and test models that could provide the basis for regional frequency models. </w:t>
       </w:r>
       <w:proofErr w:type="gramStart"/>
       <w:r>
         <w:rPr>
           <w:lang w:val="en-US"/>
         </w:rPr>
-        <w:t>no</w:t>
+        <w:t>So</w:t>
       </w:r>
       <w:proofErr w:type="gramEnd"/>
       <w:r>
         <w:rPr>
           <w:lang w:val="en-US"/>
         </w:rPr>
-        <w:t xml:space="preserve"> averaging</w:t>
+        <w:t xml:space="preserve"> models that are interpretable and can be compared to existing models and assessed on variety of performance metrics</w:t>
+      </w:r>
+    </w:p>
+    <w:p>
+      <w:pPr>
+        <w:rPr>
+          <w:lang w:val="en-US"/>
+        </w:rPr>
+      </w:pPr>
+    </w:p>
+    <w:p>
+      <w:pPr>
+        <w:rPr>
+          <w:lang w:val="en-US"/>
+        </w:rPr>
+      </w:pPr>
+    </w:p>
+    <w:p>
+      <w:pPr>
+        <w:rPr>
+          <w:lang w:val="en-US"/>
+        </w:rPr>
+      </w:pPr>
+    </w:p>
+    <w:p>
+      <w:pPr>
+        <w:rPr>
+          <w:lang w:val="en-US"/>
+        </w:rPr>
+      </w:pPr>
+      <w:r>
+        <w:rPr>
+          <w:lang w:val="en-US"/>
+        </w:rPr>
+        <w:t xml:space="preserve"> </w:t>
+      </w:r>
+    </w:p>
+    <w:p>
+      <w:pPr>
+        <w:rPr>
+          <w:lang w:val="en-US"/>
+        </w:rPr>
+      </w:pPr>
+    </w:p>
+    <w:p>
+      <w:pPr>
+        <w:rPr>
+          <w:lang w:val="en-US"/>
+        </w:rPr>
+      </w:pPr>
+    </w:p>
+    <w:p>
+      <w:pPr>
+        <w:rPr>
+          <w:lang w:val="en-US"/>
+        </w:rPr>
+      </w:pPr>
+    </w:p>
+    <w:p>
+      <w:pPr>
+        <w:rPr>
+          <w:lang w:val="en-US"/>
+        </w:rPr>
+      </w:pPr>
+    </w:p>
+    <w:p>
+      <w:pPr>
+        <w:rPr>
+          <w:lang w:val="en-US"/>
+        </w:rPr>
+      </w:pPr>
+    </w:p>
+    <w:p>
+      <w:pPr>
+        <w:rPr>
+          <w:lang w:val="en-US"/>
+        </w:rPr>
+      </w:pPr>
+    </w:p>
+    <w:p>
+      <w:pPr>
+        <w:rPr>
+          <w:lang w:val="en-US"/>
+        </w:rPr>
+      </w:pPr>
+    </w:p>
+    <w:p>
+      <w:pPr>
+        <w:rPr>
+          <w:lang w:val="en-US"/>
+        </w:rPr>
+      </w:pPr>
+    </w:p>
+    <w:p>
+      <w:pPr>
+        <w:rPr>
+          <w:lang w:val="en-US"/>
+        </w:rPr>
+      </w:pPr>
+    </w:p>
+    <w:p>
+      <w:pPr>
+        <w:rPr>
+          <w:lang w:val="en-US"/>
+        </w:rPr>
+      </w:pPr>
+    </w:p>
+    <w:p>
+      <w:pPr>
+        <w:rPr>
+          <w:lang w:val="en-US"/>
+        </w:rPr>
+      </w:pPr>
+    </w:p>
+    <w:p>
+      <w:pPr>
+        <w:rPr>
+          <w:lang w:val="en-US"/>
+        </w:rPr>
+      </w:pPr>
+    </w:p>
+    <w:p>
+      <w:pPr>
+        <w:rPr>
+          <w:lang w:val="en-US"/>
+        </w:rPr>
+      </w:pPr>
+    </w:p>
+    <w:p>
+      <w:pPr>
+        <w:rPr>
+          <w:lang w:val="en-US"/>
+        </w:rPr>
+      </w:pPr>
+    </w:p>
+    <w:p>
+      <w:pPr>
+        <w:rPr>
+          <w:lang w:val="en-US"/>
+        </w:rPr>
+      </w:pPr>
+    </w:p>
+    <w:p>
+      <w:pPr>
+        <w:rPr>
+          <w:lang w:val="en-US"/>
+        </w:rPr>
+      </w:pPr>
+    </w:p>
+    <w:p>
+      <w:pPr>
+        <w:rPr>
+          <w:lang w:val="en-US"/>
+        </w:rPr>
+      </w:pPr>
+    </w:p>
+    <w:p>
+      <w:pPr>
+        <w:rPr>
+          <w:lang w:val="en-US"/>
+        </w:rPr>
+      </w:pPr>
+    </w:p>
+    <w:p>
+      <w:pPr>
+        <w:rPr>
+          <w:lang w:val="en-US"/>
+        </w:rPr>
+      </w:pPr>
+    </w:p>
+    <w:p>
+      <w:pPr>
+        <w:rPr>
+          <w:lang w:val="en-US"/>
+        </w:rPr>
+      </w:pPr>
+    </w:p>
+    <w:p>
+      <w:pPr>
+        <w:rPr>
+          <w:lang w:val="en-US"/>
+        </w:rPr>
+      </w:pPr>
+    </w:p>
+    <w:p>
+      <w:pPr>
+        <w:rPr>
+          <w:lang w:val="en-US"/>
+        </w:rPr>
+      </w:pPr>
+      <w:r>
+        <w:rPr>
+          <w:lang w:val="en-US"/>
+        </w:rPr>
+        <w:t xml:space="preserve"> </w:t>
+      </w:r>
+    </w:p>
+    <w:p>
+      <w:pPr>
+        <w:rPr>
+          <w:lang w:val="en-US"/>
+        </w:rPr>
+      </w:pPr>
+      <w:r>
+        <w:rPr>
+          <w:lang w:val="en-US"/>
+        </w:rPr>
+        <w:t xml:space="preserve">while the relationship between event and duration and duration is not one to one, as moving windows average sometime over multiple durations, generally </w:t>
+      </w:r>
+      <w:r>
+        <w:rPr>
+          <w:lang w:val="en-US"/>
+        </w:rPr>
+        <w:t xml:space="preserve">the processes that drive high average streamflow over 1 day are different than the processes driving high average streamflow over 30 days. </w:t>
+      </w:r>
+    </w:p>
+    <w:p>
+      <w:pPr>
+        <w:rPr>
+          <w:lang w:val="en-US"/>
+        </w:rPr>
+      </w:pPr>
+      <w:r>
+        <w:rPr>
+          <w:lang w:val="en-US"/>
+        </w:rPr>
+        <w:t xml:space="preserve">Is it acknowledged problem? Lam </w:t>
       </w:r>
       <w:proofErr w:type="gramStart"/>
       <w:r>
         <w:rPr>
           <w:lang w:val="en-US"/>
         </w:rPr>
-        <w:t>) ?</w:t>
+        <w:t>restrict</w:t>
       </w:r>
       <w:proofErr w:type="gramEnd"/>
-    </w:p>
-    <w:p>
-      <w:pPr>
-        <w:rPr>
-          <w:lang w:val="en-US"/>
-        </w:rPr>
-      </w:pPr>
-      <w:r>
-        <w:rPr>
-          <w:lang w:val="en-US"/>
-        </w:rPr>
-        <w:t xml:space="preserve">Look at a single data-rich quantile (the median). </w:t>
-      </w:r>
-    </w:p>
-    <w:p>
-      <w:pPr>
-        <w:rPr>
-          <w:lang w:val="en-US"/>
-        </w:rPr>
-      </w:pPr>
-      <w:r>
-        <w:rPr>
-          <w:lang w:val="en-US"/>
-        </w:rPr>
-        <w:t xml:space="preserve">Non- or semi parametric models (?) </w:t>
-      </w:r>
-    </w:p>
-    <w:p>
-      <w:pPr>
-        <w:rPr>
-          <w:lang w:val="en-US"/>
-        </w:rPr>
-      </w:pPr>
-      <w:r>
-        <w:rPr>
-          <w:lang w:val="en-US"/>
-        </w:rPr>
-        <w:t>Two benchmark models to establish predictive performance</w:t>
-      </w:r>
-    </w:p>
-    <w:p>
-      <w:pPr>
-        <w:rPr>
-          <w:lang w:val="en-US"/>
-        </w:rPr>
-      </w:pPr>
-      <w:r>
-        <w:rPr>
-          <w:lang w:val="en-US"/>
-        </w:rPr>
-        <w:t>Research Qs</w:t>
-      </w:r>
-    </w:p>
-    <w:p>
-      <w:pPr>
-        <w:rPr>
-          <w:lang w:val="en-US"/>
-        </w:rPr>
-      </w:pPr>
-      <w:r>
-        <w:rPr>
-          <w:lang w:val="en-US"/>
-        </w:rPr>
-        <w:t>Annual maxima</w:t>
-      </w:r>
-    </w:p>
-    <w:p>
-      <w:pPr>
-        <w:rPr>
-          <w:lang w:val="en-US"/>
-        </w:rPr>
-      </w:pPr>
-    </w:p>
-    <w:p>
-      <w:pPr>
-        <w:rPr>
-          <w:lang w:val="en-US"/>
-        </w:rPr>
-      </w:pPr>
-    </w:p>
-    <w:p>
-      <w:pPr>
-        <w:rPr>
-          <w:lang w:val="en-US"/>
-        </w:rPr>
-      </w:pPr>
-    </w:p>
-    <w:p>
-      <w:pPr>
-        <w:rPr>
-          <w:lang w:val="en-US"/>
-        </w:rPr>
-      </w:pPr>
-    </w:p>
-    <w:p>
-      <w:pPr>
-        <w:rPr>
-          <w:lang w:val="en-US"/>
-        </w:rPr>
-      </w:pPr>
-    </w:p>
-    <w:p>
-      <w:pPr>
-        <w:rPr>
-          <w:lang w:val="en-US"/>
-        </w:rPr>
-      </w:pPr>
-    </w:p>
-    <w:p>
-      <w:pPr>
-        <w:rPr>
-          <w:lang w:val="en-US"/>
-        </w:rPr>
-      </w:pPr>
-    </w:p>
-    <w:p>
-      <w:pPr>
-        <w:rPr>
-          <w:lang w:val="en-US"/>
-        </w:rPr>
-      </w:pPr>
-    </w:p>
-    <w:p>
-      <w:pPr>
-        <w:rPr>
-          <w:lang w:val="en-US"/>
-        </w:rPr>
-      </w:pPr>
-      <w:r>
-        <w:rPr>
-          <w:lang w:val="en-US"/>
-        </w:rPr>
-        <w:t xml:space="preserve">Implement and test models that could provide the basis for regional frequency models. </w:t>
+      <w:r>
+        <w:rPr>
+          <w:lang w:val="en-US"/>
+        </w:rPr>
+        <w:t xml:space="preserve"> domain of event type. </w:t>
+      </w:r>
+      <w:r>
+        <w:rPr>
+          <w:lang w:val="en-US"/>
+        </w:rPr>
+        <w:t xml:space="preserve">Kennedy </w:t>
       </w:r>
       <w:proofErr w:type="gramStart"/>
       <w:r>
         <w:rPr>
           <w:lang w:val="en-US"/>
         </w:rPr>
-        <w:t>So</w:t>
+        <w:t>restricted</w:t>
       </w:r>
       <w:proofErr w:type="gramEnd"/>
       <w:r>
         <w:rPr>
           <w:lang w:val="en-US"/>
         </w:rPr>
-        <w:t xml:space="preserve"> models that are interpretable and can be compared to existing models and assessed on variety of performance metrics</w:t>
-      </w:r>
-    </w:p>
-    <w:p>
-      <w:pPr>
-        <w:rPr>
-          <w:lang w:val="en-US"/>
-        </w:rPr>
-      </w:pPr>
-    </w:p>
-    <w:p>
-      <w:pPr>
-        <w:rPr>
-          <w:lang w:val="en-US"/>
-        </w:rPr>
-      </w:pPr>
-    </w:p>
-    <w:p>
-      <w:pPr>
-        <w:rPr>
-          <w:lang w:val="en-US"/>
-        </w:rPr>
-      </w:pPr>
-    </w:p>
-    <w:p>
-      <w:pPr>
-        <w:rPr>
-          <w:lang w:val="en-US"/>
-        </w:rPr>
-      </w:pPr>
-      <w:r>
-        <w:rPr>
+        <w:t xml:space="preserve"> to spatial regions. </w:t>
+      </w:r>
+    </w:p>
+    <w:p>
+      <w:pPr>
+        <w:rPr>
+          <w:lang w:val="en-US"/>
+        </w:rPr>
+      </w:pPr>
+      <w:r>
+        <w:rPr>
+          <w:lang w:val="en-US"/>
+        </w:rPr>
+        <w:t xml:space="preserve">Either assume that a single parametric form is sufficient, or </w:t>
+      </w:r>
+      <w:r>
+        <w:rPr>
+          <w:lang w:val="en-US"/>
+        </w:rPr>
+        <w:t>restrict event domain</w:t>
+      </w:r>
+    </w:p>
+    <w:p>
+      <w:pPr>
+        <w:rPr>
+          <w:lang w:val="en-US"/>
+        </w:rPr>
+      </w:pPr>
+      <w:r>
+        <w:rPr>
+          <w:lang w:val="en-US"/>
+        </w:rPr>
+        <w:t xml:space="preserve">This is a </w:t>
+      </w:r>
+      <w:r>
+        <w:rPr>
+          <w:lang w:val="en-US"/>
+        </w:rPr>
+        <w:t>very limiting</w:t>
+      </w:r>
+      <w:r>
+        <w:rPr>
+          <w:lang w:val="en-US"/>
+        </w:rPr>
+        <w:t xml:space="preserve"> assumption, but </w:t>
+      </w:r>
+      <w:r>
+        <w:rPr>
+          <w:lang w:val="en-US"/>
+        </w:rPr>
+        <w:t xml:space="preserve">practical given that there is a gap in research…and </w:t>
+      </w:r>
+      <w:r>
+        <w:rPr>
+          <w:lang w:val="en-US"/>
+        </w:rPr>
+        <w:t xml:space="preserve">the difficulties linking moving window analyses to </w:t>
+      </w:r>
+      <w:r>
+        <w:rPr>
+          <w:lang w:val="en-US"/>
+        </w:rPr>
+        <w:t>event-based processes</w:t>
+      </w:r>
+      <w:r>
+        <w:rPr>
+          <w:lang w:val="en-US"/>
+        </w:rPr>
+        <w:t>.</w:t>
+      </w:r>
+    </w:p>
+    <w:p>
+      <w:pPr>
+        <w:rPr>
+          <w:color w:val="156082" w:themeColor="accent1"/>
+          <w:lang w:val="en-US"/>
+        </w:rPr>
+      </w:pPr>
+      <w:r>
+        <w:rPr>
+          <w:color w:val="156082" w:themeColor="accent1"/>
+          <w:lang w:val="en-US"/>
+        </w:rPr>
+        <w:t xml:space="preserve">Given the gap in research, practitioners are left </w:t>
+      </w:r>
+      <w:r>
+        <w:rPr>
+          <w:color w:val="156082" w:themeColor="accent1"/>
+          <w:lang w:val="en-US"/>
+        </w:rPr>
+        <w:t xml:space="preserve">with the options of </w:t>
+      </w:r>
+      <w:r>
+        <w:rPr>
+          <w:color w:val="156082" w:themeColor="accent1"/>
+          <w:lang w:val="en-US"/>
+        </w:rPr>
+        <w:t xml:space="preserve">either restricting the event domain </w:t>
+      </w:r>
+      <w:r>
+        <w:rPr>
+          <w:color w:val="156082" w:themeColor="accent1"/>
+          <w:lang w:val="en-US"/>
+        </w:rPr>
+        <w:t>or proceeding with the</w:t>
+      </w:r>
+      <w:r>
+        <w:rPr>
+          <w:color w:val="156082" w:themeColor="accent1"/>
+          <w:lang w:val="en-US"/>
+        </w:rPr>
+        <w:t xml:space="preserve"> (very stiff)</w:t>
+      </w:r>
+      <w:r>
+        <w:rPr>
+          <w:color w:val="156082" w:themeColor="accent1"/>
+          <w:lang w:val="en-US"/>
+        </w:rPr>
+        <w:t xml:space="preserve"> assumption that a single parametric form describes </w:t>
+      </w:r>
+      <w:r>
+        <w:rPr>
+          <w:color w:val="156082" w:themeColor="accent1"/>
+          <w:lang w:val="en-US"/>
+        </w:rPr>
+        <w:t xml:space="preserve">all durations. </w:t>
+      </w:r>
+    </w:p>
+    <w:p>
+      <w:pPr>
+        <w:rPr>
+          <w:color w:val="156082" w:themeColor="accent1"/>
+          <w:lang w:val="en-US"/>
+        </w:rPr>
+      </w:pPr>
+      <w:r>
+        <w:rPr>
+          <w:color w:val="156082" w:themeColor="accent1"/>
+          <w:lang w:val="en-US"/>
+        </w:rPr>
+        <w:t>This paper investigates the underlying assumption…</w:t>
+      </w:r>
+    </w:p>
+    <w:p>
+      <w:pPr>
+        <w:rPr>
+          <w:color w:val="156082" w:themeColor="accent1"/>
+          <w:lang w:val="en-US"/>
+        </w:rPr>
+      </w:pPr>
+      <w:r>
+        <w:rPr>
+          <w:color w:val="156082" w:themeColor="accent1"/>
+          <w:lang w:val="en-US"/>
+        </w:rPr>
+        <w:t xml:space="preserve">The other piece of the puzzle is that it </w:t>
+      </w:r>
+      <w:proofErr w:type="gramStart"/>
+      <w:r>
+        <w:rPr>
+          <w:color w:val="156082" w:themeColor="accent1"/>
+          <w:lang w:val="en-US"/>
+        </w:rPr>
+        <w:t>n</w:t>
+      </w:r>
+      <w:r>
+        <w:rPr>
+          <w:color w:val="156082" w:themeColor="accent1"/>
+          <w:lang w:val="en-US"/>
+        </w:rPr>
+        <w:t>ot</w:t>
+      </w:r>
+      <w:proofErr w:type="gramEnd"/>
+      <w:r>
+        <w:rPr>
+          <w:color w:val="156082" w:themeColor="accent1"/>
+          <w:lang w:val="en-US"/>
+        </w:rPr>
+        <w:t xml:space="preserve"> super practical to build a million regression models</w:t>
+      </w:r>
+      <w:r>
+        <w:rPr>
+          <w:color w:val="156082" w:themeColor="accent1"/>
+          <w:lang w:val="en-US"/>
+        </w:rPr>
+        <w:t>. So even if we found differences, would it matter in practice?</w:t>
+      </w:r>
+      <w:r>
+        <w:rPr>
+          <w:color w:val="156082" w:themeColor="accent1"/>
           <w:lang w:val="en-US"/>
         </w:rPr>
         <w:t xml:space="preserve"> </w:t>
       </w:r>
-    </w:p>
-    <w:p>
-      <w:pPr>
-        <w:rPr>
-          <w:lang w:val="en-US"/>
-        </w:rPr>
-      </w:pPr>
-    </w:p>
-    <w:p>
-      <w:pPr>
-        <w:rPr>
-          <w:lang w:val="en-US"/>
-        </w:rPr>
-      </w:pPr>
-    </w:p>
-    <w:p>
-      <w:pPr>
-        <w:rPr>
-          <w:lang w:val="en-US"/>
-        </w:rPr>
-      </w:pPr>
-    </w:p>
-    <w:p>
-      <w:pPr>
-        <w:rPr>
-          <w:lang w:val="en-US"/>
-        </w:rPr>
-      </w:pPr>
-    </w:p>
-    <w:p>
-      <w:pPr>
-        <w:rPr>
-          <w:lang w:val="en-US"/>
-        </w:rPr>
-      </w:pPr>
-    </w:p>
-    <w:p>
-      <w:pPr>
-        <w:rPr>
-          <w:lang w:val="en-US"/>
-        </w:rPr>
-      </w:pPr>
-    </w:p>
-    <w:p>
-      <w:pPr>
-        <w:rPr>
-          <w:lang w:val="en-US"/>
-        </w:rPr>
-      </w:pPr>
-    </w:p>
-    <w:p>
-      <w:pPr>
-        <w:rPr>
-          <w:lang w:val="en-US"/>
-        </w:rPr>
-      </w:pPr>
-    </w:p>
-    <w:p>
-      <w:pPr>
-        <w:rPr>
-          <w:lang w:val="en-US"/>
-        </w:rPr>
-      </w:pPr>
-    </w:p>
-    <w:p>
-      <w:pPr>
-        <w:rPr>
-          <w:lang w:val="en-US"/>
-        </w:rPr>
-      </w:pPr>
-    </w:p>
-    <w:p>
-      <w:pPr>
-        <w:rPr>
-          <w:lang w:val="en-US"/>
-        </w:rPr>
-      </w:pPr>
-    </w:p>
-    <w:p>
-      <w:pPr>
-        <w:rPr>
-          <w:lang w:val="en-US"/>
-        </w:rPr>
-      </w:pPr>
-    </w:p>
-    <w:p>
-      <w:pPr>
-        <w:rPr>
-          <w:lang w:val="en-US"/>
-        </w:rPr>
-      </w:pPr>
-    </w:p>
-    <w:p>
-      <w:pPr>
-        <w:rPr>
-          <w:lang w:val="en-US"/>
-        </w:rPr>
-      </w:pPr>
-    </w:p>
-    <w:p>
-      <w:pPr>
-        <w:rPr>
-          <w:lang w:val="en-US"/>
-        </w:rPr>
-      </w:pPr>
-    </w:p>
-    <w:p>
-      <w:pPr>
-        <w:rPr>
-          <w:lang w:val="en-US"/>
-        </w:rPr>
-      </w:pPr>
-    </w:p>
-    <w:p>
-      <w:pPr>
-        <w:rPr>
-          <w:lang w:val="en-US"/>
-        </w:rPr>
-      </w:pPr>
-    </w:p>
-    <w:p>
-      <w:pPr>
-        <w:rPr>
-          <w:lang w:val="en-US"/>
-        </w:rPr>
-      </w:pPr>
-    </w:p>
-    <w:p>
-      <w:pPr>
-        <w:rPr>
-          <w:lang w:val="en-US"/>
-        </w:rPr>
-      </w:pPr>
-    </w:p>
-    <w:p>
-      <w:pPr>
-        <w:rPr>
-          <w:lang w:val="en-US"/>
-        </w:rPr>
-      </w:pPr>
-    </w:p>
-    <w:p>
-      <w:pPr>
-        <w:rPr>
-          <w:lang w:val="en-US"/>
-        </w:rPr>
-      </w:pPr>
+      <w:r>
+        <w:rPr>
+          <w:color w:val="156082" w:themeColor="accent1"/>
+          <w:lang w:val="en-US"/>
+        </w:rPr>
+        <w:t>We want to present a foundation of a result driven approach…</w:t>
+      </w:r>
+      <w:r>
+        <w:rPr>
+          <w:color w:val="156082" w:themeColor="accent1"/>
+          <w:lang w:val="en-US"/>
+        </w:rPr>
+        <w:t>that can be compared to existing models on a range of performance metrics…because of this we pick a GAM</w:t>
+      </w:r>
+    </w:p>
+    <w:p>
+      <w:pPr>
+        <w:rPr>
+          <w:lang w:val="en-US"/>
+        </w:rPr>
+      </w:pPr>
+    </w:p>
+    <w:p>
+      <w:pPr>
+        <w:rPr>
+          <w:lang w:val="en-US"/>
+        </w:rPr>
+      </w:pPr>
+      <w:r>
+        <w:rPr>
+          <w:lang w:val="en-US"/>
+        </w:rPr>
+        <w:t xml:space="preserve">Do this for a single data-rich quantile, median. </w:t>
+      </w:r>
+      <w:r>
+        <w:rPr>
+          <w:lang w:val="en-US"/>
+        </w:rPr>
+        <w:t xml:space="preserve">Index flood. </w:t>
+      </w:r>
     </w:p>
     <w:p>
       <w:pPr>
@@ -1958,317 +3196,6 @@
           <w:lang w:val="en-US"/>
         </w:rPr>
         <w:lastRenderedPageBreak/>
-        <w:t xml:space="preserve"> </w:t>
-      </w:r>
-    </w:p>
-    <w:p>
-      <w:pPr>
-        <w:rPr>
-          <w:lang w:val="en-US"/>
-        </w:rPr>
-      </w:pPr>
-      <w:r>
-        <w:rPr>
-          <w:lang w:val="en-US"/>
-        </w:rPr>
-        <w:t xml:space="preserve">while the relationship between event and duration and duration is not one to one, as moving windows average sometime over multiple durations, generally </w:t>
-      </w:r>
-      <w:r>
-        <w:rPr>
-          <w:lang w:val="en-US"/>
-        </w:rPr>
-        <w:t xml:space="preserve">the processes that drive high average streamflow over 1 day are different than the processes driving high average streamflow over 30 days. </w:t>
-      </w:r>
-    </w:p>
-    <w:p>
-      <w:pPr>
-        <w:rPr>
-          <w:lang w:val="en-US"/>
-        </w:rPr>
-      </w:pPr>
-      <w:r>
-        <w:rPr>
-          <w:lang w:val="en-US"/>
-        </w:rPr>
-        <w:t xml:space="preserve">Is it acknowledged problem? Lam </w:t>
-      </w:r>
-      <w:proofErr w:type="gramStart"/>
-      <w:r>
-        <w:rPr>
-          <w:lang w:val="en-US"/>
-        </w:rPr>
-        <w:t>restrict</w:t>
-      </w:r>
-      <w:proofErr w:type="gramEnd"/>
-      <w:r>
-        <w:rPr>
-          <w:lang w:val="en-US"/>
-        </w:rPr>
-        <w:t xml:space="preserve"> domain of event type. </w:t>
-      </w:r>
-      <w:r>
-        <w:rPr>
-          <w:lang w:val="en-US"/>
-        </w:rPr>
-        <w:t xml:space="preserve">Kennedy </w:t>
-      </w:r>
-      <w:proofErr w:type="gramStart"/>
-      <w:r>
-        <w:rPr>
-          <w:lang w:val="en-US"/>
-        </w:rPr>
-        <w:t>restricted</w:t>
-      </w:r>
-      <w:proofErr w:type="gramEnd"/>
-      <w:r>
-        <w:rPr>
-          <w:lang w:val="en-US"/>
-        </w:rPr>
-        <w:t xml:space="preserve"> to spatial regions. </w:t>
-      </w:r>
-    </w:p>
-    <w:p>
-      <w:pPr>
-        <w:rPr>
-          <w:lang w:val="en-US"/>
-        </w:rPr>
-      </w:pPr>
-      <w:r>
-        <w:rPr>
-          <w:lang w:val="en-US"/>
-        </w:rPr>
-        <w:t xml:space="preserve">Either assume that a single parametric form is sufficient, or </w:t>
-      </w:r>
-      <w:r>
-        <w:rPr>
-          <w:lang w:val="en-US"/>
-        </w:rPr>
-        <w:t>restrict event domain</w:t>
-      </w:r>
-    </w:p>
-    <w:p>
-      <w:pPr>
-        <w:rPr>
-          <w:lang w:val="en-US"/>
-        </w:rPr>
-      </w:pPr>
-      <w:r>
-        <w:rPr>
-          <w:lang w:val="en-US"/>
-        </w:rPr>
-        <w:t xml:space="preserve">This is a </w:t>
-      </w:r>
-      <w:r>
-        <w:rPr>
-          <w:lang w:val="en-US"/>
-        </w:rPr>
-        <w:t>very limiting</w:t>
-      </w:r>
-      <w:r>
-        <w:rPr>
-          <w:lang w:val="en-US"/>
-        </w:rPr>
-        <w:t xml:space="preserve"> assumption, but </w:t>
-      </w:r>
-      <w:r>
-        <w:rPr>
-          <w:lang w:val="en-US"/>
-        </w:rPr>
-        <w:t xml:space="preserve">practical given that there is a gap in research…and </w:t>
-      </w:r>
-      <w:r>
-        <w:rPr>
-          <w:lang w:val="en-US"/>
-        </w:rPr>
-        <w:t xml:space="preserve">the difficulties linking moving window analyses to </w:t>
-      </w:r>
-      <w:r>
-        <w:rPr>
-          <w:lang w:val="en-US"/>
-        </w:rPr>
-        <w:t>event-based processes</w:t>
-      </w:r>
-      <w:r>
-        <w:rPr>
-          <w:lang w:val="en-US"/>
-        </w:rPr>
-        <w:t>.</w:t>
-      </w:r>
-    </w:p>
-    <w:p>
-      <w:pPr>
-        <w:rPr>
-          <w:color w:val="156082" w:themeColor="accent1"/>
-          <w:lang w:val="en-US"/>
-        </w:rPr>
-      </w:pPr>
-      <w:r>
-        <w:rPr>
-          <w:color w:val="156082" w:themeColor="accent1"/>
-          <w:lang w:val="en-US"/>
-        </w:rPr>
-        <w:t xml:space="preserve">Given the gap in research, practitioners are left </w:t>
-      </w:r>
-      <w:r>
-        <w:rPr>
-          <w:color w:val="156082" w:themeColor="accent1"/>
-          <w:lang w:val="en-US"/>
-        </w:rPr>
-        <w:t xml:space="preserve">with the options of </w:t>
-      </w:r>
-      <w:r>
-        <w:rPr>
-          <w:color w:val="156082" w:themeColor="accent1"/>
-          <w:lang w:val="en-US"/>
-        </w:rPr>
-        <w:t xml:space="preserve">either restricting the event domain </w:t>
-      </w:r>
-      <w:r>
-        <w:rPr>
-          <w:color w:val="156082" w:themeColor="accent1"/>
-          <w:lang w:val="en-US"/>
-        </w:rPr>
-        <w:t>or proceeding with the</w:t>
-      </w:r>
-      <w:r>
-        <w:rPr>
-          <w:color w:val="156082" w:themeColor="accent1"/>
-          <w:lang w:val="en-US"/>
-        </w:rPr>
-        <w:t xml:space="preserve"> (very stiff)</w:t>
-      </w:r>
-      <w:r>
-        <w:rPr>
-          <w:color w:val="156082" w:themeColor="accent1"/>
-          <w:lang w:val="en-US"/>
-        </w:rPr>
-        <w:t xml:space="preserve"> assumption that a single parametric form describes </w:t>
-      </w:r>
-      <w:r>
-        <w:rPr>
-          <w:color w:val="156082" w:themeColor="accent1"/>
-          <w:lang w:val="en-US"/>
-        </w:rPr>
-        <w:t xml:space="preserve">all durations. </w:t>
-      </w:r>
-    </w:p>
-    <w:p>
-      <w:pPr>
-        <w:rPr>
-          <w:color w:val="156082" w:themeColor="accent1"/>
-          <w:lang w:val="en-US"/>
-        </w:rPr>
-      </w:pPr>
-      <w:r>
-        <w:rPr>
-          <w:color w:val="156082" w:themeColor="accent1"/>
-          <w:lang w:val="en-US"/>
-        </w:rPr>
-        <w:t>This paper investigates the underlying assumption…</w:t>
-      </w:r>
-    </w:p>
-    <w:p>
-      <w:pPr>
-        <w:rPr>
-          <w:color w:val="156082" w:themeColor="accent1"/>
-          <w:lang w:val="en-US"/>
-        </w:rPr>
-      </w:pPr>
-      <w:r>
-        <w:rPr>
-          <w:color w:val="156082" w:themeColor="accent1"/>
-          <w:lang w:val="en-US"/>
-        </w:rPr>
-        <w:t xml:space="preserve">The other piece of the puzzle is that it </w:t>
-      </w:r>
-      <w:proofErr w:type="gramStart"/>
-      <w:r>
-        <w:rPr>
-          <w:color w:val="156082" w:themeColor="accent1"/>
-          <w:lang w:val="en-US"/>
-        </w:rPr>
-        <w:t>n</w:t>
-      </w:r>
-      <w:r>
-        <w:rPr>
-          <w:color w:val="156082" w:themeColor="accent1"/>
-          <w:lang w:val="en-US"/>
-        </w:rPr>
-        <w:t>ot</w:t>
-      </w:r>
-      <w:proofErr w:type="gramEnd"/>
-      <w:r>
-        <w:rPr>
-          <w:color w:val="156082" w:themeColor="accent1"/>
-          <w:lang w:val="en-US"/>
-        </w:rPr>
-        <w:t xml:space="preserve"> super practical to build a million regression models</w:t>
-      </w:r>
-      <w:r>
-        <w:rPr>
-          <w:color w:val="156082" w:themeColor="accent1"/>
-          <w:lang w:val="en-US"/>
-        </w:rPr>
-        <w:t>. So even if we found differences, would it matter in practice?</w:t>
-      </w:r>
-      <w:r>
-        <w:rPr>
-          <w:color w:val="156082" w:themeColor="accent1"/>
-          <w:lang w:val="en-US"/>
-        </w:rPr>
-        <w:t xml:space="preserve"> </w:t>
-      </w:r>
-      <w:r>
-        <w:rPr>
-          <w:color w:val="156082" w:themeColor="accent1"/>
-          <w:lang w:val="en-US"/>
-        </w:rPr>
-        <w:t>We want to present a foundation of a result driven approach…</w:t>
-      </w:r>
-      <w:r>
-        <w:rPr>
-          <w:color w:val="156082" w:themeColor="accent1"/>
-          <w:lang w:val="en-US"/>
-        </w:rPr>
-        <w:t>that can be compared to existing models on a range of performance metrics…because of this we pick a GAM</w:t>
-      </w:r>
-    </w:p>
-    <w:p>
-      <w:pPr>
-        <w:rPr>
-          <w:lang w:val="en-US"/>
-        </w:rPr>
-      </w:pPr>
-    </w:p>
-    <w:p>
-      <w:pPr>
-        <w:rPr>
-          <w:lang w:val="en-US"/>
-        </w:rPr>
-      </w:pPr>
-      <w:r>
-        <w:rPr>
-          <w:lang w:val="en-US"/>
-        </w:rPr>
-        <w:t xml:space="preserve">Do this for a single data-rich quantile, median. </w:t>
-      </w:r>
-      <w:r>
-        <w:rPr>
-          <w:lang w:val="en-US"/>
-        </w:rPr>
-        <w:t xml:space="preserve">Index flood. </w:t>
-      </w:r>
-    </w:p>
-    <w:p>
-      <w:pPr>
-        <w:rPr>
-          <w:lang w:val="en-US"/>
-        </w:rPr>
-      </w:pPr>
-      <w:r>
-        <w:rPr>
-          <w:lang w:val="en-US"/>
-        </w:rPr>
         <w:t>Wide variety of durations usually modeled</w:t>
       </w:r>
       <w:r>
@@ -2727,6 +3654,7 @@
         <w:rPr>
           <w:lang w:val="en-US"/>
         </w:rPr>
+        <w:lastRenderedPageBreak/>
         <w:t xml:space="preserve">Why is this a burden to </w:t>
       </w:r>
       <w:r>
@@ -2822,7 +3750,7 @@
         </w:rPr>
         <w:t xml:space="preserve"> </w:t>
       </w:r>
-      <w:commentRangeStart w:id="6"/>
+      <w:commentRangeStart w:id="8"/>
       <w:r>
         <w:rPr>
           <w:lang w:val="en-US"/>
@@ -2835,12 +3763,12 @@
         </w:rPr>
         <w:t>.</w:t>
       </w:r>
-      <w:commentRangeEnd w:id="6"/>
+      <w:commentRangeEnd w:id="8"/>
       <w:r>
         <w:rPr>
           <w:rStyle w:val="Merknadsreferanse"/>
         </w:rPr>
-        <w:commentReference w:id="6"/>
+        <w:commentReference w:id="8"/>
       </w:r>
     </w:p>
     <w:p>
@@ -3477,7 +4405,14 @@
         <w:rPr>
           <w:lang w:val="en-US"/>
         </w:rPr>
-        <w:t xml:space="preserve"> and others were not. Some archives were quality controlled and gap-filled, while others were not. Some years and stations were in some databases and not others and vice versa.</w:t>
+        <w:t xml:space="preserve"> and others were not. Some </w:t>
+      </w:r>
+      <w:r>
+        <w:rPr>
+          <w:lang w:val="en-US"/>
+        </w:rPr>
+        <w:lastRenderedPageBreak/>
+        <w:t>archives were quality controlled and gap-filled, while others were not. Some years and stations were in some databases and not others and vice versa.</w:t>
       </w:r>
     </w:p>
     <w:p>
@@ -3816,7 +4751,7 @@
       </w:r>
     </w:p>
   </w:comment>
-  <w:comment w:id="5" w:author="Danielle Marie Barna" w:date="2024-10-23T14:26:00Z" w:initials="DB">
+  <w:comment w:id="5" w:author="Danielle Marie Barna" w:date="2024-10-24T09:55:00Z" w:initials="DB">
     <w:p>
       <w:pPr>
         <w:pStyle w:val="Merknadstekst"/>
@@ -3828,11 +4763,46 @@
         <w:annotationRef/>
       </w:r>
       <w:r>
+        <w:t>In the absence of compelling evidence otherwise? Igiven the research gap?</w:t>
+      </w:r>
+    </w:p>
+  </w:comment>
+  <w:comment w:id="6" w:author="Danielle Marie Barna" w:date="2024-10-23T14:26:00Z" w:initials="DB">
+    <w:p>
+      <w:pPr>
+        <w:pStyle w:val="Merknadstekst"/>
+      </w:pPr>
+      <w:r>
+        <w:rPr>
+          <w:rStyle w:val="Merknadsreferanse"/>
+        </w:rPr>
+        <w:annotationRef/>
+      </w:r>
+      <w:r>
         <w:t>Lind tested different models, make sure you acknowledge this</w:t>
       </w:r>
     </w:p>
   </w:comment>
-  <w:comment w:id="6" w:author="Danielle Marie Barna" w:date="2024-10-15T11:14:00Z" w:initials="DB">
+  <w:comment w:id="7" w:author="Danielle Marie Barna" w:date="2024-10-25T14:32:00Z" w:initials="DB">
+    <w:p>
+      <w:pPr>
+        <w:pStyle w:val="Merknadstekst"/>
+      </w:pPr>
+      <w:r>
+        <w:rPr>
+          <w:rStyle w:val="Merknadsreferanse"/>
+        </w:rPr>
+        <w:annotationRef/>
+      </w:r>
+      <w:r>
+        <w:rPr>
+          <w:lang w:val="en-US"/>
+        </w:rPr>
+        <w:t>There is currently a significant gap in research that is restricting practitioners’ options.</w:t>
+      </w:r>
+    </w:p>
+  </w:comment>
+  <w:comment w:id="8" w:author="Danielle Marie Barna" w:date="2024-10-15T11:14:00Z" w:initials="DB">
     <w:p>
       <w:pPr>
         <w:pStyle w:val="Merknadstekst"/>
@@ -3858,7 +4828,9 @@
   <w15:commentEx w15:paraId="5CDC1FD6" w15:done="0"/>
   <w15:commentEx w15:paraId="03BE3002" w15:done="0"/>
   <w15:commentEx w15:paraId="07EFFCCA" w15:done="0"/>
+  <w15:commentEx w15:paraId="3D6FB2B7" w15:done="0"/>
   <w15:commentEx w15:paraId="1E2E88E7" w15:done="0"/>
+  <w15:commentEx w15:paraId="68ABEF4B" w15:done="0"/>
   <w15:commentEx w15:paraId="7F90F445" w15:done="0"/>
 </w15:commentsEx>
 </file>
@@ -3870,7 +4842,9 @@
   <w16cex:commentExtensible w16cex:durableId="6AA7004B" w16cex:dateUtc="2024-10-14T11:15:00Z"/>
   <w16cex:commentExtensible w16cex:durableId="601899D0" w16cex:dateUtc="2024-10-23T08:18:00Z"/>
   <w16cex:commentExtensible w16cex:durableId="53EFF9BE" w16cex:dateUtc="2024-10-23T08:37:00Z"/>
+  <w16cex:commentExtensible w16cex:durableId="1CE312FE" w16cex:dateUtc="2024-10-24T07:55:00Z"/>
   <w16cex:commentExtensible w16cex:durableId="0A222FBA" w16cex:dateUtc="2024-10-23T12:26:00Z"/>
+  <w16cex:commentExtensible w16cex:durableId="414161F7" w16cex:dateUtc="2024-10-25T12:32:00Z"/>
   <w16cex:commentExtensible w16cex:durableId="22547557" w16cex:dateUtc="2024-10-15T09:14:00Z"/>
 </w16cex:commentsExtensible>
 </file>
@@ -3882,7 +4856,9 @@
   <w16cid:commentId w16cid:paraId="5CDC1FD6" w16cid:durableId="6AA7004B"/>
   <w16cid:commentId w16cid:paraId="03BE3002" w16cid:durableId="601899D0"/>
   <w16cid:commentId w16cid:paraId="07EFFCCA" w16cid:durableId="53EFF9BE"/>
+  <w16cid:commentId w16cid:paraId="3D6FB2B7" w16cid:durableId="1CE312FE"/>
   <w16cid:commentId w16cid:paraId="1E2E88E7" w16cid:durableId="0A222FBA"/>
+  <w16cid:commentId w16cid:paraId="68ABEF4B" w16cid:durableId="414161F7"/>
   <w16cid:commentId w16cid:paraId="7F90F445" w16cid:durableId="22547557"/>
 </w16cid:commentsIds>
 </file>
@@ -3890,10 +4866,10 @@
 <file path=word/numbering.xml><?xml version="1.0" encoding="utf-8"?>
 <w:numbering xmlns:wpc="http://schemas.microsoft.com/office/word/2010/wordprocessingCanvas" xmlns:cx="http://schemas.microsoft.com/office/drawing/2014/chartex" xmlns:cx1="http://schemas.microsoft.com/office/drawing/2015/9/8/chartex" xmlns:cx2="http://schemas.microsoft.com/office/drawing/2015/10/21/chartex" xmlns:cx3="http://schemas.microsoft.com/office/drawing/2016/5/9/chartex" xmlns:cx4="http://schemas.microsoft.com/office/drawing/2016/5/10/chartex" xmlns:cx5="http://schemas.microsoft.com/office/drawing/2016/5/11/chartex" xmlns:cx6="http://schemas.microsoft.com/office/drawing/2016/5/12/chartex" xmlns:cx7="http://schemas.microsoft.com/office/drawing/2016/5/13/chartex" xmlns:cx8="http://schemas.microsoft.com/office/drawing/2016/5/14/chartex" xmlns:mc="http://schemas.openxmlformats.org/markup-compatibility/2006" xmlns:aink="http://schemas.microsoft.com/office/drawing/2016/ink" xmlns:am3d="http://schemas.microsoft.com/office/drawing/2017/model3d" xmlns:o="urn:schemas-microsoft-com:office:office" xmlns:oel="http://schemas.microsoft.com/office/2019/extlst" xmlns:r="http://schemas.openxmlformats.org/officeDocument/2006/relationships" xmlns:m="http://schemas.openxmlformats.org/officeDocument/2006/math" xmlns:v="urn:schemas-microsoft-com:vml" xmlns:wp14="http://schemas.microsoft.com/office/word/2010/wordprocessingDrawing" xmlns:wp="http://schemas.openxmlformats.org/drawingml/2006/wordprocessingDrawing" xmlns:w10="urn:schemas-microsoft-com:office:word" xmlns:w="http://schemas.openxmlformats.org/wordprocessingml/2006/main" xmlns:w14="http://schemas.microsoft.com/office/word/2010/wordml" xmlns:w15="http://schemas.microsoft.com/office/word/2012/wordml" xmlns:w16cex="http://schemas.microsoft.com/office/word/2018/wordml/cex" xmlns:w16cid="http://schemas.microsoft.com/office/word/2016/wordml/cid" xmlns:w16="http://schemas.microsoft.com/office/word/2018/wordml" xmlns:w16du="http://schemas.microsoft.com/office/word/2023/wordml/word16du" xmlns:w16sdtdh="http://schemas.microsoft.com/office/word/2020/wordml/sdtdatahash" xmlns:w16se="http://schemas.microsoft.com/office/word/2015/wordml/symex" xmlns:wpg="http://schemas.microsoft.com/office/word/2010/wordprocessingGroup" xmlns:wpi="http://schemas.microsoft.com/office/word/2010/wordprocessingInk" xmlns:wne="http://schemas.microsoft.com/office/word/2006/wordml" xmlns:wps="http://schemas.microsoft.com/office/word/2010/wordprocessingShape" mc:Ignorable="w14 w15 w16se w16cid w16 w16cex w16sdtdh w16du wp14">
   <w:abstractNum w:abstractNumId="0" w15:restartNumberingAfterBreak="0">
-    <w:nsid w:val="06337974"/>
+    <w:nsid w:val="02260C7B"/>
     <w:multiLevelType w:val="hybridMultilevel"/>
-    <w:tmpl w:val="6A70A8E6"/>
-    <w:lvl w:ilvl="0" w:tplc="5AA61030">
+    <w:tmpl w:val="8DE2C1CE"/>
+    <w:lvl w:ilvl="0" w:tplc="E0DA922E">
       <w:numFmt w:val="bullet"/>
       <w:lvlText w:val="-"/>
       <w:lvlJc w:val="left"/>
@@ -4002,6 +4978,118 @@
     </w:lvl>
   </w:abstractNum>
   <w:abstractNum w:abstractNumId="1" w15:restartNumberingAfterBreak="0">
+    <w:nsid w:val="06337974"/>
+    <w:multiLevelType w:val="hybridMultilevel"/>
+    <w:tmpl w:val="6A70A8E6"/>
+    <w:lvl w:ilvl="0" w:tplc="5AA61030">
+      <w:numFmt w:val="bullet"/>
+      <w:lvlText w:val="-"/>
+      <w:lvlJc w:val="left"/>
+      <w:pPr>
+        <w:ind w:left="720" w:hanging="360"/>
+      </w:pPr>
+      <w:rPr>
+        <w:rFonts w:ascii="Aptos" w:eastAsiaTheme="minorHAnsi" w:hAnsi="Aptos" w:cstheme="minorBidi" w:hint="default"/>
+      </w:rPr>
+    </w:lvl>
+    <w:lvl w:ilvl="1" w:tplc="04140003" w:tentative="1">
+      <w:start w:val="1"/>
+      <w:numFmt w:val="bullet"/>
+      <w:lvlText w:val="o"/>
+      <w:lvlJc w:val="left"/>
+      <w:pPr>
+        <w:ind w:left="1440" w:hanging="360"/>
+      </w:pPr>
+      <w:rPr>
+        <w:rFonts w:ascii="Courier New" w:hAnsi="Courier New" w:cs="Courier New" w:hint="default"/>
+      </w:rPr>
+    </w:lvl>
+    <w:lvl w:ilvl="2" w:tplc="04140005" w:tentative="1">
+      <w:start w:val="1"/>
+      <w:numFmt w:val="bullet"/>
+      <w:lvlText w:val=""/>
+      <w:lvlJc w:val="left"/>
+      <w:pPr>
+        <w:ind w:left="2160" w:hanging="360"/>
+      </w:pPr>
+      <w:rPr>
+        <w:rFonts w:ascii="Wingdings" w:hAnsi="Wingdings" w:hint="default"/>
+      </w:rPr>
+    </w:lvl>
+    <w:lvl w:ilvl="3" w:tplc="04140001" w:tentative="1">
+      <w:start w:val="1"/>
+      <w:numFmt w:val="bullet"/>
+      <w:lvlText w:val=""/>
+      <w:lvlJc w:val="left"/>
+      <w:pPr>
+        <w:ind w:left="2880" w:hanging="360"/>
+      </w:pPr>
+      <w:rPr>
+        <w:rFonts w:ascii="Symbol" w:hAnsi="Symbol" w:hint="default"/>
+      </w:rPr>
+    </w:lvl>
+    <w:lvl w:ilvl="4" w:tplc="04140003" w:tentative="1">
+      <w:start w:val="1"/>
+      <w:numFmt w:val="bullet"/>
+      <w:lvlText w:val="o"/>
+      <w:lvlJc w:val="left"/>
+      <w:pPr>
+        <w:ind w:left="3600" w:hanging="360"/>
+      </w:pPr>
+      <w:rPr>
+        <w:rFonts w:ascii="Courier New" w:hAnsi="Courier New" w:cs="Courier New" w:hint="default"/>
+      </w:rPr>
+    </w:lvl>
+    <w:lvl w:ilvl="5" w:tplc="04140005" w:tentative="1">
+      <w:start w:val="1"/>
+      <w:numFmt w:val="bullet"/>
+      <w:lvlText w:val=""/>
+      <w:lvlJc w:val="left"/>
+      <w:pPr>
+        <w:ind w:left="4320" w:hanging="360"/>
+      </w:pPr>
+      <w:rPr>
+        <w:rFonts w:ascii="Wingdings" w:hAnsi="Wingdings" w:hint="default"/>
+      </w:rPr>
+    </w:lvl>
+    <w:lvl w:ilvl="6" w:tplc="04140001" w:tentative="1">
+      <w:start w:val="1"/>
+      <w:numFmt w:val="bullet"/>
+      <w:lvlText w:val=""/>
+      <w:lvlJc w:val="left"/>
+      <w:pPr>
+        <w:ind w:left="5040" w:hanging="360"/>
+      </w:pPr>
+      <w:rPr>
+        <w:rFonts w:ascii="Symbol" w:hAnsi="Symbol" w:hint="default"/>
+      </w:rPr>
+    </w:lvl>
+    <w:lvl w:ilvl="7" w:tplc="04140003" w:tentative="1">
+      <w:start w:val="1"/>
+      <w:numFmt w:val="bullet"/>
+      <w:lvlText w:val="o"/>
+      <w:lvlJc w:val="left"/>
+      <w:pPr>
+        <w:ind w:left="5760" w:hanging="360"/>
+      </w:pPr>
+      <w:rPr>
+        <w:rFonts w:ascii="Courier New" w:hAnsi="Courier New" w:cs="Courier New" w:hint="default"/>
+      </w:rPr>
+    </w:lvl>
+    <w:lvl w:ilvl="8" w:tplc="04140005" w:tentative="1">
+      <w:start w:val="1"/>
+      <w:numFmt w:val="bullet"/>
+      <w:lvlText w:val=""/>
+      <w:lvlJc w:val="left"/>
+      <w:pPr>
+        <w:ind w:left="6480" w:hanging="360"/>
+      </w:pPr>
+      <w:rPr>
+        <w:rFonts w:ascii="Wingdings" w:hAnsi="Wingdings" w:hint="default"/>
+      </w:rPr>
+    </w:lvl>
+  </w:abstractNum>
+  <w:abstractNum w:abstractNumId="2" w15:restartNumberingAfterBreak="0">
     <w:nsid w:val="2DB07466"/>
     <w:multiLevelType w:val="hybridMultilevel"/>
     <w:tmpl w:val="3E443CEA"/>
@@ -4090,7 +5178,7 @@
       </w:pPr>
     </w:lvl>
   </w:abstractNum>
-  <w:abstractNum w:abstractNumId="2" w15:restartNumberingAfterBreak="0">
+  <w:abstractNum w:abstractNumId="3" w15:restartNumberingAfterBreak="0">
     <w:nsid w:val="4BCB608B"/>
     <w:multiLevelType w:val="hybridMultilevel"/>
     <w:tmpl w:val="D6E81E4C"/>
@@ -4202,7 +5290,7 @@
       </w:rPr>
     </w:lvl>
   </w:abstractNum>
-  <w:abstractNum w:abstractNumId="3" w15:restartNumberingAfterBreak="0">
+  <w:abstractNum w:abstractNumId="4" w15:restartNumberingAfterBreak="0">
     <w:nsid w:val="71D30D67"/>
     <w:multiLevelType w:val="hybridMultilevel"/>
     <w:tmpl w:val="77BCCCE2"/>
@@ -4315,7 +5403,7 @@
       </w:rPr>
     </w:lvl>
   </w:abstractNum>
-  <w:abstractNum w:abstractNumId="4" w15:restartNumberingAfterBreak="0">
+  <w:abstractNum w:abstractNumId="5" w15:restartNumberingAfterBreak="0">
     <w:nsid w:val="761F46F5"/>
     <w:multiLevelType w:val="hybridMultilevel"/>
     <w:tmpl w:val="F7B802EA"/>
@@ -4428,19 +5516,22 @@
     </w:lvl>
   </w:abstractNum>
   <w:num w:numId="1" w16cid:durableId="1933586452">
+    <w:abstractNumId w:val="3"/>
+  </w:num>
+  <w:num w:numId="2" w16cid:durableId="499778165">
+    <w:abstractNumId w:val="5"/>
+  </w:num>
+  <w:num w:numId="3" w16cid:durableId="1369338448">
+    <w:abstractNumId w:val="1"/>
+  </w:num>
+  <w:num w:numId="4" w16cid:durableId="1206135986">
     <w:abstractNumId w:val="2"/>
   </w:num>
-  <w:num w:numId="2" w16cid:durableId="499778165">
+  <w:num w:numId="5" w16cid:durableId="1005011352">
     <w:abstractNumId w:val="4"/>
   </w:num>
-  <w:num w:numId="3" w16cid:durableId="1369338448">
+  <w:num w:numId="6" w16cid:durableId="863640359">
     <w:abstractNumId w:val="0"/>
-  </w:num>
-  <w:num w:numId="4" w16cid:durableId="1206135986">
-    <w:abstractNumId w:val="1"/>
-  </w:num>
-  <w:num w:numId="5" w16cid:durableId="1005011352">
-    <w:abstractNumId w:val="3"/>
   </w:num>
 </w:numbering>
 </file>

</xml_diff>

<commit_message>
update the intro sketch
</commit_message>
<xml_diff>
--- a/intro_sketch.docx
+++ b/intro_sketch.docx
@@ -1334,65 +1334,31 @@
         <w:rPr>
           <w:lang w:val="en-US"/>
         </w:rPr>
-        <w:t xml:space="preserve">Despite this, the assumption of a single parametric form is rarely challenged due to the complexities of developing and testing regression models </w:t>
-      </w:r>
-      <w:commentRangeStart w:id="4"/>
-      <w:r>
-        <w:rPr>
-          <w:lang w:val="en-US"/>
-        </w:rPr>
-        <w:t xml:space="preserve">on </w:t>
-      </w:r>
-      <w:r>
-        <w:rPr>
-          <w:lang w:val="en-US"/>
-        </w:rPr>
-        <w:t>many durations</w:t>
-      </w:r>
-      <w:commentRangeEnd w:id="4"/>
-      <w:r>
-        <w:rPr>
-          <w:rStyle w:val="Merknadsreferanse"/>
-        </w:rPr>
-        <w:commentReference w:id="4"/>
-      </w:r>
-      <w:r>
-        <w:rPr>
-          <w:lang w:val="en-US"/>
-        </w:rPr>
-        <w:t xml:space="preserve">. As a result, practitioners typically either limit the types of events considered in moving-window analyses </w:t>
-      </w:r>
-      <w:r>
-        <w:rPr>
-          <w:lang w:val="en-US"/>
-        </w:rPr>
-        <w:t xml:space="preserve">(Lamontagne) </w:t>
-      </w:r>
-      <w:r>
-        <w:rPr>
-          <w:lang w:val="en-US"/>
-        </w:rPr>
-        <w:t>or</w:t>
-      </w:r>
-      <w:commentRangeStart w:id="5"/>
-      <w:r>
-        <w:rPr>
-          <w:lang w:val="en-US"/>
-        </w:rPr>
-        <w:t xml:space="preserve"> proceed </w:t>
-      </w:r>
-      <w:commentRangeEnd w:id="5"/>
-      <w:r>
-        <w:rPr>
-          <w:rStyle w:val="Merknadsreferanse"/>
-        </w:rPr>
-        <w:commentReference w:id="5"/>
-      </w:r>
-      <w:r>
-        <w:rPr>
-          <w:lang w:val="en-US"/>
-        </w:rPr>
-        <w:t>under the assumption that one regression model can describe all durations</w:t>
+        <w:t>Despite this, the assumption of a single parametric form is rarely challenged due to the complexities of developing and testing</w:t>
+      </w:r>
+      <w:r>
+        <w:rPr>
+          <w:lang w:val="en-US"/>
+        </w:rPr>
+        <w:t xml:space="preserve"> regional</w:t>
+      </w:r>
+      <w:r>
+        <w:rPr>
+          <w:lang w:val="en-US"/>
+        </w:rPr>
+        <w:t xml:space="preserve"> regression models on many durations.</w:t>
+      </w:r>
+      <w:r>
+        <w:rPr>
+          <w:lang w:val="en-US"/>
+        </w:rPr>
+        <w:t xml:space="preserve"> </w:t>
+      </w:r>
+      <w:r>
+        <w:rPr>
+          <w:lang w:val="en-US"/>
+        </w:rPr>
+        <w:t>Instead, practitioners sometimes limit event types in moving-window analyses (Lamontagne) and/or allow for differing amounts of cross-correlation between stations when re-estimating regression coefficients for each duration</w:t>
       </w:r>
       <w:r>
         <w:rPr>
@@ -1400,39 +1366,81 @@
         </w:rPr>
         <w:t xml:space="preserve"> (</w:t>
       </w:r>
-      <w:commentRangeStart w:id="6"/>
-      <w:r>
-        <w:rPr>
-          <w:lang w:val="en-US"/>
-        </w:rPr>
-        <w:t>Lind</w:t>
-      </w:r>
-      <w:commentRangeEnd w:id="6"/>
-      <w:r>
-        <w:rPr>
-          <w:rStyle w:val="Merknadsreferanse"/>
-        </w:rPr>
-        <w:commentReference w:id="6"/>
-      </w:r>
-      <w:commentRangeStart w:id="7"/>
-      <w:r>
-        <w:rPr>
-          <w:lang w:val="en-US"/>
-        </w:rPr>
-        <w:t xml:space="preserve">). </w:t>
-      </w:r>
-      <w:r>
-        <w:rPr>
-          <w:lang w:val="en-US"/>
-        </w:rPr>
-        <w:t>Gap in research</w:t>
-      </w:r>
-      <w:commentRangeEnd w:id="7"/>
-      <w:r>
-        <w:rPr>
-          <w:rStyle w:val="Merknadsreferanse"/>
-        </w:rPr>
-        <w:commentReference w:id="7"/>
+      <w:proofErr w:type="spellStart"/>
+      <w:r>
+        <w:rPr>
+          <w:lang w:val="en-US"/>
+        </w:rPr>
+        <w:t>lamontagne</w:t>
+      </w:r>
+      <w:proofErr w:type="spellEnd"/>
+      <w:r>
+        <w:rPr>
+          <w:lang w:val="en-US"/>
+        </w:rPr>
+        <w:t xml:space="preserve">, </w:t>
+      </w:r>
+      <w:proofErr w:type="spellStart"/>
+      <w:r>
+        <w:rPr>
+          <w:lang w:val="en-US"/>
+        </w:rPr>
+        <w:t>kennedy</w:t>
+      </w:r>
+      <w:proofErr w:type="spellEnd"/>
+      <w:r>
+        <w:rPr>
+          <w:lang w:val="en-US"/>
+        </w:rPr>
+        <w:t>)</w:t>
+      </w:r>
+      <w:r>
+        <w:rPr>
+          <w:lang w:val="en-US"/>
+        </w:rPr>
+        <w:t xml:space="preserve">. The latter typically requires a </w:t>
+      </w:r>
+      <w:r>
+        <w:rPr>
+          <w:lang w:val="en-US"/>
+        </w:rPr>
+        <w:t xml:space="preserve">two-step estimation procedure as </w:t>
+      </w:r>
+      <w:r>
+        <w:rPr>
+          <w:lang w:val="en-US"/>
+        </w:rPr>
+        <w:t>high cross-correlations</w:t>
+      </w:r>
+      <w:r>
+        <w:rPr>
+          <w:lang w:val="en-US"/>
+        </w:rPr>
+        <w:t xml:space="preserve"> can occur between gauging stations</w:t>
+      </w:r>
+      <w:r>
+        <w:rPr>
+          <w:lang w:val="en-US"/>
+        </w:rPr>
+        <w:t xml:space="preserve"> in moving-window analysis</w:t>
+      </w:r>
+      <w:r>
+        <w:rPr>
+          <w:lang w:val="en-US"/>
+        </w:rPr>
+        <w:t>, particularly at longer durations</w:t>
+      </w:r>
+      <w:r>
+        <w:rPr>
+          <w:lang w:val="en-US"/>
+        </w:rPr>
+        <w:t xml:space="preserve"> (Kennedy)</w:t>
+      </w:r>
+      <w:r>
+        <w:rPr>
+          <w:lang w:val="en-US"/>
+        </w:rPr>
+        <w:t>.</w:t>
       </w:r>
     </w:p>
     <w:p>
@@ -1457,27 +1465,26 @@
         <w:rPr>
           <w:lang w:val="en-US"/>
         </w:rPr>
-        <w:t xml:space="preserve"> multiple durations. We examine whether there are statistically significant differences in consistency, predictive accuracy, reliability, and fitted relationships across different durations and different types of regression models. </w:t>
-      </w:r>
-    </w:p>
-    <w:p>
-      <w:pPr>
-        <w:rPr>
-          <w:lang w:val="en-US"/>
-        </w:rPr>
-      </w:pPr>
-    </w:p>
-    <w:p>
-      <w:pPr>
-        <w:rPr>
-          <w:lang w:val="en-US"/>
-        </w:rPr>
-      </w:pPr>
+        <w:t xml:space="preserve"> multiple durations. We examine whether there are statistically significant differences in consistency, predictive </w:t>
+      </w:r>
       <w:r>
         <w:rPr>
           <w:lang w:val="en-US"/>
         </w:rPr>
         <w:lastRenderedPageBreak/>
+        <w:t xml:space="preserve">accuracy, reliability, and fitted relationships across different durations and different types of regression models. </w:t>
+      </w:r>
+    </w:p>
+    <w:p>
+      <w:pPr>
+        <w:rPr>
+          <w:lang w:val="en-US"/>
+        </w:rPr>
+      </w:pPr>
+      <w:r>
+        <w:rPr>
+          <w:lang w:val="en-US"/>
+        </w:rPr>
         <w:t xml:space="preserve">Of course, establishing a need for different models at different durations is of limited usefulness if it is not practical </w:t>
       </w:r>
       <w:r>
@@ -1704,7 +1711,7 @@
         <w:rPr>
           <w:lang w:val="en-US"/>
         </w:rPr>
-        <w:t xml:space="preserve"> in moving window analyses (cite) and</w:t>
+        <w:t xml:space="preserve"> in moving window analyses and</w:t>
       </w:r>
       <w:r>
         <w:rPr>
@@ -1975,10 +1982,60 @@
           <w:lang w:val="en-US"/>
         </w:rPr>
       </w:pPr>
-      <w:r>
-        <w:rPr>
-          <w:lang w:val="en-US"/>
-        </w:rPr>
+    </w:p>
+    <w:p>
+      <w:pPr>
+        <w:rPr>
+          <w:lang w:val="en-US"/>
+        </w:rPr>
+      </w:pPr>
+    </w:p>
+    <w:p>
+      <w:pPr>
+        <w:rPr>
+          <w:lang w:val="en-US"/>
+        </w:rPr>
+      </w:pPr>
+    </w:p>
+    <w:p>
+      <w:pPr>
+        <w:rPr>
+          <w:lang w:val="en-US"/>
+        </w:rPr>
+      </w:pPr>
+    </w:p>
+    <w:p>
+      <w:pPr>
+        <w:rPr>
+          <w:lang w:val="en-US"/>
+        </w:rPr>
+      </w:pPr>
+    </w:p>
+    <w:p>
+      <w:pPr>
+        <w:rPr>
+          <w:lang w:val="en-US"/>
+        </w:rPr>
+      </w:pPr>
+    </w:p>
+    <w:p>
+      <w:pPr>
+        <w:rPr>
+          <w:lang w:val="en-US"/>
+        </w:rPr>
+      </w:pPr>
+    </w:p>
+    <w:p>
+      <w:pPr>
+        <w:rPr>
+          <w:lang w:val="en-US"/>
+        </w:rPr>
+      </w:pPr>
+      <w:r>
+        <w:rPr>
+          <w:lang w:val="en-US"/>
+        </w:rPr>
+        <w:lastRenderedPageBreak/>
         <w:t xml:space="preserve">We build a GAM for []. </w:t>
       </w:r>
       <w:r>
@@ -2035,13 +2092,19 @@
         <w:rPr>
           <w:lang w:val="en-US"/>
         </w:rPr>
-        <w:t>we focus on</w:t>
-      </w:r>
-      <w:r>
-        <w:rPr>
-          <w:lang w:val="en-US"/>
-        </w:rPr>
-        <w:t xml:space="preserve"> predicting</w:t>
+        <w:t>we focus on predicting the median annual maximum flood</w:t>
+      </w:r>
+      <w:r>
+        <w:rPr>
+          <w:lang w:val="en-US"/>
+        </w:rPr>
+        <w:t>,</w:t>
+      </w:r>
+      <w:r>
+        <w:rPr>
+          <w:lang w:val="en-US"/>
+        </w:rPr>
+        <w:t xml:space="preserve"> which can also be location parameter. And an index flood. Area of study is Norway.</w:t>
       </w:r>
       <w:r>
         <w:rPr>
@@ -2053,19 +2116,155 @@
         <w:rPr>
           <w:lang w:val="en-US"/>
         </w:rPr>
-        <w:t>the</w:t>
-      </w:r>
-      <w:r>
-        <w:rPr>
-          <w:lang w:val="en-US"/>
-        </w:rPr>
-        <w:t xml:space="preserve"> median</w:t>
-      </w:r>
-      <w:r>
-        <w:rPr>
-          <w:lang w:val="en-US"/>
-        </w:rPr>
-        <w:t xml:space="preserve"> annual maximum flood</w:t>
+        <w:t xml:space="preserve">We compare </w:t>
+      </w:r>
+      <w:r>
+        <w:rPr>
+          <w:lang w:val="en-US"/>
+        </w:rPr>
+        <w:t xml:space="preserve">the GAM </w:t>
+      </w:r>
+      <w:r>
+        <w:rPr>
+          <w:lang w:val="en-US"/>
+        </w:rPr>
+        <w:t>to</w:t>
+      </w:r>
+      <w:r>
+        <w:rPr>
+          <w:lang w:val="en-US"/>
+        </w:rPr>
+        <w:t xml:space="preserve"> existing index flood model</w:t>
+      </w:r>
+      <w:r>
+        <w:rPr>
+          <w:lang w:val="en-US"/>
+        </w:rPr>
+        <w:t xml:space="preserve"> for Norwegian catchments</w:t>
+      </w:r>
+      <w:r>
+        <w:rPr>
+          <w:lang w:val="en-US"/>
+        </w:rPr>
+        <w:t xml:space="preserve">. On durations []. </w:t>
+      </w:r>
+      <w:r>
+        <w:rPr>
+          <w:lang w:val="en-US"/>
+        </w:rPr>
+        <w:t xml:space="preserve">Short durations relevant for small hydropower (lots of that in Norway), long for larger reservoirs. Focus on annual max relevant to flood guidelines in Norway. </w:t>
+      </w:r>
+    </w:p>
+    <w:p>
+      <w:pPr>
+        <w:rPr>
+          <w:lang w:val="en-US"/>
+        </w:rPr>
+      </w:pPr>
+      <w:r>
+        <w:rPr>
+          <w:lang w:val="en-US"/>
+        </w:rPr>
+        <w:t>At each duration, we assess out-of-sample predictive accuracy, reliability, and consistency for the two models</w:t>
+      </w:r>
+      <w:r>
+        <w:rPr>
+          <w:lang w:val="en-US"/>
+        </w:rPr>
+        <w:t xml:space="preserve"> when estimates are extended to ungauged locations</w:t>
+      </w:r>
+      <w:r>
+        <w:rPr>
+          <w:lang w:val="en-US"/>
+        </w:rPr>
+        <w:t xml:space="preserve">. Focus on median means predictive accuracy can be compared directly to observed data </w:t>
+      </w:r>
+      <w:r>
+        <w:rPr>
+          <w:lang w:val="en-US"/>
+        </w:rPr>
+        <w:t>and a</w:t>
+      </w:r>
+      <w:r>
+        <w:rPr>
+          <w:lang w:val="en-US"/>
+        </w:rPr>
+        <w:t xml:space="preserve"> wide variety of performance metrics</w:t>
+      </w:r>
+      <w:r>
+        <w:rPr>
+          <w:lang w:val="en-US"/>
+        </w:rPr>
+        <w:t xml:space="preserve"> can be used</w:t>
+      </w:r>
+      <w:r>
+        <w:rPr>
+          <w:lang w:val="en-US"/>
+        </w:rPr>
+        <w:t xml:space="preserve">. </w:t>
+      </w:r>
+    </w:p>
+    <w:p>
+      <w:pPr>
+        <w:rPr>
+          <w:lang w:val="en-US"/>
+        </w:rPr>
+      </w:pPr>
+      <w:r>
+        <w:rPr>
+          <w:lang w:val="en-US"/>
+        </w:rPr>
+        <w:t xml:space="preserve">Just as with the </w:t>
+      </w:r>
+      <w:r>
+        <w:rPr>
+          <w:lang w:val="en-US"/>
+        </w:rPr>
+        <w:t>existing</w:t>
+      </w:r>
+      <w:r>
+        <w:rPr>
+          <w:lang w:val="en-US"/>
+        </w:rPr>
+        <w:t xml:space="preserve"> model, we specify the model once and re-estimate at each duration. However, unlike the linear, when we </w:t>
+      </w:r>
+      <w:proofErr w:type="spellStart"/>
+      <w:r>
+        <w:rPr>
+          <w:lang w:val="en-US"/>
+        </w:rPr>
+        <w:t>restimate</w:t>
+      </w:r>
+      <w:proofErr w:type="spellEnd"/>
+      <w:r>
+        <w:rPr>
+          <w:lang w:val="en-US"/>
+        </w:rPr>
+        <w:t xml:space="preserve"> the GAM, the underlying form is adapting. This allows for a data-driven comparison</w:t>
+      </w:r>
+      <w:r>
+        <w:rPr>
+          <w:lang w:val="en-US"/>
+        </w:rPr>
+        <w:t xml:space="preserve"> and visualization</w:t>
+      </w:r>
+      <w:r>
+        <w:rPr>
+          <w:lang w:val="en-US"/>
+        </w:rPr>
+        <w:t xml:space="preserve"> of the fitted relationships</w:t>
+      </w:r>
+      <w:r>
+        <w:rPr>
+          <w:lang w:val="en-US"/>
+        </w:rPr>
+        <w:t>, and</w:t>
+      </w:r>
+      <w:r>
+        <w:rPr>
+          <w:lang w:val="en-US"/>
+        </w:rPr>
+        <w:t xml:space="preserve"> estimation uncertainty</w:t>
       </w:r>
       <w:r>
         <w:rPr>
@@ -2077,292 +2276,952 @@
         <w:rPr>
           <w:lang w:val="en-US"/>
         </w:rPr>
-        <w:t xml:space="preserve"> which can also be location parameter. And an index flood. Area of study is Norway.</w:t>
-      </w:r>
+        <w:t xml:space="preserve"> at each duration.   </w:t>
+      </w:r>
+    </w:p>
+    <w:p>
+      <w:pPr>
+        <w:rPr>
+          <w:lang w:val="en-US"/>
+        </w:rPr>
+      </w:pPr>
+      <w:r>
+        <w:rPr>
+          <w:lang w:val="en-US"/>
+        </w:rPr>
+        <w:t xml:space="preserve">In our context </w:t>
+      </w:r>
+      <w:proofErr w:type="gramStart"/>
+      <w:r>
+        <w:rPr>
+          <w:lang w:val="en-US"/>
+        </w:rPr>
+        <w:t>( design</w:t>
+      </w:r>
+      <w:proofErr w:type="gramEnd"/>
+      <w:r>
+        <w:rPr>
+          <w:lang w:val="en-US"/>
+        </w:rPr>
+        <w:t xml:space="preserve"> values ) reliability and uncertainty </w:t>
+      </w:r>
+      <w:proofErr w:type="gramStart"/>
+      <w:r>
+        <w:rPr>
+          <w:lang w:val="en-US"/>
+        </w:rPr>
+        <w:t>highly</w:t>
+      </w:r>
+      <w:proofErr w:type="gramEnd"/>
+      <w:r>
+        <w:rPr>
+          <w:lang w:val="en-US"/>
+        </w:rPr>
+        <w:t xml:space="preserve"> relevant.</w:t>
+      </w:r>
+      <w:r>
+        <w:rPr>
+          <w:lang w:val="en-US"/>
+        </w:rPr>
+        <w:t xml:space="preserve"> Limit our ability to,</w:t>
+      </w:r>
+      <w:r>
+        <w:rPr>
+          <w:lang w:val="en-US"/>
+        </w:rPr>
+        <w:t xml:space="preserve"> cannot use ml. </w:t>
+      </w:r>
+      <w:proofErr w:type="gramStart"/>
+      <w:r>
+        <w:rPr>
+          <w:lang w:val="en-US"/>
+        </w:rPr>
+        <w:t>however</w:t>
+      </w:r>
+      <w:proofErr w:type="gramEnd"/>
+      <w:r>
+        <w:rPr>
+          <w:lang w:val="en-US"/>
+        </w:rPr>
+        <w:t xml:space="preserve">, ML powerful and popular method. For the sake of completeness, we include it in our analysis to the extent possible. Predictive accuracy benchmark. Other researchers have also had success in using it as a method to flag potential predictors. We also consider this. </w:t>
+      </w:r>
+    </w:p>
+    <w:p>
+      <w:pPr>
+        <w:rPr>
+          <w:lang w:val="en-US"/>
+        </w:rPr>
+      </w:pPr>
+      <w:r>
+        <w:rPr>
+          <w:lang w:val="en-US"/>
+        </w:rPr>
+        <w:t>Research Qs.</w:t>
+      </w:r>
+    </w:p>
+    <w:p>
+      <w:pPr>
+        <w:rPr>
+          <w:lang w:val="en-US"/>
+        </w:rPr>
+      </w:pPr>
+    </w:p>
+    <w:p>
+      <w:pPr>
+        <w:rPr>
+          <w:lang w:val="en-US"/>
+        </w:rPr>
+      </w:pPr>
+    </w:p>
+    <w:p>
+      <w:pPr>
+        <w:rPr>
+          <w:lang w:val="en-US"/>
+        </w:rPr>
+      </w:pPr>
+    </w:p>
+    <w:p>
+      <w:pPr>
+        <w:rPr>
+          <w:lang w:val="en-US"/>
+        </w:rPr>
+      </w:pPr>
+      <w:r>
+        <w:rPr>
+          <w:lang w:val="en-US"/>
+        </w:rPr>
+        <w:t>P</w:t>
+      </w:r>
+      <w:r>
+        <w:rPr>
+          <w:lang w:val="en-US"/>
+        </w:rPr>
+        <w:t>art of what distinguishes the GAM from the log-linear model is the flexible, data-driven nature of the response relationship</w:t>
+      </w:r>
+      <w:r>
+        <w:rPr>
+          <w:lang w:val="en-US"/>
+        </w:rPr>
+        <w:t xml:space="preserve">. </w:t>
+      </w:r>
+      <w:proofErr w:type="gramStart"/>
+      <w:r>
+        <w:rPr>
+          <w:lang w:val="en-US"/>
+        </w:rPr>
+        <w:t>So</w:t>
+      </w:r>
+      <w:proofErr w:type="gramEnd"/>
+      <w:r>
+        <w:rPr>
+          <w:lang w:val="en-US"/>
+        </w:rPr>
+        <w:t xml:space="preserve"> it is useful to have a</w:t>
+      </w:r>
+      <w:r>
+        <w:rPr>
+          <w:lang w:val="en-US"/>
+        </w:rPr>
+        <w:t xml:space="preserve"> predictive accuracy</w:t>
+      </w:r>
+      <w:r>
+        <w:rPr>
+          <w:lang w:val="en-US"/>
+        </w:rPr>
+        <w:t xml:space="preserve"> comparison point from a fully data-driven model</w:t>
+      </w:r>
+      <w:r>
+        <w:rPr>
+          <w:lang w:val="en-US"/>
+        </w:rPr>
+        <w:t xml:space="preserve">. We include </w:t>
+      </w:r>
+      <w:proofErr w:type="gramStart"/>
+      <w:r>
+        <w:rPr>
+          <w:lang w:val="en-US"/>
+        </w:rPr>
+        <w:t>these comparison</w:t>
+      </w:r>
+      <w:proofErr w:type="gramEnd"/>
       <w:r>
         <w:rPr>
           <w:lang w:val="en-US"/>
         </w:rPr>
         <w:t xml:space="preserve"> </w:t>
       </w:r>
-      <w:r>
-        <w:rPr>
-          <w:lang w:val="en-US"/>
-        </w:rPr>
-        <w:t xml:space="preserve">We compare </w:t>
-      </w:r>
-      <w:r>
-        <w:rPr>
-          <w:lang w:val="en-US"/>
-        </w:rPr>
-        <w:t xml:space="preserve">the GAM </w:t>
-      </w:r>
-      <w:r>
-        <w:rPr>
-          <w:lang w:val="en-US"/>
-        </w:rPr>
-        <w:t>to</w:t>
-      </w:r>
-      <w:r>
-        <w:rPr>
-          <w:lang w:val="en-US"/>
-        </w:rPr>
-        <w:t xml:space="preserve"> existing index flood model</w:t>
-      </w:r>
-      <w:r>
-        <w:rPr>
-          <w:lang w:val="en-US"/>
-        </w:rPr>
-        <w:t xml:space="preserve"> for Norwegian catchments</w:t>
-      </w:r>
-      <w:r>
-        <w:rPr>
-          <w:lang w:val="en-US"/>
-        </w:rPr>
-        <w:t xml:space="preserve">. On durations []. </w:t>
-      </w:r>
-      <w:r>
-        <w:rPr>
-          <w:lang w:val="en-US"/>
-        </w:rPr>
-        <w:t xml:space="preserve">Short durations relevant for small hydropower (lots of that in Norway), long for larger reservoirs. Focus on annual max relevant to flood guidelines in Norway. </w:t>
-      </w:r>
-    </w:p>
-    <w:p>
-      <w:pPr>
-        <w:rPr>
-          <w:lang w:val="en-US"/>
-        </w:rPr>
-      </w:pPr>
-      <w:r>
-        <w:rPr>
-          <w:lang w:val="en-US"/>
-        </w:rPr>
-        <w:t>At each duration, we assess out-of-sample predictive accuracy, reliability, and consistency for the two models</w:t>
-      </w:r>
-      <w:r>
-        <w:rPr>
-          <w:lang w:val="en-US"/>
-        </w:rPr>
-        <w:t xml:space="preserve"> when estimates are extended to ungauged locations</w:t>
-      </w:r>
-      <w:r>
-        <w:rPr>
-          <w:lang w:val="en-US"/>
-        </w:rPr>
-        <w:t xml:space="preserve">. Focus on median means predictive accuracy can be compared directly to observed data </w:t>
-      </w:r>
-      <w:r>
-        <w:rPr>
-          <w:lang w:val="en-US"/>
-        </w:rPr>
-        <w:t>and a</w:t>
-      </w:r>
-      <w:r>
-        <w:rPr>
-          <w:lang w:val="en-US"/>
-        </w:rPr>
-        <w:t xml:space="preserve"> wide variety of performance metrics</w:t>
-      </w:r>
-      <w:r>
-        <w:rPr>
-          <w:lang w:val="en-US"/>
-        </w:rPr>
-        <w:t xml:space="preserve"> can be used</w:t>
-      </w:r>
-      <w:r>
-        <w:rPr>
-          <w:lang w:val="en-US"/>
-        </w:rPr>
-        <w:t xml:space="preserve">. </w:t>
-      </w:r>
-    </w:p>
-    <w:p>
-      <w:pPr>
-        <w:rPr>
-          <w:lang w:val="en-US"/>
-        </w:rPr>
-      </w:pPr>
-      <w:r>
-        <w:rPr>
-          <w:lang w:val="en-US"/>
-        </w:rPr>
-        <w:t xml:space="preserve">Just as with the </w:t>
-      </w:r>
-      <w:r>
-        <w:rPr>
-          <w:lang w:val="en-US"/>
-        </w:rPr>
-        <w:t>existing</w:t>
-      </w:r>
-      <w:r>
-        <w:rPr>
-          <w:lang w:val="en-US"/>
-        </w:rPr>
-        <w:t xml:space="preserve"> model, we specify the model once and re-estimate at each duration. However, unlike the linear, when we </w:t>
+      <w:proofErr w:type="gramStart"/>
+      <w:r>
+        <w:rPr>
+          <w:lang w:val="en-US"/>
+        </w:rPr>
+        <w:t>point</w:t>
+      </w:r>
+      <w:proofErr w:type="gramEnd"/>
+      <w:r>
+        <w:rPr>
+          <w:lang w:val="en-US"/>
+        </w:rPr>
+        <w:t xml:space="preserve"> to the extent possible. </w:t>
+      </w:r>
+    </w:p>
+    <w:p>
+      <w:pPr>
+        <w:rPr>
+          <w:lang w:val="en-US"/>
+        </w:rPr>
+      </w:pPr>
+    </w:p>
+    <w:p>
+      <w:pPr>
+        <w:rPr>
+          <w:lang w:val="en-US"/>
+        </w:rPr>
+      </w:pPr>
+      <w:r>
+        <w:rPr>
+          <w:lang w:val="en-US"/>
+        </w:rPr>
+        <w:t xml:space="preserve">We build a GAM. </w:t>
+      </w:r>
+      <w:r>
+        <w:rPr>
+          <w:lang w:val="en-US"/>
+        </w:rPr>
+        <w:t xml:space="preserve">On these durations. </w:t>
+      </w:r>
+    </w:p>
+    <w:p>
+      <w:pPr>
+        <w:rPr>
+          <w:lang w:val="en-US"/>
+        </w:rPr>
+      </w:pPr>
+      <w:r>
+        <w:rPr>
+          <w:lang w:val="en-US"/>
+        </w:rPr>
+        <w:t xml:space="preserve">How does this help us achieve our goals? – auto-adapt regression relationship at each duration and compare to the parametric model with the re-estimated coefficients. </w:t>
+      </w:r>
+    </w:p>
+    <w:p>
+      <w:pPr>
+        <w:rPr>
+          <w:lang w:val="en-US"/>
+        </w:rPr>
+      </w:pPr>
+      <w:r>
+        <w:rPr>
+          <w:lang w:val="en-US"/>
+        </w:rPr>
+        <w:t xml:space="preserve">Just like the parametric model, we only need to define it once, but when we re-estimate the GAM on each duration the model is adapting the underlying relationship (non-parametric/data-driven modeling of the predictor-response relationship). </w:t>
+      </w:r>
+    </w:p>
+    <w:p>
+      <w:pPr>
+        <w:rPr>
+          <w:lang w:val="en-US"/>
+        </w:rPr>
+      </w:pPr>
+      <w:r>
+        <w:rPr>
+          <w:lang w:val="en-US"/>
+        </w:rPr>
+        <w:lastRenderedPageBreak/>
+        <w:t>W</w:t>
+      </w:r>
+      <w:r>
+        <w:rPr>
+          <w:lang w:val="en-US"/>
+        </w:rPr>
+        <w:t xml:space="preserve">e develop a GAM </w:t>
+      </w:r>
+      <w:r>
+        <w:rPr>
+          <w:lang w:val="en-US"/>
+        </w:rPr>
+        <w:t>for</w:t>
+      </w:r>
+      <w:r>
+        <w:rPr>
+          <w:lang w:val="en-US"/>
+        </w:rPr>
+        <w:t xml:space="preserve"> regional median flood </w:t>
+      </w:r>
+      <w:r>
+        <w:rPr>
+          <w:lang w:val="en-US"/>
+        </w:rPr>
+        <w:t xml:space="preserve">prediction </w:t>
+      </w:r>
+      <w:r>
+        <w:rPr>
+          <w:lang w:val="en-US"/>
+        </w:rPr>
+        <w:t>at multiple durations</w:t>
+      </w:r>
+      <w:r>
+        <w:rPr>
+          <w:lang w:val="en-US"/>
+        </w:rPr>
+        <w:t xml:space="preserve">. Some moving window analyses use the regression model to predict </w:t>
+      </w:r>
+      <w:r>
+        <w:rPr>
+          <w:lang w:val="en-US"/>
+        </w:rPr>
+        <w:t>a distribution parameter for frequency analysis</w:t>
+      </w:r>
+      <w:r>
+        <w:rPr>
+          <w:lang w:val="en-US"/>
+        </w:rPr>
+        <w:t xml:space="preserve"> (</w:t>
       </w:r>
       <w:proofErr w:type="spellStart"/>
       <w:r>
         <w:rPr>
           <w:lang w:val="en-US"/>
         </w:rPr>
-        <w:t>restimate</w:t>
+        <w:t>lamontagne</w:t>
       </w:r>
       <w:proofErr w:type="spellEnd"/>
       <w:r>
         <w:rPr>
           <w:lang w:val="en-US"/>
         </w:rPr>
-        <w:t xml:space="preserve"> the GAM, the underlying form is </w:t>
-      </w:r>
-      <w:r>
-        <w:rPr>
-          <w:lang w:val="en-US"/>
-        </w:rPr>
-        <w:lastRenderedPageBreak/>
-        <w:t>adapting. This allows for a data-driven comparison</w:t>
-      </w:r>
-      <w:r>
-        <w:rPr>
-          <w:lang w:val="en-US"/>
-        </w:rPr>
-        <w:t xml:space="preserve"> and visualization</w:t>
-      </w:r>
-      <w:r>
-        <w:rPr>
-          <w:lang w:val="en-US"/>
-        </w:rPr>
-        <w:t xml:space="preserve"> of the fitted relationships</w:t>
-      </w:r>
-      <w:r>
-        <w:rPr>
-          <w:lang w:val="en-US"/>
-        </w:rPr>
-        <w:t>, and</w:t>
-      </w:r>
-      <w:r>
-        <w:rPr>
-          <w:lang w:val="en-US"/>
-        </w:rPr>
-        <w:t xml:space="preserve"> estimation uncertainty</w:t>
-      </w:r>
-      <w:r>
-        <w:rPr>
-          <w:lang w:val="en-US"/>
-        </w:rPr>
-        <w:t>,</w:t>
-      </w:r>
-      <w:r>
-        <w:rPr>
-          <w:lang w:val="en-US"/>
-        </w:rPr>
-        <w:t xml:space="preserve"> at each duration.   </w:t>
-      </w:r>
-    </w:p>
-    <w:p>
-      <w:pPr>
-        <w:rPr>
-          <w:lang w:val="en-US"/>
-        </w:rPr>
-      </w:pPr>
-      <w:r>
-        <w:rPr>
-          <w:lang w:val="en-US"/>
-        </w:rPr>
-        <w:t xml:space="preserve">In our context </w:t>
+        <w:t xml:space="preserve">, </w:t>
+      </w:r>
+      <w:proofErr w:type="spellStart"/>
+      <w:r>
+        <w:rPr>
+          <w:lang w:val="en-US"/>
+        </w:rPr>
+        <w:t>lind</w:t>
+      </w:r>
+      <w:proofErr w:type="spellEnd"/>
+      <w:r>
+        <w:rPr>
+          <w:lang w:val="en-US"/>
+        </w:rPr>
+        <w:t>),</w:t>
+      </w:r>
+      <w:r>
+        <w:rPr>
+          <w:lang w:val="en-US"/>
+        </w:rPr>
+        <w:t xml:space="preserve"> while</w:t>
+      </w:r>
+      <w:r>
+        <w:rPr>
+          <w:lang w:val="en-US"/>
+        </w:rPr>
+        <w:t xml:space="preserve"> others predict flood quantiles directly (</w:t>
+      </w:r>
+      <w:proofErr w:type="spellStart"/>
+      <w:r>
+        <w:rPr>
+          <w:lang w:val="en-US"/>
+        </w:rPr>
+        <w:t>kennedy</w:t>
+      </w:r>
+      <w:proofErr w:type="spellEnd"/>
+      <w:r>
+        <w:rPr>
+          <w:lang w:val="en-US"/>
+        </w:rPr>
+        <w:t xml:space="preserve">). </w:t>
+      </w:r>
+      <w:r>
+        <w:rPr>
+          <w:lang w:val="en-US"/>
+        </w:rPr>
+        <w:t xml:space="preserve">In this investigative study, we focus on predicting the median annual maximum </w:t>
+      </w:r>
+      <w:r>
+        <w:rPr>
+          <w:lang w:val="en-US"/>
+        </w:rPr>
+        <w:t xml:space="preserve">flood (i.e. index flood; </w:t>
+      </w:r>
+      <w:proofErr w:type="spellStart"/>
+      <w:r>
+        <w:rPr>
+          <w:lang w:val="en-US"/>
+        </w:rPr>
+        <w:t>dalyrimple</w:t>
+      </w:r>
+      <w:proofErr w:type="spellEnd"/>
+      <w:r>
+        <w:rPr>
+          <w:lang w:val="en-US"/>
+        </w:rPr>
+        <w:t xml:space="preserve">) which </w:t>
+      </w:r>
+      <w:r>
+        <w:rPr>
+          <w:lang w:val="en-US"/>
+        </w:rPr>
+        <w:t>can serve</w:t>
+      </w:r>
+      <w:r>
+        <w:rPr>
+          <w:lang w:val="en-US"/>
+        </w:rPr>
+        <w:t xml:space="preserve"> as both a quantile and, if the </w:t>
+      </w:r>
+      <w:proofErr w:type="spellStart"/>
+      <w:r>
+        <w:rPr>
+          <w:lang w:val="en-US"/>
+        </w:rPr>
+        <w:t>reparametrization</w:t>
+      </w:r>
+      <w:proofErr w:type="spellEnd"/>
+      <w:r>
+        <w:rPr>
+          <w:lang w:val="en-US"/>
+        </w:rPr>
+        <w:t xml:space="preserve"> of </w:t>
+      </w:r>
+      <w:proofErr w:type="spellStart"/>
+      <w:r>
+        <w:rPr>
+          <w:lang w:val="en-US"/>
+        </w:rPr>
+        <w:t>castro-camilla</w:t>
+      </w:r>
+      <w:proofErr w:type="spellEnd"/>
+      <w:r>
+        <w:rPr>
+          <w:lang w:val="en-US"/>
+        </w:rPr>
+        <w:t xml:space="preserve"> is used, the location parameter of the generalized extreme value distribution.  </w:t>
+      </w:r>
+      <w:r>
+        <w:rPr>
+          <w:lang w:val="en-US"/>
+        </w:rPr>
+        <w:t>Our study area is Norway, where we compare the GAM to an existing index flood model for Norwegian catchments</w:t>
+      </w:r>
+      <w:r>
+        <w:rPr>
+          <w:lang w:val="en-US"/>
+        </w:rPr>
+        <w:t xml:space="preserve">. The models are compared on a set of durations ranging from 1 hour to 30 days. </w:t>
+      </w:r>
+      <w:r>
+        <w:rPr>
+          <w:lang w:val="en-US"/>
+        </w:rPr>
+        <w:t>Shorter durations are relevant to Norway’s many small hydropower plants, while longer durations apply to larger reservoirs</w:t>
+      </w:r>
+      <w:r>
+        <w:rPr>
+          <w:lang w:val="en-US"/>
+        </w:rPr>
+        <w:t>. The focus on annual maxima aligns</w:t>
+      </w:r>
+      <w:r>
+        <w:rPr>
+          <w:lang w:val="en-US"/>
+        </w:rPr>
+        <w:t xml:space="preserve"> with Norwegian flood guidelines.</w:t>
+      </w:r>
+    </w:p>
+    <w:p>
+      <w:pPr>
+        <w:rPr>
+          <w:lang w:val="en-US"/>
+        </w:rPr>
+      </w:pPr>
+    </w:p>
+    <w:p>
+      <w:pPr>
+        <w:rPr>
+          <w:lang w:val="en-US"/>
+        </w:rPr>
+      </w:pPr>
+    </w:p>
+    <w:p>
+      <w:pPr>
+        <w:rPr>
+          <w:lang w:val="en-US"/>
+        </w:rPr>
+      </w:pPr>
+      <w:r>
+        <w:rPr>
+          <w:lang w:val="en-US"/>
+        </w:rPr>
+        <w:t>In the context of d</w:t>
+      </w:r>
+      <w:r>
+        <w:rPr>
+          <w:lang w:val="en-US"/>
+        </w:rPr>
+        <w:t xml:space="preserve">esign values used operationally, </w:t>
+      </w:r>
+      <w:r>
+        <w:rPr>
+          <w:lang w:val="en-US"/>
+        </w:rPr>
+        <w:t xml:space="preserve">reliability and uncertainty analyses are highly relevant. Limit our ability to, cannot use machine learning. </w:t>
       </w:r>
       <w:proofErr w:type="gramStart"/>
       <w:r>
         <w:rPr>
           <w:lang w:val="en-US"/>
         </w:rPr>
-        <w:t>( design</w:t>
+        <w:t>however</w:t>
       </w:r>
       <w:proofErr w:type="gramEnd"/>
       <w:r>
         <w:rPr>
           <w:lang w:val="en-US"/>
         </w:rPr>
-        <w:t xml:space="preserve"> values ) reliability and uncertainty </w:t>
+        <w:t>, ML powerful and popular method. For the sake of completeness, we include it in our analysis to the extent possible. Predictive accuracy benchmark. Other researchers have also had success in using it as a method to flag potential predictors. We also consider this.</w:t>
+      </w:r>
+    </w:p>
+    <w:p>
+      <w:pPr>
+        <w:rPr>
+          <w:lang w:val="en-US"/>
+        </w:rPr>
+      </w:pPr>
+    </w:p>
+    <w:p>
+      <w:pPr>
+        <w:rPr>
+          <w:lang w:val="en-US"/>
+        </w:rPr>
+      </w:pPr>
+    </w:p>
+    <w:p>
+      <w:pPr>
+        <w:rPr>
+          <w:lang w:val="en-US"/>
+        </w:rPr>
+      </w:pPr>
+      <w:r>
+        <w:rPr>
+          <w:lang w:val="en-US"/>
+        </w:rPr>
+        <w:t>Reliability and uncertainty analyses are essential for operational design values, limiting our reliance on machine learning (ML) alone.</w:t>
+      </w:r>
+    </w:p>
+    <w:p>
+      <w:pPr>
+        <w:rPr>
+          <w:lang w:val="en-US"/>
+        </w:rPr>
+      </w:pPr>
+    </w:p>
+    <w:p>
+      <w:pPr>
+        <w:rPr>
+          <w:lang w:val="en-US"/>
+        </w:rPr>
+      </w:pPr>
+      <w:r>
+        <w:rPr>
+          <w:lang w:val="en-US"/>
+        </w:rPr>
+        <w:t xml:space="preserve">In our context (design values for retention-based applications) reliability and uncertainty analyses are highly relevant. The operational potential limits our reliance on machine learning. However, machine learning models are powerful and popular methods. For the sake of completeness, we include machine learning in our analysis to the extent possible.  </w:t>
+      </w:r>
+    </w:p>
+    <w:p>
+      <w:pPr>
+        <w:rPr>
+          <w:lang w:val="en-US"/>
+        </w:rPr>
+      </w:pPr>
+    </w:p>
+    <w:p>
+      <w:pPr>
+        <w:rPr>
+          <w:lang w:val="en-US"/>
+        </w:rPr>
+      </w:pPr>
+    </w:p>
+    <w:p>
+      <w:pPr>
+        <w:rPr>
+          <w:lang w:val="en-US"/>
+        </w:rPr>
+      </w:pPr>
+    </w:p>
+    <w:p>
+      <w:pPr>
+        <w:rPr>
+          <w:lang w:val="en-US"/>
+        </w:rPr>
+      </w:pPr>
+    </w:p>
+    <w:p>
+      <w:pPr>
+        <w:rPr>
+          <w:lang w:val="en-US"/>
+        </w:rPr>
+      </w:pPr>
+    </w:p>
+    <w:p>
+      <w:pPr>
+        <w:rPr>
+          <w:lang w:val="en-US"/>
+        </w:rPr>
+      </w:pPr>
+    </w:p>
+    <w:p>
+      <w:pPr>
+        <w:rPr>
+          <w:lang w:val="en-US"/>
+        </w:rPr>
+      </w:pPr>
+    </w:p>
+    <w:p>
+      <w:pPr>
+        <w:rPr>
+          <w:lang w:val="en-US"/>
+        </w:rPr>
+      </w:pPr>
+    </w:p>
+    <w:p>
+      <w:pPr>
+        <w:rPr>
+          <w:lang w:val="en-US"/>
+        </w:rPr>
+      </w:pPr>
+    </w:p>
+    <w:p>
+      <w:pPr>
+        <w:rPr>
+          <w:lang w:val="en-US"/>
+        </w:rPr>
+      </w:pPr>
+    </w:p>
+    <w:p>
+      <w:pPr>
+        <w:rPr>
+          <w:lang w:val="en-US"/>
+        </w:rPr>
+      </w:pPr>
+    </w:p>
+    <w:p>
+      <w:pPr>
+        <w:rPr>
+          <w:lang w:val="en-US"/>
+        </w:rPr>
+      </w:pPr>
+    </w:p>
+    <w:p>
+      <w:pPr>
+        <w:rPr>
+          <w:lang w:val="en-US"/>
+        </w:rPr>
+      </w:pPr>
+    </w:p>
+    <w:p>
+      <w:pPr>
+        <w:rPr>
+          <w:lang w:val="en-US"/>
+        </w:rPr>
+      </w:pPr>
+    </w:p>
+    <w:p>
+      <w:pPr>
+        <w:rPr>
+          <w:lang w:val="en-US"/>
+        </w:rPr>
+      </w:pPr>
+    </w:p>
+    <w:p>
+      <w:pPr>
+        <w:rPr>
+          <w:lang w:val="en-US"/>
+        </w:rPr>
+      </w:pPr>
+    </w:p>
+    <w:p>
+      <w:pPr>
+        <w:rPr>
+          <w:lang w:val="en-US"/>
+        </w:rPr>
+      </w:pPr>
+    </w:p>
+    <w:p>
+      <w:pPr>
+        <w:rPr>
+          <w:lang w:val="en-US"/>
+        </w:rPr>
+      </w:pPr>
+    </w:p>
+    <w:p>
+      <w:pPr>
+        <w:rPr>
+          <w:lang w:val="en-US"/>
+        </w:rPr>
+      </w:pPr>
+    </w:p>
+    <w:p>
+      <w:pPr>
+        <w:rPr>
+          <w:lang w:val="en-US"/>
+        </w:rPr>
+      </w:pPr>
+    </w:p>
+    <w:p>
+      <w:pPr>
+        <w:rPr>
+          <w:lang w:val="en-US"/>
+        </w:rPr>
+      </w:pPr>
+      <w:r>
+        <w:rPr>
+          <w:lang w:val="en-US"/>
+        </w:rPr>
+        <w:t xml:space="preserve">GAM also relies on </w:t>
       </w:r>
       <w:proofErr w:type="gramStart"/>
       <w:r>
         <w:rPr>
           <w:lang w:val="en-US"/>
         </w:rPr>
-        <w:t>highly</w:t>
+        <w:t>small</w:t>
       </w:r>
       <w:proofErr w:type="gramEnd"/>
       <w:r>
         <w:rPr>
           <w:lang w:val="en-US"/>
         </w:rPr>
-        <w:t xml:space="preserve"> relevant. So cannot use ml. however, ML powerful and popular method. For the sake of completeness, we include it in our analysis to the extent possible. Predictive accuracy benchmark. Other researchers have also had success in using it as a method to flag potential predictors. We also consider this. </w:t>
-      </w:r>
-    </w:p>
-    <w:p>
-      <w:pPr>
-        <w:rPr>
-          <w:lang w:val="en-US"/>
-        </w:rPr>
-      </w:pPr>
-      <w:r>
-        <w:rPr>
-          <w:lang w:val="en-US"/>
-        </w:rPr>
-        <w:t>Research Qs.</w:t>
-      </w:r>
-    </w:p>
-    <w:p>
-      <w:pPr>
-        <w:rPr>
-          <w:lang w:val="en-US"/>
-        </w:rPr>
-      </w:pPr>
-    </w:p>
-    <w:p>
-      <w:pPr>
-        <w:rPr>
-          <w:lang w:val="en-US"/>
-        </w:rPr>
-      </w:pPr>
-    </w:p>
-    <w:p>
-      <w:pPr>
-        <w:rPr>
-          <w:lang w:val="en-US"/>
-        </w:rPr>
-      </w:pPr>
-    </w:p>
-    <w:p>
-      <w:pPr>
-        <w:rPr>
-          <w:lang w:val="en-US"/>
-        </w:rPr>
-      </w:pPr>
-      <w:r>
-        <w:rPr>
-          <w:lang w:val="en-US"/>
-        </w:rPr>
-        <w:t>P</w:t>
-      </w:r>
-      <w:r>
-        <w:rPr>
-          <w:lang w:val="en-US"/>
-        </w:rPr>
-        <w:t>art of what distinguishes the GAM from the log-linear model is the flexible, data-driven nature of the response relationship</w:t>
-      </w:r>
-      <w:r>
-        <w:rPr>
-          <w:lang w:val="en-US"/>
-        </w:rPr>
-        <w:t xml:space="preserve">. </w:t>
+        <w:t xml:space="preserve"> set of uncorrelated predictors. Like parametric models. But, has access to some additional, powerful selection tools (shrinkage). </w:t>
+      </w:r>
+    </w:p>
+    <w:p>
+      <w:pPr>
+        <w:rPr>
+          <w:lang w:val="en-US"/>
+        </w:rPr>
+      </w:pPr>
+      <w:r>
+        <w:rPr>
+          <w:lang w:val="en-US"/>
+        </w:rPr>
+        <w:t xml:space="preserve">Need to explain </w:t>
+      </w:r>
+      <w:proofErr w:type="spellStart"/>
+      <w:r>
+        <w:rPr>
+          <w:lang w:val="en-US"/>
+        </w:rPr>
+        <w:t>here</w:t>
+      </w:r>
+      <w:proofErr w:type="spellEnd"/>
+      <w:r>
+        <w:rPr>
+          <w:lang w:val="en-US"/>
+        </w:rPr>
+        <w:t xml:space="preserve"> role of </w:t>
+      </w:r>
+      <w:proofErr w:type="spellStart"/>
+      <w:r>
+        <w:rPr>
+          <w:lang w:val="en-US"/>
+        </w:rPr>
+        <w:t>XGBoost</w:t>
+      </w:r>
+      <w:proofErr w:type="spellEnd"/>
+      <w:r>
+        <w:rPr>
+          <w:lang w:val="en-US"/>
+        </w:rPr>
+        <w:t xml:space="preserve">. Predictor selection, for </w:t>
       </w:r>
       <w:proofErr w:type="gramStart"/>
       <w:r>
         <w:rPr>
           <w:lang w:val="en-US"/>
         </w:rPr>
+        <w:t>completeness</w:t>
+      </w:r>
+      <w:proofErr w:type="gramEnd"/>
+      <w:r>
+        <w:rPr>
+          <w:lang w:val="en-US"/>
+        </w:rPr>
+        <w:t xml:space="preserve"> sake also included in predictive capacity to extent possible. </w:t>
+      </w:r>
+    </w:p>
+    <w:p>
+      <w:pPr>
+        <w:rPr>
+          <w:lang w:val="en-US"/>
+        </w:rPr>
+      </w:pPr>
+      <w:r>
+        <w:rPr>
+          <w:lang w:val="en-US"/>
+        </w:rPr>
+        <w:t xml:space="preserve">Flagging promising predictors – decrease burden to practitioners </w:t>
+      </w:r>
+    </w:p>
+    <w:p>
+      <w:pPr>
+        <w:rPr>
+          <w:lang w:val="en-US"/>
+        </w:rPr>
+      </w:pPr>
+    </w:p>
+    <w:p>
+      <w:pPr>
+        <w:rPr>
+          <w:lang w:val="en-US"/>
+        </w:rPr>
+      </w:pPr>
+      <w:r>
+        <w:rPr>
+          <w:lang w:val="en-US"/>
+        </w:rPr>
+        <w:t>Look at durations from 1 hour to 720 hours (30 days). Hourly durations are relevant for smaller hydropower stations and stream inflow to smaller reservoirs, while longer durations (24 hours to multiple days) are relevant for large reservoirs.</w:t>
+      </w:r>
+    </w:p>
+    <w:p>
+      <w:pPr>
+        <w:rPr>
+          <w:lang w:val="en-US"/>
+        </w:rPr>
+      </w:pPr>
+      <w:r>
+        <w:rPr>
+          <w:lang w:val="en-US"/>
+        </w:rPr>
+        <w:t xml:space="preserve">Look at a single data-rich quantile (the median). </w:t>
+      </w:r>
+    </w:p>
+    <w:p>
+      <w:pPr>
+        <w:rPr>
+          <w:lang w:val="en-US"/>
+        </w:rPr>
+      </w:pPr>
+      <w:r>
+        <w:rPr>
+          <w:lang w:val="en-US"/>
+        </w:rPr>
+        <w:t>Two benchmark models to establish predictive performance</w:t>
+      </w:r>
+    </w:p>
+    <w:p>
+      <w:pPr>
+        <w:rPr>
+          <w:lang w:val="en-US"/>
+        </w:rPr>
+      </w:pPr>
+      <w:r>
+        <w:rPr>
+          <w:lang w:val="en-US"/>
+        </w:rPr>
+        <w:t>Research Qs</w:t>
+      </w:r>
+    </w:p>
+    <w:p>
+      <w:pPr>
+        <w:rPr>
+          <w:lang w:val="en-US"/>
+        </w:rPr>
+      </w:pPr>
+      <w:r>
+        <w:rPr>
+          <w:lang w:val="en-US"/>
+        </w:rPr>
+        <w:t>Annual maxima</w:t>
+      </w:r>
+    </w:p>
+    <w:p>
+      <w:pPr>
+        <w:rPr>
+          <w:lang w:val="en-US"/>
+        </w:rPr>
+      </w:pPr>
+      <w:r>
+        <w:rPr>
+          <w:lang w:val="en-US"/>
+        </w:rPr>
+        <w:t>Keep predictors the same across durations</w:t>
+      </w:r>
+    </w:p>
+    <w:p>
+      <w:pPr>
+        <w:rPr>
+          <w:lang w:val="en-US"/>
+        </w:rPr>
+      </w:pPr>
+    </w:p>
+    <w:p>
+      <w:pPr>
+        <w:rPr>
+          <w:lang w:val="en-US"/>
+        </w:rPr>
+      </w:pPr>
+    </w:p>
+    <w:p>
+      <w:pPr>
+        <w:rPr>
+          <w:lang w:val="en-US"/>
+        </w:rPr>
+      </w:pPr>
+    </w:p>
+    <w:p>
+      <w:pPr>
+        <w:rPr>
+          <w:lang w:val="en-US"/>
+        </w:rPr>
+      </w:pPr>
+    </w:p>
+    <w:p>
+      <w:pPr>
+        <w:rPr>
+          <w:lang w:val="en-US"/>
+        </w:rPr>
+      </w:pPr>
+    </w:p>
+    <w:p>
+      <w:pPr>
+        <w:rPr>
+          <w:lang w:val="en-US"/>
+        </w:rPr>
+      </w:pPr>
+    </w:p>
+    <w:p>
+      <w:pPr>
+        <w:rPr>
+          <w:lang w:val="en-US"/>
+        </w:rPr>
+      </w:pPr>
+    </w:p>
+    <w:p>
+      <w:pPr>
+        <w:rPr>
+          <w:lang w:val="en-US"/>
+        </w:rPr>
+      </w:pPr>
+    </w:p>
+    <w:p>
+      <w:pPr>
+        <w:rPr>
+          <w:lang w:val="en-US"/>
+        </w:rPr>
+      </w:pPr>
+      <w:r>
+        <w:rPr>
+          <w:lang w:val="en-US"/>
+        </w:rPr>
+        <w:t xml:space="preserve">Implement and test models that could provide the basis for regional frequency models. </w:t>
+      </w:r>
+      <w:proofErr w:type="gramStart"/>
+      <w:r>
+        <w:rPr>
+          <w:lang w:val="en-US"/>
+        </w:rPr>
         <w:t>So</w:t>
       </w:r>
       <w:proofErr w:type="gramEnd"/>
@@ -2370,792 +3229,472 @@
         <w:rPr>
           <w:lang w:val="en-US"/>
         </w:rPr>
-        <w:t xml:space="preserve"> it is useful to have a</w:t>
-      </w:r>
-      <w:r>
-        <w:rPr>
-          <w:lang w:val="en-US"/>
-        </w:rPr>
-        <w:t xml:space="preserve"> predictive accuracy</w:t>
-      </w:r>
-      <w:r>
-        <w:rPr>
-          <w:lang w:val="en-US"/>
-        </w:rPr>
-        <w:t xml:space="preserve"> comparison point from a fully data-driven model</w:t>
-      </w:r>
-      <w:r>
-        <w:rPr>
-          <w:lang w:val="en-US"/>
-        </w:rPr>
-        <w:t xml:space="preserve">. We include </w:t>
+        <w:t xml:space="preserve"> models that are interpretable and can be compared to existing models and assessed on variety of performance metrics</w:t>
+      </w:r>
+    </w:p>
+    <w:p>
+      <w:pPr>
+        <w:rPr>
+          <w:lang w:val="en-US"/>
+        </w:rPr>
+      </w:pPr>
+    </w:p>
+    <w:p>
+      <w:pPr>
+        <w:rPr>
+          <w:lang w:val="en-US"/>
+        </w:rPr>
+      </w:pPr>
+    </w:p>
+    <w:p>
+      <w:pPr>
+        <w:rPr>
+          <w:lang w:val="en-US"/>
+        </w:rPr>
+      </w:pPr>
+    </w:p>
+    <w:p>
+      <w:pPr>
+        <w:rPr>
+          <w:lang w:val="en-US"/>
+        </w:rPr>
+      </w:pPr>
+      <w:r>
+        <w:rPr>
+          <w:lang w:val="en-US"/>
+        </w:rPr>
+        <w:t xml:space="preserve"> </w:t>
+      </w:r>
+    </w:p>
+    <w:p>
+      <w:pPr>
+        <w:rPr>
+          <w:lang w:val="en-US"/>
+        </w:rPr>
+      </w:pPr>
+    </w:p>
+    <w:p>
+      <w:pPr>
+        <w:rPr>
+          <w:lang w:val="en-US"/>
+        </w:rPr>
+      </w:pPr>
+    </w:p>
+    <w:p>
+      <w:pPr>
+        <w:rPr>
+          <w:lang w:val="en-US"/>
+        </w:rPr>
+      </w:pPr>
+    </w:p>
+    <w:p>
+      <w:pPr>
+        <w:rPr>
+          <w:lang w:val="en-US"/>
+        </w:rPr>
+      </w:pPr>
+    </w:p>
+    <w:p>
+      <w:pPr>
+        <w:rPr>
+          <w:lang w:val="en-US"/>
+        </w:rPr>
+      </w:pPr>
+    </w:p>
+    <w:p>
+      <w:pPr>
+        <w:rPr>
+          <w:lang w:val="en-US"/>
+        </w:rPr>
+      </w:pPr>
+    </w:p>
+    <w:p>
+      <w:pPr>
+        <w:rPr>
+          <w:lang w:val="en-US"/>
+        </w:rPr>
+      </w:pPr>
+    </w:p>
+    <w:p>
+      <w:pPr>
+        <w:rPr>
+          <w:lang w:val="en-US"/>
+        </w:rPr>
+      </w:pPr>
+    </w:p>
+    <w:p>
+      <w:pPr>
+        <w:rPr>
+          <w:lang w:val="en-US"/>
+        </w:rPr>
+      </w:pPr>
+    </w:p>
+    <w:p>
+      <w:pPr>
+        <w:rPr>
+          <w:lang w:val="en-US"/>
+        </w:rPr>
+      </w:pPr>
+    </w:p>
+    <w:p>
+      <w:pPr>
+        <w:rPr>
+          <w:lang w:val="en-US"/>
+        </w:rPr>
+      </w:pPr>
+    </w:p>
+    <w:p>
+      <w:pPr>
+        <w:rPr>
+          <w:lang w:val="en-US"/>
+        </w:rPr>
+      </w:pPr>
+    </w:p>
+    <w:p>
+      <w:pPr>
+        <w:rPr>
+          <w:lang w:val="en-US"/>
+        </w:rPr>
+      </w:pPr>
+    </w:p>
+    <w:p>
+      <w:pPr>
+        <w:rPr>
+          <w:lang w:val="en-US"/>
+        </w:rPr>
+      </w:pPr>
+    </w:p>
+    <w:p>
+      <w:pPr>
+        <w:rPr>
+          <w:lang w:val="en-US"/>
+        </w:rPr>
+      </w:pPr>
+    </w:p>
+    <w:p>
+      <w:pPr>
+        <w:rPr>
+          <w:lang w:val="en-US"/>
+        </w:rPr>
+      </w:pPr>
+    </w:p>
+    <w:p>
+      <w:pPr>
+        <w:rPr>
+          <w:lang w:val="en-US"/>
+        </w:rPr>
+      </w:pPr>
+    </w:p>
+    <w:p>
+      <w:pPr>
+        <w:rPr>
+          <w:lang w:val="en-US"/>
+        </w:rPr>
+      </w:pPr>
+    </w:p>
+    <w:p>
+      <w:pPr>
+        <w:rPr>
+          <w:lang w:val="en-US"/>
+        </w:rPr>
+      </w:pPr>
+    </w:p>
+    <w:p>
+      <w:pPr>
+        <w:rPr>
+          <w:lang w:val="en-US"/>
+        </w:rPr>
+      </w:pPr>
+    </w:p>
+    <w:p>
+      <w:pPr>
+        <w:rPr>
+          <w:lang w:val="en-US"/>
+        </w:rPr>
+      </w:pPr>
+    </w:p>
+    <w:p>
+      <w:pPr>
+        <w:rPr>
+          <w:lang w:val="en-US"/>
+        </w:rPr>
+      </w:pPr>
+      <w:r>
+        <w:rPr>
+          <w:lang w:val="en-US"/>
+        </w:rPr>
+        <w:t xml:space="preserve"> </w:t>
+      </w:r>
+    </w:p>
+    <w:p>
+      <w:pPr>
+        <w:rPr>
+          <w:lang w:val="en-US"/>
+        </w:rPr>
+      </w:pPr>
+      <w:r>
+        <w:rPr>
+          <w:lang w:val="en-US"/>
+        </w:rPr>
+        <w:t xml:space="preserve">while the relationship between event and duration and duration is not one to one, as moving windows average sometime over multiple durations, generally </w:t>
+      </w:r>
+      <w:r>
+        <w:rPr>
+          <w:lang w:val="en-US"/>
+        </w:rPr>
+        <w:t xml:space="preserve">the processes that drive high average streamflow over 1 day are different than the processes driving high average streamflow over 30 days. </w:t>
+      </w:r>
+    </w:p>
+    <w:p>
+      <w:pPr>
+        <w:rPr>
+          <w:lang w:val="en-US"/>
+        </w:rPr>
+      </w:pPr>
+      <w:r>
+        <w:rPr>
+          <w:lang w:val="en-US"/>
+        </w:rPr>
+        <w:t xml:space="preserve">Is it acknowledged problem? Lam </w:t>
       </w:r>
       <w:proofErr w:type="gramStart"/>
       <w:r>
         <w:rPr>
           <w:lang w:val="en-US"/>
         </w:rPr>
-        <w:t>these comparison</w:t>
+        <w:t>restrict</w:t>
       </w:r>
       <w:proofErr w:type="gramEnd"/>
       <w:r>
         <w:rPr>
           <w:lang w:val="en-US"/>
         </w:rPr>
-        <w:t xml:space="preserve"> point to the extent possible. </w:t>
-      </w:r>
-    </w:p>
-    <w:p>
-      <w:pPr>
-        <w:rPr>
-          <w:lang w:val="en-US"/>
-        </w:rPr>
-      </w:pPr>
-    </w:p>
-    <w:p>
-      <w:pPr>
-        <w:rPr>
-          <w:lang w:val="en-US"/>
-        </w:rPr>
-      </w:pPr>
-      <w:r>
-        <w:rPr>
-          <w:lang w:val="en-US"/>
-        </w:rPr>
-        <w:t xml:space="preserve">We build a GAM. </w:t>
-      </w:r>
-      <w:r>
-        <w:rPr>
-          <w:lang w:val="en-US"/>
-        </w:rPr>
-        <w:t xml:space="preserve">On these durations. </w:t>
-      </w:r>
-    </w:p>
-    <w:p>
-      <w:pPr>
-        <w:rPr>
-          <w:lang w:val="en-US"/>
-        </w:rPr>
-      </w:pPr>
-      <w:r>
-        <w:rPr>
-          <w:lang w:val="en-US"/>
-        </w:rPr>
-        <w:t xml:space="preserve">How does this help us achieve our goals? – auto-adapt regression relationship at each duration and compare to the parametric model with the re-estimated coefficients. </w:t>
-      </w:r>
-    </w:p>
-    <w:p>
-      <w:pPr>
-        <w:rPr>
-          <w:lang w:val="en-US"/>
-        </w:rPr>
-      </w:pPr>
-      <w:r>
-        <w:rPr>
-          <w:lang w:val="en-US"/>
-        </w:rPr>
-        <w:t xml:space="preserve">Just like the parametric model, we only need to define it once, but when we re-estimate the GAM on each duration the model is adapting the underlying relationship (non-parametric/data-driven modeling of the predictor-response relationship). </w:t>
-      </w:r>
-    </w:p>
-    <w:p>
-      <w:pPr>
-        <w:rPr>
-          <w:lang w:val="en-US"/>
-        </w:rPr>
-      </w:pPr>
-      <w:r>
-        <w:rPr>
-          <w:lang w:val="en-US"/>
-        </w:rPr>
-        <w:t xml:space="preserve">GAM also relies on small set of uncorrelated predictors. Like parametric models. But, has access to some additional, powerful selection tools (shrinkage). </w:t>
-      </w:r>
-    </w:p>
-    <w:p>
-      <w:pPr>
-        <w:rPr>
-          <w:lang w:val="en-US"/>
-        </w:rPr>
-      </w:pPr>
-      <w:r>
-        <w:rPr>
-          <w:lang w:val="en-US"/>
-        </w:rPr>
-        <w:t xml:space="preserve">Need to explain here role of </w:t>
-      </w:r>
-      <w:proofErr w:type="spellStart"/>
-      <w:r>
-        <w:rPr>
-          <w:lang w:val="en-US"/>
-        </w:rPr>
-        <w:t>XGBoost</w:t>
-      </w:r>
-      <w:proofErr w:type="spellEnd"/>
-      <w:r>
-        <w:rPr>
-          <w:lang w:val="en-US"/>
-        </w:rPr>
-        <w:t xml:space="preserve">. Predictor selection, for </w:t>
+        <w:t xml:space="preserve"> domain of event type. </w:t>
+      </w:r>
+      <w:r>
+        <w:rPr>
+          <w:lang w:val="en-US"/>
+        </w:rPr>
+        <w:t xml:space="preserve">Kennedy </w:t>
       </w:r>
       <w:proofErr w:type="gramStart"/>
       <w:r>
         <w:rPr>
           <w:lang w:val="en-US"/>
         </w:rPr>
-        <w:t>completeness</w:t>
+        <w:t>restricted</w:t>
       </w:r>
       <w:proofErr w:type="gramEnd"/>
       <w:r>
         <w:rPr>
           <w:lang w:val="en-US"/>
         </w:rPr>
-        <w:t xml:space="preserve"> sake also included in predictive capacity to extent possible. </w:t>
-      </w:r>
-    </w:p>
-    <w:p>
-      <w:pPr>
-        <w:rPr>
-          <w:lang w:val="en-US"/>
-        </w:rPr>
-      </w:pPr>
-      <w:r>
-        <w:rPr>
-          <w:lang w:val="en-US"/>
-        </w:rPr>
-        <w:t xml:space="preserve">Flagging promising predictors – decrease burden to practitioners </w:t>
-      </w:r>
-    </w:p>
-    <w:p>
-      <w:pPr>
-        <w:rPr>
-          <w:lang w:val="en-US"/>
-        </w:rPr>
-      </w:pPr>
-    </w:p>
-    <w:p>
-      <w:pPr>
-        <w:rPr>
-          <w:lang w:val="en-US"/>
-        </w:rPr>
-      </w:pPr>
-      <w:r>
-        <w:rPr>
-          <w:lang w:val="en-US"/>
-        </w:rPr>
-        <w:t>Look at durations from 1 hour to 720 hours (30 days). Hourly durations are relevant for smaller hydropower stations and stream inflow to smaller reservoirs, while longer durations (24 hours to multiple days) are relevant for large reservoirs.</w:t>
-      </w:r>
-    </w:p>
-    <w:p>
-      <w:pPr>
-        <w:rPr>
-          <w:lang w:val="en-US"/>
-        </w:rPr>
-      </w:pPr>
-      <w:r>
-        <w:rPr>
-          <w:lang w:val="en-US"/>
-        </w:rPr>
-        <w:t xml:space="preserve">Look at a single data-rich quantile (the median). </w:t>
-      </w:r>
-    </w:p>
-    <w:p>
-      <w:pPr>
-        <w:rPr>
-          <w:lang w:val="en-US"/>
-        </w:rPr>
-      </w:pPr>
-      <w:r>
-        <w:rPr>
-          <w:lang w:val="en-US"/>
-        </w:rPr>
-        <w:t>Two benchmark models to establish predictive performance</w:t>
-      </w:r>
-    </w:p>
-    <w:p>
-      <w:pPr>
-        <w:rPr>
-          <w:lang w:val="en-US"/>
-        </w:rPr>
-      </w:pPr>
-      <w:r>
-        <w:rPr>
-          <w:lang w:val="en-US"/>
-        </w:rPr>
-        <w:lastRenderedPageBreak/>
-        <w:t>Research Qs</w:t>
-      </w:r>
-    </w:p>
-    <w:p>
-      <w:pPr>
-        <w:rPr>
-          <w:lang w:val="en-US"/>
-        </w:rPr>
-      </w:pPr>
-      <w:r>
-        <w:rPr>
-          <w:lang w:val="en-US"/>
-        </w:rPr>
-        <w:t>Annual maxima</w:t>
-      </w:r>
-    </w:p>
-    <w:p>
-      <w:pPr>
-        <w:rPr>
-          <w:lang w:val="en-US"/>
-        </w:rPr>
-      </w:pPr>
-      <w:r>
-        <w:rPr>
-          <w:lang w:val="en-US"/>
-        </w:rPr>
-        <w:t>Keep predictors the same across durations</w:t>
-      </w:r>
-    </w:p>
-    <w:p>
-      <w:pPr>
-        <w:rPr>
-          <w:lang w:val="en-US"/>
-        </w:rPr>
-      </w:pPr>
-    </w:p>
-    <w:p>
-      <w:pPr>
-        <w:rPr>
-          <w:lang w:val="en-US"/>
-        </w:rPr>
-      </w:pPr>
-    </w:p>
-    <w:p>
-      <w:pPr>
-        <w:rPr>
-          <w:lang w:val="en-US"/>
-        </w:rPr>
-      </w:pPr>
-    </w:p>
-    <w:p>
-      <w:pPr>
-        <w:rPr>
-          <w:lang w:val="en-US"/>
-        </w:rPr>
-      </w:pPr>
-    </w:p>
-    <w:p>
-      <w:pPr>
-        <w:rPr>
-          <w:lang w:val="en-US"/>
-        </w:rPr>
-      </w:pPr>
-    </w:p>
-    <w:p>
-      <w:pPr>
-        <w:rPr>
-          <w:lang w:val="en-US"/>
-        </w:rPr>
-      </w:pPr>
-    </w:p>
-    <w:p>
-      <w:pPr>
-        <w:rPr>
-          <w:lang w:val="en-US"/>
-        </w:rPr>
-      </w:pPr>
-    </w:p>
-    <w:p>
-      <w:pPr>
-        <w:rPr>
-          <w:lang w:val="en-US"/>
-        </w:rPr>
-      </w:pPr>
-    </w:p>
-    <w:p>
-      <w:pPr>
-        <w:rPr>
-          <w:lang w:val="en-US"/>
-        </w:rPr>
-      </w:pPr>
-      <w:r>
-        <w:rPr>
-          <w:lang w:val="en-US"/>
-        </w:rPr>
-        <w:t xml:space="preserve">Implement and test models that could provide the basis for regional frequency models. </w:t>
+        <w:t xml:space="preserve"> to spatial regions. </w:t>
+      </w:r>
+    </w:p>
+    <w:p>
+      <w:pPr>
+        <w:rPr>
+          <w:lang w:val="en-US"/>
+        </w:rPr>
+      </w:pPr>
+      <w:r>
+        <w:rPr>
+          <w:lang w:val="en-US"/>
+        </w:rPr>
+        <w:t xml:space="preserve">Either assume that a single parametric form is sufficient, or </w:t>
+      </w:r>
+      <w:r>
+        <w:rPr>
+          <w:lang w:val="en-US"/>
+        </w:rPr>
+        <w:t>restrict event domain</w:t>
+      </w:r>
+    </w:p>
+    <w:p>
+      <w:pPr>
+        <w:rPr>
+          <w:lang w:val="en-US"/>
+        </w:rPr>
+      </w:pPr>
+      <w:r>
+        <w:rPr>
+          <w:lang w:val="en-US"/>
+        </w:rPr>
+        <w:t xml:space="preserve">This is a </w:t>
+      </w:r>
+      <w:r>
+        <w:rPr>
+          <w:lang w:val="en-US"/>
+        </w:rPr>
+        <w:t>very limiting</w:t>
+      </w:r>
+      <w:r>
+        <w:rPr>
+          <w:lang w:val="en-US"/>
+        </w:rPr>
+        <w:t xml:space="preserve"> assumption, but </w:t>
+      </w:r>
+      <w:r>
+        <w:rPr>
+          <w:lang w:val="en-US"/>
+        </w:rPr>
+        <w:t xml:space="preserve">practical given that there is a gap in research…and </w:t>
+      </w:r>
+      <w:r>
+        <w:rPr>
+          <w:lang w:val="en-US"/>
+        </w:rPr>
+        <w:t xml:space="preserve">the difficulties linking moving window analyses to </w:t>
+      </w:r>
+      <w:r>
+        <w:rPr>
+          <w:lang w:val="en-US"/>
+        </w:rPr>
+        <w:t>event-based processes</w:t>
+      </w:r>
+      <w:r>
+        <w:rPr>
+          <w:lang w:val="en-US"/>
+        </w:rPr>
+        <w:t>.</w:t>
+      </w:r>
+    </w:p>
+    <w:p>
+      <w:pPr>
+        <w:rPr>
+          <w:color w:val="156082" w:themeColor="accent1"/>
+          <w:lang w:val="en-US"/>
+        </w:rPr>
+      </w:pPr>
+      <w:r>
+        <w:rPr>
+          <w:color w:val="156082" w:themeColor="accent1"/>
+          <w:lang w:val="en-US"/>
+        </w:rPr>
+        <w:t xml:space="preserve">Given the gap in research, practitioners are left </w:t>
+      </w:r>
+      <w:r>
+        <w:rPr>
+          <w:color w:val="156082" w:themeColor="accent1"/>
+          <w:lang w:val="en-US"/>
+        </w:rPr>
+        <w:t xml:space="preserve">with the options of </w:t>
+      </w:r>
+      <w:r>
+        <w:rPr>
+          <w:color w:val="156082" w:themeColor="accent1"/>
+          <w:lang w:val="en-US"/>
+        </w:rPr>
+        <w:t xml:space="preserve">either restricting the event domain </w:t>
+      </w:r>
+      <w:r>
+        <w:rPr>
+          <w:color w:val="156082" w:themeColor="accent1"/>
+          <w:lang w:val="en-US"/>
+        </w:rPr>
+        <w:t>or proceeding with the</w:t>
+      </w:r>
+      <w:r>
+        <w:rPr>
+          <w:color w:val="156082" w:themeColor="accent1"/>
+          <w:lang w:val="en-US"/>
+        </w:rPr>
+        <w:t xml:space="preserve"> (very stiff)</w:t>
+      </w:r>
+      <w:r>
+        <w:rPr>
+          <w:color w:val="156082" w:themeColor="accent1"/>
+          <w:lang w:val="en-US"/>
+        </w:rPr>
+        <w:t xml:space="preserve"> assumption that a single parametric form describes </w:t>
+      </w:r>
+      <w:r>
+        <w:rPr>
+          <w:color w:val="156082" w:themeColor="accent1"/>
+          <w:lang w:val="en-US"/>
+        </w:rPr>
+        <w:t xml:space="preserve">all durations. </w:t>
+      </w:r>
+    </w:p>
+    <w:p>
+      <w:pPr>
+        <w:rPr>
+          <w:color w:val="156082" w:themeColor="accent1"/>
+          <w:lang w:val="en-US"/>
+        </w:rPr>
+      </w:pPr>
+      <w:r>
+        <w:rPr>
+          <w:color w:val="156082" w:themeColor="accent1"/>
+          <w:lang w:val="en-US"/>
+        </w:rPr>
+        <w:t>This paper investigates the underlying assumption…</w:t>
+      </w:r>
+    </w:p>
+    <w:p>
+      <w:pPr>
+        <w:rPr>
+          <w:color w:val="156082" w:themeColor="accent1"/>
+          <w:lang w:val="en-US"/>
+        </w:rPr>
+      </w:pPr>
+      <w:r>
+        <w:rPr>
+          <w:color w:val="156082" w:themeColor="accent1"/>
+          <w:lang w:val="en-US"/>
+        </w:rPr>
+        <w:t xml:space="preserve">The other piece of the puzzle is that it </w:t>
       </w:r>
       <w:proofErr w:type="gramStart"/>
       <w:r>
         <w:rPr>
-          <w:lang w:val="en-US"/>
-        </w:rPr>
-        <w:t>So</w:t>
+          <w:color w:val="156082" w:themeColor="accent1"/>
+          <w:lang w:val="en-US"/>
+        </w:rPr>
+        <w:t>n</w:t>
+      </w:r>
+      <w:r>
+        <w:rPr>
+          <w:color w:val="156082" w:themeColor="accent1"/>
+          <w:lang w:val="en-US"/>
+        </w:rPr>
+        <w:t>ot</w:t>
       </w:r>
       <w:proofErr w:type="gramEnd"/>
       <w:r>
         <w:rPr>
-          <w:lang w:val="en-US"/>
-        </w:rPr>
-        <w:t xml:space="preserve"> models that are interpretable and can be compared to existing models and assessed on variety of performance metrics</w:t>
-      </w:r>
-    </w:p>
-    <w:p>
-      <w:pPr>
-        <w:rPr>
-          <w:lang w:val="en-US"/>
-        </w:rPr>
-      </w:pPr>
-    </w:p>
-    <w:p>
-      <w:pPr>
-        <w:rPr>
-          <w:lang w:val="en-US"/>
-        </w:rPr>
-      </w:pPr>
-    </w:p>
-    <w:p>
-      <w:pPr>
-        <w:rPr>
-          <w:lang w:val="en-US"/>
-        </w:rPr>
-      </w:pPr>
-    </w:p>
-    <w:p>
-      <w:pPr>
-        <w:rPr>
-          <w:lang w:val="en-US"/>
-        </w:rPr>
-      </w:pPr>
-      <w:r>
-        <w:rPr>
+          <w:color w:val="156082" w:themeColor="accent1"/>
+          <w:lang w:val="en-US"/>
+        </w:rPr>
+        <w:t xml:space="preserve"> super practical to build a million regression models</w:t>
+      </w:r>
+      <w:r>
+        <w:rPr>
+          <w:color w:val="156082" w:themeColor="accent1"/>
+          <w:lang w:val="en-US"/>
+        </w:rPr>
+        <w:t>. So even if we found differences, would it matter in practice?</w:t>
+      </w:r>
+      <w:r>
+        <w:rPr>
+          <w:color w:val="156082" w:themeColor="accent1"/>
           <w:lang w:val="en-US"/>
         </w:rPr>
         <w:t xml:space="preserve"> </w:t>
       </w:r>
-    </w:p>
-    <w:p>
-      <w:pPr>
-        <w:rPr>
-          <w:lang w:val="en-US"/>
-        </w:rPr>
-      </w:pPr>
-    </w:p>
-    <w:p>
-      <w:pPr>
-        <w:rPr>
-          <w:lang w:val="en-US"/>
-        </w:rPr>
-      </w:pPr>
-    </w:p>
-    <w:p>
-      <w:pPr>
-        <w:rPr>
-          <w:lang w:val="en-US"/>
-        </w:rPr>
-      </w:pPr>
-    </w:p>
-    <w:p>
-      <w:pPr>
-        <w:rPr>
-          <w:lang w:val="en-US"/>
-        </w:rPr>
-      </w:pPr>
-    </w:p>
-    <w:p>
-      <w:pPr>
-        <w:rPr>
-          <w:lang w:val="en-US"/>
-        </w:rPr>
-      </w:pPr>
-    </w:p>
-    <w:p>
-      <w:pPr>
-        <w:rPr>
-          <w:lang w:val="en-US"/>
-        </w:rPr>
-      </w:pPr>
-    </w:p>
-    <w:p>
-      <w:pPr>
-        <w:rPr>
-          <w:lang w:val="en-US"/>
-        </w:rPr>
-      </w:pPr>
-    </w:p>
-    <w:p>
-      <w:pPr>
-        <w:rPr>
-          <w:lang w:val="en-US"/>
-        </w:rPr>
-      </w:pPr>
-    </w:p>
-    <w:p>
-      <w:pPr>
-        <w:rPr>
-          <w:lang w:val="en-US"/>
-        </w:rPr>
-      </w:pPr>
-    </w:p>
-    <w:p>
-      <w:pPr>
-        <w:rPr>
-          <w:lang w:val="en-US"/>
-        </w:rPr>
-      </w:pPr>
-    </w:p>
-    <w:p>
-      <w:pPr>
-        <w:rPr>
-          <w:lang w:val="en-US"/>
-        </w:rPr>
-      </w:pPr>
-    </w:p>
-    <w:p>
-      <w:pPr>
-        <w:rPr>
-          <w:lang w:val="en-US"/>
-        </w:rPr>
-      </w:pPr>
-    </w:p>
-    <w:p>
-      <w:pPr>
-        <w:rPr>
-          <w:lang w:val="en-US"/>
-        </w:rPr>
-      </w:pPr>
-    </w:p>
-    <w:p>
-      <w:pPr>
-        <w:rPr>
-          <w:lang w:val="en-US"/>
-        </w:rPr>
-      </w:pPr>
-    </w:p>
-    <w:p>
-      <w:pPr>
-        <w:rPr>
-          <w:lang w:val="en-US"/>
-        </w:rPr>
-      </w:pPr>
-    </w:p>
-    <w:p>
-      <w:pPr>
-        <w:rPr>
-          <w:lang w:val="en-US"/>
-        </w:rPr>
-      </w:pPr>
-    </w:p>
-    <w:p>
-      <w:pPr>
-        <w:rPr>
-          <w:lang w:val="en-US"/>
-        </w:rPr>
-      </w:pPr>
-    </w:p>
-    <w:p>
-      <w:pPr>
-        <w:rPr>
-          <w:lang w:val="en-US"/>
-        </w:rPr>
-      </w:pPr>
-    </w:p>
-    <w:p>
-      <w:pPr>
-        <w:rPr>
-          <w:lang w:val="en-US"/>
-        </w:rPr>
-      </w:pPr>
-    </w:p>
-    <w:p>
-      <w:pPr>
-        <w:rPr>
-          <w:lang w:val="en-US"/>
-        </w:rPr>
-      </w:pPr>
-    </w:p>
-    <w:p>
-      <w:pPr>
-        <w:rPr>
-          <w:lang w:val="en-US"/>
-        </w:rPr>
-      </w:pPr>
-    </w:p>
-    <w:p>
-      <w:pPr>
-        <w:rPr>
-          <w:lang w:val="en-US"/>
-        </w:rPr>
-      </w:pPr>
-      <w:r>
-        <w:rPr>
-          <w:lang w:val="en-US"/>
-        </w:rPr>
-        <w:t xml:space="preserve"> </w:t>
-      </w:r>
-    </w:p>
-    <w:p>
-      <w:pPr>
-        <w:rPr>
-          <w:lang w:val="en-US"/>
-        </w:rPr>
-      </w:pPr>
-      <w:r>
-        <w:rPr>
-          <w:lang w:val="en-US"/>
-        </w:rPr>
-        <w:t xml:space="preserve">while the relationship between event and duration and duration is not one to one, as moving windows average sometime over multiple durations, generally </w:t>
-      </w:r>
-      <w:r>
-        <w:rPr>
-          <w:lang w:val="en-US"/>
-        </w:rPr>
-        <w:t xml:space="preserve">the processes that drive high average streamflow over 1 day are different than the processes driving high average streamflow over 30 days. </w:t>
-      </w:r>
-    </w:p>
-    <w:p>
-      <w:pPr>
-        <w:rPr>
-          <w:lang w:val="en-US"/>
-        </w:rPr>
-      </w:pPr>
-      <w:r>
-        <w:rPr>
-          <w:lang w:val="en-US"/>
-        </w:rPr>
-        <w:t xml:space="preserve">Is it acknowledged problem? Lam </w:t>
-      </w:r>
-      <w:proofErr w:type="gramStart"/>
-      <w:r>
-        <w:rPr>
-          <w:lang w:val="en-US"/>
-        </w:rPr>
-        <w:t>restrict</w:t>
-      </w:r>
-      <w:proofErr w:type="gramEnd"/>
-      <w:r>
-        <w:rPr>
-          <w:lang w:val="en-US"/>
-        </w:rPr>
-        <w:t xml:space="preserve"> domain of event type. </w:t>
-      </w:r>
-      <w:r>
-        <w:rPr>
-          <w:lang w:val="en-US"/>
-        </w:rPr>
-        <w:t xml:space="preserve">Kennedy </w:t>
-      </w:r>
-      <w:proofErr w:type="gramStart"/>
-      <w:r>
-        <w:rPr>
-          <w:lang w:val="en-US"/>
-        </w:rPr>
-        <w:t>restricted</w:t>
-      </w:r>
-      <w:proofErr w:type="gramEnd"/>
-      <w:r>
-        <w:rPr>
-          <w:lang w:val="en-US"/>
-        </w:rPr>
-        <w:t xml:space="preserve"> to spatial regions. </w:t>
-      </w:r>
-    </w:p>
-    <w:p>
-      <w:pPr>
-        <w:rPr>
-          <w:lang w:val="en-US"/>
-        </w:rPr>
-      </w:pPr>
-      <w:r>
-        <w:rPr>
-          <w:lang w:val="en-US"/>
-        </w:rPr>
-        <w:t xml:space="preserve">Either assume that a single parametric form is sufficient, or </w:t>
-      </w:r>
-      <w:r>
-        <w:rPr>
-          <w:lang w:val="en-US"/>
-        </w:rPr>
-        <w:t>restrict event domain</w:t>
-      </w:r>
-    </w:p>
-    <w:p>
-      <w:pPr>
-        <w:rPr>
-          <w:lang w:val="en-US"/>
-        </w:rPr>
-      </w:pPr>
-      <w:r>
-        <w:rPr>
-          <w:lang w:val="en-US"/>
-        </w:rPr>
-        <w:t xml:space="preserve">This is a </w:t>
-      </w:r>
-      <w:r>
-        <w:rPr>
-          <w:lang w:val="en-US"/>
-        </w:rPr>
-        <w:t>very limiting</w:t>
-      </w:r>
-      <w:r>
-        <w:rPr>
-          <w:lang w:val="en-US"/>
-        </w:rPr>
-        <w:t xml:space="preserve"> assumption, but </w:t>
-      </w:r>
-      <w:r>
-        <w:rPr>
-          <w:lang w:val="en-US"/>
-        </w:rPr>
-        <w:t xml:space="preserve">practical given that there is a gap in research…and </w:t>
-      </w:r>
-      <w:r>
-        <w:rPr>
-          <w:lang w:val="en-US"/>
-        </w:rPr>
-        <w:t xml:space="preserve">the difficulties linking moving window analyses to </w:t>
-      </w:r>
-      <w:r>
-        <w:rPr>
-          <w:lang w:val="en-US"/>
-        </w:rPr>
-        <w:t>event-based processes</w:t>
-      </w:r>
-      <w:r>
-        <w:rPr>
-          <w:lang w:val="en-US"/>
-        </w:rPr>
-        <w:t>.</w:t>
-      </w:r>
-    </w:p>
-    <w:p>
-      <w:pPr>
+      <w:r>
         <w:rPr>
           <w:color w:val="156082" w:themeColor="accent1"/>
           <w:lang w:val="en-US"/>
         </w:rPr>
-      </w:pPr>
+        <w:t>We want to present a foundation of a result driven approach…</w:t>
+      </w:r>
       <w:r>
         <w:rPr>
           <w:color w:val="156082" w:themeColor="accent1"/>
           <w:lang w:val="en-US"/>
         </w:rPr>
-        <w:t xml:space="preserve">Given the gap in research, practitioners are left </w:t>
-      </w:r>
-      <w:r>
-        <w:rPr>
-          <w:color w:val="156082" w:themeColor="accent1"/>
-          <w:lang w:val="en-US"/>
-        </w:rPr>
-        <w:t xml:space="preserve">with the options of </w:t>
-      </w:r>
-      <w:r>
-        <w:rPr>
-          <w:color w:val="156082" w:themeColor="accent1"/>
-          <w:lang w:val="en-US"/>
-        </w:rPr>
-        <w:t xml:space="preserve">either restricting the event domain </w:t>
-      </w:r>
-      <w:r>
-        <w:rPr>
-          <w:color w:val="156082" w:themeColor="accent1"/>
-          <w:lang w:val="en-US"/>
-        </w:rPr>
-        <w:t>or proceeding with the</w:t>
-      </w:r>
-      <w:r>
-        <w:rPr>
-          <w:color w:val="156082" w:themeColor="accent1"/>
-          <w:lang w:val="en-US"/>
-        </w:rPr>
-        <w:t xml:space="preserve"> (very stiff)</w:t>
-      </w:r>
-      <w:r>
-        <w:rPr>
-          <w:color w:val="156082" w:themeColor="accent1"/>
-          <w:lang w:val="en-US"/>
-        </w:rPr>
-        <w:t xml:space="preserve"> assumption that a single parametric form describes </w:t>
-      </w:r>
-      <w:r>
-        <w:rPr>
-          <w:color w:val="156082" w:themeColor="accent1"/>
-          <w:lang w:val="en-US"/>
-        </w:rPr>
-        <w:t xml:space="preserve">all durations. </w:t>
-      </w:r>
-    </w:p>
-    <w:p>
-      <w:pPr>
-        <w:rPr>
-          <w:color w:val="156082" w:themeColor="accent1"/>
-          <w:lang w:val="en-US"/>
-        </w:rPr>
-      </w:pPr>
-      <w:r>
-        <w:rPr>
-          <w:color w:val="156082" w:themeColor="accent1"/>
-          <w:lang w:val="en-US"/>
-        </w:rPr>
-        <w:t>This paper investigates the underlying assumption…</w:t>
-      </w:r>
-    </w:p>
-    <w:p>
-      <w:pPr>
-        <w:rPr>
-          <w:color w:val="156082" w:themeColor="accent1"/>
-          <w:lang w:val="en-US"/>
-        </w:rPr>
-      </w:pPr>
-      <w:r>
-        <w:rPr>
-          <w:color w:val="156082" w:themeColor="accent1"/>
-          <w:lang w:val="en-US"/>
-        </w:rPr>
-        <w:t xml:space="preserve">The other piece of the puzzle is that it </w:t>
-      </w:r>
-      <w:proofErr w:type="gramStart"/>
-      <w:r>
-        <w:rPr>
-          <w:color w:val="156082" w:themeColor="accent1"/>
-          <w:lang w:val="en-US"/>
-        </w:rPr>
-        <w:t>n</w:t>
-      </w:r>
-      <w:r>
-        <w:rPr>
-          <w:color w:val="156082" w:themeColor="accent1"/>
-          <w:lang w:val="en-US"/>
-        </w:rPr>
-        <w:t>ot</w:t>
-      </w:r>
-      <w:proofErr w:type="gramEnd"/>
-      <w:r>
-        <w:rPr>
-          <w:color w:val="156082" w:themeColor="accent1"/>
-          <w:lang w:val="en-US"/>
-        </w:rPr>
-        <w:t xml:space="preserve"> super practical to build a million regression models</w:t>
-      </w:r>
-      <w:r>
-        <w:rPr>
-          <w:color w:val="156082" w:themeColor="accent1"/>
-          <w:lang w:val="en-US"/>
-        </w:rPr>
-        <w:t>. So even if we found differences, would it matter in practice?</w:t>
-      </w:r>
-      <w:r>
-        <w:rPr>
-          <w:color w:val="156082" w:themeColor="accent1"/>
-          <w:lang w:val="en-US"/>
-        </w:rPr>
-        <w:t xml:space="preserve"> </w:t>
-      </w:r>
-      <w:r>
-        <w:rPr>
-          <w:color w:val="156082" w:themeColor="accent1"/>
-          <w:lang w:val="en-US"/>
-        </w:rPr>
-        <w:t>We want to present a foundation of a result driven approach…</w:t>
-      </w:r>
-      <w:r>
-        <w:rPr>
-          <w:color w:val="156082" w:themeColor="accent1"/>
-          <w:lang w:val="en-US"/>
-        </w:rPr>
         <w:t>that can be compared to existing models on a range of performance metrics…because of this we pick a GAM</w:t>
       </w:r>
     </w:p>
@@ -3195,7 +3734,6 @@
         <w:rPr>
           <w:lang w:val="en-US"/>
         </w:rPr>
-        <w:lastRenderedPageBreak/>
         <w:t>Wide variety of durations usually modeled</w:t>
       </w:r>
       <w:r>
@@ -3654,32 +4192,95 @@
         <w:rPr>
           <w:lang w:val="en-US"/>
         </w:rPr>
+        <w:t xml:space="preserve">Why is this a burden to </w:t>
+      </w:r>
+      <w:r>
+        <w:rPr>
+          <w:lang w:val="en-US"/>
+        </w:rPr>
+        <w:t xml:space="preserve">practitioners? Always challenging to select covariates and model for structure (general RFFA problem). So, although there is some evidence we shouldn’t be using the same model on all durations, </w:t>
+      </w:r>
+      <w:r>
+        <w:rPr>
+          <w:lang w:val="en-US"/>
+        </w:rPr>
+        <w:t xml:space="preserve">building and analyzing these models is time consuming and </w:t>
+      </w:r>
+      <w:r>
+        <w:rPr>
+          <w:lang w:val="en-US"/>
+        </w:rPr>
+        <w:t>it’s generally not practical to</w:t>
+      </w:r>
+      <w:r>
+        <w:rPr>
+          <w:lang w:val="en-US"/>
+        </w:rPr>
+        <w:t xml:space="preserve"> construct a separate one for each duration.</w:t>
+      </w:r>
+      <w:r>
+        <w:rPr>
+          <w:lang w:val="en-US"/>
+        </w:rPr>
+        <w:t xml:space="preserve"> </w:t>
+      </w:r>
+    </w:p>
+    <w:p>
+      <w:pPr>
+        <w:rPr>
+          <w:lang w:val="en-US"/>
+        </w:rPr>
+      </w:pPr>
+      <w:r>
+        <w:rPr>
+          <w:lang w:val="en-US"/>
+        </w:rPr>
+        <w:t xml:space="preserve">But this assumption is not investigated. </w:t>
+      </w:r>
+      <w:r>
+        <w:rPr>
+          <w:lang w:val="en-US"/>
+        </w:rPr>
+        <w:t xml:space="preserve">An opportunity for </w:t>
+      </w:r>
+      <w:r>
+        <w:rPr>
+          <w:lang w:val="en-US"/>
+        </w:rPr>
+        <w:t xml:space="preserve">improvement </w:t>
+      </w:r>
+      <w:r>
+        <w:rPr>
+          <w:lang w:val="en-US"/>
+        </w:rPr>
+        <w:t xml:space="preserve"> </w:t>
+      </w:r>
+    </w:p>
+    <w:p>
+      <w:pPr>
+        <w:rPr>
+          <w:lang w:val="en-US"/>
+        </w:rPr>
+      </w:pPr>
+      <w:r>
+        <w:rPr>
+          <w:lang w:val="en-US"/>
+        </w:rPr>
         <w:lastRenderedPageBreak/>
-        <w:t xml:space="preserve">Why is this a burden to </w:t>
-      </w:r>
-      <w:r>
-        <w:rPr>
-          <w:lang w:val="en-US"/>
-        </w:rPr>
-        <w:t xml:space="preserve">practitioners? Always challenging to select covariates and model for structure (general RFFA problem). So, although there is some evidence we shouldn’t be using the same model on all durations, </w:t>
-      </w:r>
-      <w:r>
-        <w:rPr>
-          <w:lang w:val="en-US"/>
-        </w:rPr>
-        <w:t xml:space="preserve">building and analyzing these models is time consuming and </w:t>
-      </w:r>
-      <w:r>
-        <w:rPr>
-          <w:lang w:val="en-US"/>
-        </w:rPr>
-        <w:t>it’s generally not practical to</w:t>
-      </w:r>
-      <w:r>
-        <w:rPr>
-          <w:lang w:val="en-US"/>
-        </w:rPr>
-        <w:t xml:space="preserve"> construct a separate one for each duration.</w:t>
+        <w:t>Say something about the implications of this:</w:t>
+      </w:r>
+    </w:p>
+    <w:p>
+      <w:pPr>
+        <w:rPr>
+          <w:lang w:val="en-US"/>
+        </w:rPr>
+      </w:pPr>
+      <w:r>
+        <w:rPr>
+          <w:lang w:val="en-US"/>
+        </w:rPr>
+        <w:t>The processes that produce a high average flowrate over 1 hour may be different than the processes that produce a high average flowrate over 24 hours. These differences may be so fundamentally different that we may have to adapt the functional form of the relationship, not just the model coefficients</w:t>
       </w:r>
       <w:r>
         <w:rPr>
@@ -3687,70 +4288,7 @@
         </w:rPr>
         <w:t xml:space="preserve"> </w:t>
       </w:r>
-    </w:p>
-    <w:p>
-      <w:pPr>
-        <w:rPr>
-          <w:lang w:val="en-US"/>
-        </w:rPr>
-      </w:pPr>
-      <w:r>
-        <w:rPr>
-          <w:lang w:val="en-US"/>
-        </w:rPr>
-        <w:t xml:space="preserve">But this assumption is not investigated. </w:t>
-      </w:r>
-      <w:r>
-        <w:rPr>
-          <w:lang w:val="en-US"/>
-        </w:rPr>
-        <w:t xml:space="preserve">An opportunity for </w:t>
-      </w:r>
-      <w:r>
-        <w:rPr>
-          <w:lang w:val="en-US"/>
-        </w:rPr>
-        <w:t xml:space="preserve">improvement </w:t>
-      </w:r>
-      <w:r>
-        <w:rPr>
-          <w:lang w:val="en-US"/>
-        </w:rPr>
-        <w:t xml:space="preserve"> </w:t>
-      </w:r>
-    </w:p>
-    <w:p>
-      <w:pPr>
-        <w:rPr>
-          <w:lang w:val="en-US"/>
-        </w:rPr>
-      </w:pPr>
-      <w:r>
-        <w:rPr>
-          <w:lang w:val="en-US"/>
-        </w:rPr>
-        <w:t>Say something about the implications of this:</w:t>
-      </w:r>
-    </w:p>
-    <w:p>
-      <w:pPr>
-        <w:rPr>
-          <w:lang w:val="en-US"/>
-        </w:rPr>
-      </w:pPr>
-      <w:r>
-        <w:rPr>
-          <w:lang w:val="en-US"/>
-        </w:rPr>
-        <w:t>The processes that produce a high average flowrate over 1 hour may be different than the processes that produce a high average flowrate over 24 hours. These differences may be so fundamentally different that we may have to adapt the functional form of the relationship, not just the model coefficients</w:t>
-      </w:r>
-      <w:r>
-        <w:rPr>
-          <w:lang w:val="en-US"/>
-        </w:rPr>
-        <w:t xml:space="preserve"> </w:t>
-      </w:r>
-      <w:commentRangeStart w:id="8"/>
+      <w:commentRangeStart w:id="4"/>
       <w:r>
         <w:rPr>
           <w:lang w:val="en-US"/>
@@ -3763,12 +4301,12 @@
         </w:rPr>
         <w:t>.</w:t>
       </w:r>
-      <w:commentRangeEnd w:id="8"/>
+      <w:commentRangeEnd w:id="4"/>
       <w:r>
         <w:rPr>
           <w:rStyle w:val="Merknadsreferanse"/>
         </w:rPr>
-        <w:commentReference w:id="8"/>
+        <w:commentReference w:id="4"/>
       </w:r>
     </w:p>
     <w:p>
@@ -4405,41 +4943,48 @@
         <w:rPr>
           <w:lang w:val="en-US"/>
         </w:rPr>
-        <w:t xml:space="preserve"> and others were not. Some </w:t>
-      </w:r>
+        <w:t xml:space="preserve"> and others were not. Some archives were quality controlled and gap-filled, while others were not. Some years and stations were in some databases and not others and vice versa.</w:t>
+      </w:r>
+    </w:p>
+    <w:p>
+      <w:pPr>
+        <w:rPr>
+          <w:lang w:val="en-US"/>
+        </w:rPr>
+      </w:pPr>
+      <w:r>
+        <w:rPr>
+          <w:lang w:val="en-US"/>
+        </w:rPr>
+        <w:t xml:space="preserve">To get around this Kolbjørn and I spent a lot of time cross-checking archives and doing our best to manually remove problematic data. But manual removal &lt;&lt;&lt; 2 years of checking by the </w:t>
+      </w:r>
+      <w:proofErr w:type="spellStart"/>
+      <w:r>
+        <w:rPr>
+          <w:lang w:val="en-US"/>
+        </w:rPr>
+        <w:t>hydrometerological</w:t>
+      </w:r>
+      <w:proofErr w:type="spellEnd"/>
+      <w:r>
+        <w:rPr>
+          <w:lang w:val="en-US"/>
+        </w:rPr>
+        <w:t xml:space="preserve"> section</w:t>
+      </w:r>
+    </w:p>
+    <w:p>
+      <w:pPr>
+        <w:rPr>
+          <w:lang w:val="en-US"/>
+        </w:rPr>
+      </w:pPr>
       <w:r>
         <w:rPr>
           <w:lang w:val="en-US"/>
         </w:rPr>
         <w:lastRenderedPageBreak/>
-        <w:t>archives were quality controlled and gap-filled, while others were not. Some years and stations were in some databases and not others and vice versa.</w:t>
-      </w:r>
-    </w:p>
-    <w:p>
-      <w:pPr>
-        <w:rPr>
-          <w:lang w:val="en-US"/>
-        </w:rPr>
-      </w:pPr>
-      <w:r>
-        <w:rPr>
-          <w:lang w:val="en-US"/>
-        </w:rPr>
-        <w:t xml:space="preserve">To get around this Kolbjørn and I spent a lot of time cross-checking archives and doing our best to manually remove problematic data. But manual removal &lt;&lt;&lt; 2 years of checking by the </w:t>
-      </w:r>
-      <w:proofErr w:type="spellStart"/>
-      <w:r>
-        <w:rPr>
-          <w:lang w:val="en-US"/>
-        </w:rPr>
-        <w:t>hydrometerological</w:t>
-      </w:r>
-      <w:proofErr w:type="spellEnd"/>
-      <w:r>
-        <w:rPr>
-          <w:lang w:val="en-US"/>
-        </w:rPr>
-        <w:t xml:space="preserve"> section</w:t>
+        <w:t xml:space="preserve">Assets </w:t>
       </w:r>
     </w:p>
     <w:p>
@@ -4599,6 +5144,1119 @@
           <w:lang w:val="en-US"/>
         </w:rPr>
       </w:pPr>
+    </w:p>
+    <w:p>
+      <w:pPr>
+        <w:rPr>
+          <w:lang w:val="en-US"/>
+        </w:rPr>
+      </w:pPr>
+    </w:p>
+    <w:p>
+      <w:pPr>
+        <w:rPr>
+          <w:lang w:val="en-US"/>
+        </w:rPr>
+      </w:pPr>
+    </w:p>
+    <w:p>
+      <w:pPr>
+        <w:rPr>
+          <w:lang w:val="en-US"/>
+        </w:rPr>
+      </w:pPr>
+    </w:p>
+    <w:p>
+      <w:pPr>
+        <w:rPr>
+          <w:lang w:val="en-US"/>
+        </w:rPr>
+      </w:pPr>
+    </w:p>
+    <w:p>
+      <w:pPr>
+        <w:rPr>
+          <w:lang w:val="en-US"/>
+        </w:rPr>
+      </w:pPr>
+    </w:p>
+    <w:p>
+      <w:pPr>
+        <w:rPr>
+          <w:lang w:val="en-US"/>
+        </w:rPr>
+      </w:pPr>
+    </w:p>
+    <w:p>
+      <w:pPr>
+        <w:rPr>
+          <w:lang w:val="en-US"/>
+        </w:rPr>
+      </w:pPr>
+    </w:p>
+    <w:p>
+      <w:pPr>
+        <w:rPr>
+          <w:lang w:val="en-US"/>
+        </w:rPr>
+      </w:pPr>
+    </w:p>
+    <w:p>
+      <w:pPr>
+        <w:rPr>
+          <w:lang w:val="en-US"/>
+        </w:rPr>
+      </w:pPr>
+    </w:p>
+    <w:p>
+      <w:pPr>
+        <w:rPr>
+          <w:lang w:val="en-US"/>
+        </w:rPr>
+      </w:pPr>
+    </w:p>
+    <w:p>
+      <w:pPr>
+        <w:rPr>
+          <w:lang w:val="en-US"/>
+        </w:rPr>
+      </w:pPr>
+    </w:p>
+    <w:p>
+      <w:pPr>
+        <w:rPr>
+          <w:lang w:val="en-US"/>
+        </w:rPr>
+      </w:pPr>
+    </w:p>
+    <w:p>
+      <w:pPr>
+        <w:rPr>
+          <w:lang w:val="en-US"/>
+        </w:rPr>
+      </w:pPr>
+    </w:p>
+    <w:p>
+      <w:pPr>
+        <w:rPr>
+          <w:lang w:val="en-US"/>
+        </w:rPr>
+      </w:pPr>
+      <w:r>
+        <w:rPr>
+          <w:lang w:val="en-US"/>
+        </w:rPr>
+        <w:t>A common challenge in engineering design for retention-based applications is the need for duration-specific design values at ungauged locations. Since these applications focus on total storage capacity, they often require frequency estimates of average streamflow over pre-determined durations. Moving-window analyses (alternatively termed sustained flood flow, N-day flood or flood-duration-frequency analyses) enable frequency analysis of the period with the highest average streamflow over $n$ consecutive hours; see, for example, \citet{lamontagne2012</w:t>
+      </w:r>
+      <w:proofErr w:type="gramStart"/>
+      <w:r>
+        <w:rPr>
+          <w:lang w:val="en-US"/>
+        </w:rPr>
+        <w:t>development,kennedy</w:t>
+      </w:r>
+      <w:proofErr w:type="gramEnd"/>
+      <w:r>
+        <w:rPr>
+          <w:lang w:val="en-US"/>
+        </w:rPr>
+        <w:t>2014methods,lind2020development,barna2023flexible,ouarda2006data,javelle2002development,balocki1994relationships}.  Frequency analysis is typically performed separately for each pre-determined duration. Some approaches (e.g., \</w:t>
+      </w:r>
+      <w:proofErr w:type="spellStart"/>
+      <w:r>
+        <w:rPr>
+          <w:lang w:val="en-US"/>
+        </w:rPr>
+        <w:t>citet</w:t>
+      </w:r>
+      <w:proofErr w:type="spellEnd"/>
+      <w:r>
+        <w:rPr>
+          <w:lang w:val="en-US"/>
+        </w:rPr>
+        <w:t>{barna2023</w:t>
+      </w:r>
+      <w:proofErr w:type="gramStart"/>
+      <w:r>
+        <w:rPr>
+          <w:lang w:val="en-US"/>
+        </w:rPr>
+        <w:t>flexible,ouarda</w:t>
+      </w:r>
+      <w:proofErr w:type="gramEnd"/>
+      <w:r>
+        <w:rPr>
+          <w:lang w:val="en-US"/>
+        </w:rPr>
+        <w:t>2006data,javelle2002development}) attempt to scale across durations by fitting an `average' distribution and estimating a scaling parameter. However, this scaling relies on strict assumptions that are sometimes unsupported by empirical analysis, especially when applied over broad regions \</w:t>
+      </w:r>
+      <w:proofErr w:type="spellStart"/>
+      <w:r>
+        <w:rPr>
+          <w:lang w:val="en-US"/>
+        </w:rPr>
+        <w:t>citep</w:t>
+      </w:r>
+      <w:proofErr w:type="spellEnd"/>
+      <w:r>
+        <w:rPr>
+          <w:lang w:val="en-US"/>
+        </w:rPr>
+        <w:t>{barna2023</w:t>
+      </w:r>
+      <w:proofErr w:type="gramStart"/>
+      <w:r>
+        <w:rPr>
+          <w:lang w:val="en-US"/>
+        </w:rPr>
+        <w:t>flexible,kennedy</w:t>
+      </w:r>
+      <w:proofErr w:type="gramEnd"/>
+      <w:r>
+        <w:rPr>
+          <w:lang w:val="en-US"/>
+        </w:rPr>
+        <w:t xml:space="preserve">2014methods}. Separate frequency analyses for each duration are the </w:t>
+      </w:r>
+      <w:proofErr w:type="gramStart"/>
+      <w:r>
+        <w:rPr>
+          <w:lang w:val="en-US"/>
+        </w:rPr>
+        <w:t>more</w:t>
+      </w:r>
+      <w:proofErr w:type="gramEnd"/>
+      <w:r>
+        <w:rPr>
+          <w:lang w:val="en-US"/>
+        </w:rPr>
+        <w:t xml:space="preserve"> common approach in regional applications and are the focus of this paper.</w:t>
+      </w:r>
+    </w:p>
+    <w:p>
+      <w:pPr>
+        <w:rPr>
+          <w:lang w:val="en-US"/>
+        </w:rPr>
+      </w:pPr>
+    </w:p>
+    <w:p>
+      <w:pPr>
+        <w:rPr>
+          <w:lang w:val="en-US"/>
+        </w:rPr>
+      </w:pPr>
+      <w:r>
+        <w:rPr>
+          <w:lang w:val="en-US"/>
+        </w:rPr>
+        <w:t>To extend these estimates to ungauged locations, regression models are typically used. Moving-window analyses often model a wide range of durations (e.g., \</w:t>
+      </w:r>
+      <w:proofErr w:type="spellStart"/>
+      <w:r>
+        <w:rPr>
+          <w:lang w:val="en-US"/>
+        </w:rPr>
+        <w:t>citet</w:t>
+      </w:r>
+      <w:proofErr w:type="spellEnd"/>
+      <w:r>
+        <w:rPr>
+          <w:lang w:val="en-US"/>
+        </w:rPr>
+        <w:t xml:space="preserve">{lamontagne2012development} </w:t>
+      </w:r>
+      <w:proofErr w:type="gramStart"/>
+      <w:r>
+        <w:rPr>
+          <w:lang w:val="en-US"/>
+        </w:rPr>
+        <w:t>models</w:t>
+      </w:r>
+      <w:proofErr w:type="gramEnd"/>
+      <w:r>
+        <w:rPr>
+          <w:lang w:val="en-US"/>
+        </w:rPr>
+        <w:t xml:space="preserve"> durations from 1 to 30 days) by developing a single best parametric regression model and re-estimating the coefficients for each duration. Relying on a single parametric form is practical and is theorized to help maintain consistency across durations \</w:t>
+      </w:r>
+      <w:proofErr w:type="spellStart"/>
+      <w:r>
+        <w:rPr>
+          <w:lang w:val="en-US"/>
+        </w:rPr>
+        <w:t>citep</w:t>
+      </w:r>
+      <w:proofErr w:type="spellEnd"/>
+      <w:r>
+        <w:rPr>
+          <w:lang w:val="en-US"/>
+        </w:rPr>
+        <w:t>{lind2020development}.</w:t>
+      </w:r>
+    </w:p>
+    <w:p>
+      <w:pPr>
+        <w:rPr>
+          <w:lang w:val="en-US"/>
+        </w:rPr>
+      </w:pPr>
+    </w:p>
+    <w:p>
+      <w:pPr>
+        <w:rPr>
+          <w:lang w:val="en-US"/>
+        </w:rPr>
+      </w:pPr>
+      <w:r>
+        <w:rPr>
+          <w:lang w:val="en-US"/>
+        </w:rPr>
+        <w:t xml:space="preserve">However, this approach assumes that the same parametric form applies to all durations. This may not fully account for the fact that different </w:t>
+      </w:r>
+      <w:proofErr w:type="gramStart"/>
+      <w:r>
+        <w:rPr>
+          <w:lang w:val="en-US"/>
+        </w:rPr>
+        <w:t>processes  drive</w:t>
+      </w:r>
+      <w:proofErr w:type="gramEnd"/>
+      <w:r>
+        <w:rPr>
+          <w:lang w:val="en-US"/>
+        </w:rPr>
+        <w:t xml:space="preserve"> high average streamflow over short vs long durations. For example, high average streamflow over short durations is often driven by intense rainfall events, while longer durations are influenced by processes like sustained snowmelt. These processes, and their interactions with catchment descriptors used in regression modeling, may be so fundamentally different that simply re-estimating coefficients may not capture the variations in relationships across durations.</w:t>
+      </w:r>
+    </w:p>
+    <w:p>
+      <w:pPr>
+        <w:rPr>
+          <w:lang w:val="en-US"/>
+        </w:rPr>
+      </w:pPr>
+    </w:p>
+    <w:p>
+      <w:pPr>
+        <w:rPr>
+          <w:lang w:val="en-US"/>
+        </w:rPr>
+      </w:pPr>
+      <w:r>
+        <w:rPr>
+          <w:lang w:val="en-US"/>
+        </w:rPr>
+        <w:t xml:space="preserve">Despite this, the assumption of a single parametric form is rarely challenged due to the complexities of developing and testing regional regression models on many durations. </w:t>
+      </w:r>
+      <w:r>
+        <w:rPr>
+          <w:lang w:val="en-US"/>
+        </w:rPr>
+        <w:lastRenderedPageBreak/>
+        <w:t>Instead, practitioners sometimes limit event types in moving-window analyses \</w:t>
+      </w:r>
+      <w:proofErr w:type="spellStart"/>
+      <w:r>
+        <w:rPr>
+          <w:lang w:val="en-US"/>
+        </w:rPr>
+        <w:t>citep</w:t>
+      </w:r>
+      <w:proofErr w:type="spellEnd"/>
+      <w:r>
+        <w:rPr>
+          <w:lang w:val="en-US"/>
+        </w:rPr>
+        <w:t>{lamontagne2012development} and/or allow for differing amounts of cross-correlation between stations when re-estimating regression coefficients for each duration \citep{lamontagne2012</w:t>
+      </w:r>
+      <w:proofErr w:type="gramStart"/>
+      <w:r>
+        <w:rPr>
+          <w:lang w:val="en-US"/>
+        </w:rPr>
+        <w:t>development,kennedy</w:t>
+      </w:r>
+      <w:proofErr w:type="gramEnd"/>
+      <w:r>
+        <w:rPr>
+          <w:lang w:val="en-US"/>
+        </w:rPr>
+        <w:t>2014methods,lind2020development}. The latter typically requires a two-step estimation procedure as high cross-correlations can occur between gauging stations in moving-window analyses, particularly at longer durations \</w:t>
+      </w:r>
+      <w:proofErr w:type="spellStart"/>
+      <w:r>
+        <w:rPr>
+          <w:lang w:val="en-US"/>
+        </w:rPr>
+        <w:t>citep</w:t>
+      </w:r>
+      <w:proofErr w:type="spellEnd"/>
+      <w:r>
+        <w:rPr>
+          <w:lang w:val="en-US"/>
+        </w:rPr>
+        <w:t>{kennedy2014methods}.</w:t>
+      </w:r>
+    </w:p>
+    <w:p>
+      <w:pPr>
+        <w:rPr>
+          <w:lang w:val="en-US"/>
+        </w:rPr>
+      </w:pPr>
+    </w:p>
+    <w:p>
+      <w:pPr>
+        <w:rPr>
+          <w:lang w:val="en-US"/>
+        </w:rPr>
+      </w:pPr>
+      <w:r>
+        <w:rPr>
+          <w:lang w:val="en-US"/>
+        </w:rPr>
+        <w:t xml:space="preserve">This paper investigates whether use of a single parametric form limits the predictive performance of a regional regression model applied to multiple durations. We examine whether there are statistically significant differences in consistency, predictive accuracy, reliability, and fitted relationships across different durations and different types of regression models. </w:t>
+      </w:r>
+    </w:p>
+    <w:p>
+      <w:pPr>
+        <w:rPr>
+          <w:lang w:val="en-US"/>
+        </w:rPr>
+      </w:pPr>
+    </w:p>
+    <w:p>
+      <w:pPr>
+        <w:rPr>
+          <w:lang w:val="en-US"/>
+        </w:rPr>
+      </w:pPr>
+      <w:r>
+        <w:rPr>
+          <w:lang w:val="en-US"/>
+        </w:rPr>
+        <w:t xml:space="preserve">Of course, establishing a need for different models at different durations is of limited usefulness if it is not practical to build the models. Developing a regional regression model is a substantial effort. Hydrologic datasets of catchment and climate characteristics often contain a large number of </w:t>
+      </w:r>
+      <w:proofErr w:type="gramStart"/>
+      <w:r>
+        <w:rPr>
+          <w:lang w:val="en-US"/>
+        </w:rPr>
+        <w:t>potential</w:t>
+      </w:r>
+      <w:proofErr w:type="gramEnd"/>
+      <w:r>
+        <w:rPr>
+          <w:lang w:val="en-US"/>
+        </w:rPr>
+        <w:t xml:space="preserve">—and potentially collinear—predictors, making predictor selection a challenge. Improving model fit often involves selecting appropriate polynomial terms and transformations of the chosen predictors, which can be a labor-intensive process.  And models used to produce design values must be tested on a wide variety of performance metrics that assess predictive accuracy, reliability, and uncertainty at ungauged locations. </w:t>
+      </w:r>
+    </w:p>
+    <w:p>
+      <w:pPr>
+        <w:rPr>
+          <w:lang w:val="en-US"/>
+        </w:rPr>
+      </w:pPr>
+    </w:p>
+    <w:p>
+      <w:pPr>
+        <w:rPr>
+          <w:lang w:val="en-US"/>
+        </w:rPr>
+      </w:pPr>
+      <w:r>
+        <w:rPr>
+          <w:lang w:val="en-US"/>
+        </w:rPr>
+        <w:t xml:space="preserve">Therefore, implementation potential played a large role when considering what types of regression models to assess. We considered several options, all of which have established use in regional hydrologic studies.  </w:t>
+      </w:r>
+    </w:p>
+    <w:p>
+      <w:pPr>
+        <w:rPr>
+          <w:lang w:val="en-US"/>
+        </w:rPr>
+      </w:pPr>
+    </w:p>
+    <w:p>
+      <w:pPr>
+        <w:rPr>
+          <w:lang w:val="en-US"/>
+        </w:rPr>
+      </w:pPr>
+      <w:r>
+        <w:rPr>
+          <w:lang w:val="en-US"/>
+        </w:rPr>
+        <w:t>Fully parametric regression models, like linear, log-linear, or nonlinear models, are the current state of practice in moving window analyses and are well-established in regional flood frequency analysis in general \</w:t>
+      </w:r>
+      <w:proofErr w:type="spellStart"/>
+      <w:proofErr w:type="gramStart"/>
+      <w:r>
+        <w:rPr>
+          <w:lang w:val="en-US"/>
+        </w:rPr>
+        <w:t>citep</w:t>
+      </w:r>
+      <w:proofErr w:type="spellEnd"/>
+      <w:r>
+        <w:rPr>
+          <w:lang w:val="en-US"/>
+        </w:rPr>
+        <w:t>{</w:t>
+      </w:r>
+      <w:proofErr w:type="gramEnd"/>
+      <w:r>
+        <w:rPr>
+          <w:lang w:val="en-US"/>
+        </w:rPr>
+        <w:t>Robson1999,pandey1999comparative}. These models are straightforward to interpret and assess but require significant work to develop an appropriate parametric form. Additionally, they rely on careful selection of uncorrelated predictors, a major part of the analysis. In contrast, fully data-driven (non-parametric) models, such as the machine learning models of, for example, \</w:t>
+      </w:r>
+      <w:proofErr w:type="spellStart"/>
+      <w:proofErr w:type="gramStart"/>
+      <w:r>
+        <w:rPr>
+          <w:lang w:val="en-US"/>
+        </w:rPr>
+        <w:t>citet</w:t>
+      </w:r>
+      <w:proofErr w:type="spellEnd"/>
+      <w:r>
+        <w:rPr>
+          <w:lang w:val="en-US"/>
+        </w:rPr>
+        <w:t>{</w:t>
+      </w:r>
+      <w:proofErr w:type="gramEnd"/>
+      <w:r>
+        <w:rPr>
+          <w:lang w:val="en-US"/>
+        </w:rPr>
+        <w:t xml:space="preserve">aziz2014application, laimighofer2022parsimonious, jarajapu2022design, </w:t>
+      </w:r>
+      <w:r>
+        <w:rPr>
+          <w:lang w:val="en-US"/>
+        </w:rPr>
+        <w:lastRenderedPageBreak/>
+        <w:t>haddad2020regionalsvm} or \</w:t>
+      </w:r>
+      <w:proofErr w:type="spellStart"/>
+      <w:r>
+        <w:rPr>
+          <w:lang w:val="en-US"/>
+        </w:rPr>
+        <w:t>citet</w:t>
+      </w:r>
+      <w:proofErr w:type="spellEnd"/>
+      <w:r>
+        <w:rPr>
+          <w:lang w:val="en-US"/>
+        </w:rPr>
+        <w:t>{esmaeili2023regional}, are highly adaptable, can handle large, collinear predictor sets, and do not need a defined parametric form. They are powerful methods when predictive accuracy is the only concern. But these models generally lack the distributional assumptions needed for uncertainty and reliability assessments. A middle ground can be found in semi-parametric regression models, such as generalized additive models (GAMs) (see, e.g., \citet{chebana2014</w:t>
+      </w:r>
+      <w:proofErr w:type="gramStart"/>
+      <w:r>
+        <w:rPr>
+          <w:lang w:val="en-US"/>
+        </w:rPr>
+        <w:t>regional,msilini</w:t>
+      </w:r>
+      <w:proofErr w:type="gramEnd"/>
+      <w:r>
+        <w:rPr>
+          <w:lang w:val="en-US"/>
+        </w:rPr>
+        <w:t>2022flood,rahman2018development}), which model predictor-response relationships non-parametrically while still specifying the response distribution, enabling full statistical assessments of accuracy, reliability, and uncertainty.</w:t>
+      </w:r>
+    </w:p>
+    <w:p>
+      <w:pPr>
+        <w:rPr>
+          <w:lang w:val="en-US"/>
+        </w:rPr>
+      </w:pPr>
+    </w:p>
+    <w:p>
+      <w:pPr>
+        <w:rPr>
+          <w:lang w:val="en-US"/>
+        </w:rPr>
+      </w:pPr>
+      <w:r>
+        <w:rPr>
+          <w:lang w:val="en-US"/>
+        </w:rPr>
+        <w:t>We develop a GAM for regional median flood prediction at multiple durations. Some moving window analyses use the regression model to predict a distribution parameter for frequency analysis \</w:t>
+      </w:r>
+      <w:proofErr w:type="spellStart"/>
+      <w:r>
+        <w:rPr>
+          <w:lang w:val="en-US"/>
+        </w:rPr>
+        <w:t>citep</w:t>
+      </w:r>
+      <w:proofErr w:type="spellEnd"/>
+      <w:r>
+        <w:rPr>
+          <w:lang w:val="en-US"/>
+        </w:rPr>
+        <w:t>{lamontagne2012</w:t>
+      </w:r>
+      <w:proofErr w:type="gramStart"/>
+      <w:r>
+        <w:rPr>
+          <w:lang w:val="en-US"/>
+        </w:rPr>
+        <w:t>development,lind</w:t>
+      </w:r>
+      <w:proofErr w:type="gramEnd"/>
+      <w:r>
+        <w:rPr>
+          <w:lang w:val="en-US"/>
+        </w:rPr>
+        <w:t>2020development}, while others predict flood quantiles directly \</w:t>
+      </w:r>
+      <w:proofErr w:type="spellStart"/>
+      <w:r>
+        <w:rPr>
+          <w:lang w:val="en-US"/>
+        </w:rPr>
+        <w:t>citep</w:t>
+      </w:r>
+      <w:proofErr w:type="spellEnd"/>
+      <w:r>
+        <w:rPr>
+          <w:lang w:val="en-US"/>
+        </w:rPr>
+        <w:t>{kennedy2014methods}. In this investigative study, we focus on predicting the median annual maximum flood (index flood, as in \</w:t>
+      </w:r>
+      <w:proofErr w:type="spellStart"/>
+      <w:proofErr w:type="gramStart"/>
+      <w:r>
+        <w:rPr>
+          <w:lang w:val="en-US"/>
+        </w:rPr>
+        <w:t>citet</w:t>
+      </w:r>
+      <w:proofErr w:type="spellEnd"/>
+      <w:r>
+        <w:rPr>
+          <w:lang w:val="en-US"/>
+        </w:rPr>
+        <w:t>{</w:t>
+      </w:r>
+      <w:proofErr w:type="gramEnd"/>
+      <w:r>
+        <w:rPr>
+          <w:lang w:val="en-US"/>
+        </w:rPr>
+        <w:t xml:space="preserve">Dalrymple1960}) which can serve as both a quantile and, through the </w:t>
+      </w:r>
+      <w:proofErr w:type="spellStart"/>
+      <w:r>
+        <w:rPr>
+          <w:lang w:val="en-US"/>
+        </w:rPr>
+        <w:t>reparametrization</w:t>
+      </w:r>
+      <w:proofErr w:type="spellEnd"/>
+      <w:r>
+        <w:rPr>
+          <w:lang w:val="en-US"/>
+        </w:rPr>
+        <w:t xml:space="preserve"> of \</w:t>
+      </w:r>
+      <w:proofErr w:type="spellStart"/>
+      <w:r>
+        <w:rPr>
+          <w:lang w:val="en-US"/>
+        </w:rPr>
+        <w:t>citet</w:t>
+      </w:r>
+      <w:proofErr w:type="spellEnd"/>
+      <w:r>
+        <w:rPr>
+          <w:lang w:val="en-US"/>
+        </w:rPr>
+        <w:t xml:space="preserve">{castro2022practical}, the location parameter of the generalized extreme value distribution. </w:t>
+      </w:r>
+    </w:p>
+    <w:p>
+      <w:pPr>
+        <w:rPr>
+          <w:lang w:val="en-US"/>
+        </w:rPr>
+      </w:pPr>
+    </w:p>
+    <w:p>
+      <w:pPr>
+        <w:rPr>
+          <w:lang w:val="en-US"/>
+        </w:rPr>
+      </w:pPr>
+      <w:r>
+        <w:rPr>
+          <w:lang w:val="en-US"/>
+        </w:rPr>
+        <w:t xml:space="preserve">Just as with a standard parametric model in moving window analyses, we specify the GAM once and re-estimate at each duration. However, unlike the parametric model, the GAM’s explanatory component--the predictor-response relationship--adapts as we re-estimate, offering a data-driven comparison and visualization of fitted relationships and estimation uncertainty across durations. For the predictive component of our model assessment, we compare the models' predictions to observed data. The models' predictive power at ungauged locations is assessed through a </w:t>
+      </w:r>
+      <w:proofErr w:type="gramStart"/>
+      <w:r>
+        <w:rPr>
+          <w:lang w:val="en-US"/>
+        </w:rPr>
+        <w:t>cross validation</w:t>
+      </w:r>
+      <w:proofErr w:type="gramEnd"/>
+      <w:r>
+        <w:rPr>
+          <w:lang w:val="en-US"/>
+        </w:rPr>
+        <w:t xml:space="preserve"> study, where reliability and accuracy are evaluated through comparison between predictions and holdout data. \</w:t>
+      </w:r>
+      <w:proofErr w:type="spellStart"/>
+      <w:r>
+        <w:rPr>
+          <w:lang w:val="en-US"/>
+        </w:rPr>
+        <w:t>textcolor</w:t>
+      </w:r>
+      <w:proofErr w:type="spellEnd"/>
+      <w:r>
+        <w:rPr>
+          <w:lang w:val="en-US"/>
+        </w:rPr>
+        <w:t>{red</w:t>
+      </w:r>
+      <w:proofErr w:type="gramStart"/>
+      <w:r>
+        <w:rPr>
+          <w:lang w:val="en-US"/>
+        </w:rPr>
+        <w:t>}{</w:t>
+      </w:r>
+      <w:proofErr w:type="gramEnd"/>
+      <w:r>
+        <w:rPr>
+          <w:lang w:val="en-US"/>
+        </w:rPr>
+        <w:t>can add this if we add consistency:} Finally, predictions at ungauged locations are assessed for statistically significant deviations from duration consistency.</w:t>
+      </w:r>
+    </w:p>
+    <w:p>
+      <w:pPr>
+        <w:rPr>
+          <w:lang w:val="en-US"/>
+        </w:rPr>
+      </w:pPr>
+    </w:p>
+    <w:p>
+      <w:pPr>
+        <w:rPr>
+          <w:lang w:val="en-US"/>
+        </w:rPr>
+      </w:pPr>
+      <w:r>
+        <w:rPr>
+          <w:lang w:val="en-US"/>
+        </w:rPr>
+        <w:t>In our context (design values for retention-based applications) reliability and uncertainty analyses are highly relevant. As noted earlier, this limits our reliance on machine learning. However, machine learning models are powerful and popular methods. For the sake of completeness, we include machine learning in our analysis to the extent possible. In addition to the GAM, we develop also a gradient-boosted tree ensemble (</w:t>
+      </w:r>
+      <w:proofErr w:type="spellStart"/>
+      <w:r>
+        <w:rPr>
+          <w:lang w:val="en-US"/>
+        </w:rPr>
+        <w:t>XGBoost</w:t>
+      </w:r>
+      <w:proofErr w:type="spellEnd"/>
+      <w:r>
+        <w:rPr>
+          <w:lang w:val="en-US"/>
+        </w:rPr>
+        <w:t xml:space="preserve">) for median flood prediction and use it to provide a benchmark value for </w:t>
+      </w:r>
+      <w:r>
+        <w:rPr>
+          <w:lang w:val="en-US"/>
+        </w:rPr>
+        <w:lastRenderedPageBreak/>
+        <w:t xml:space="preserve">predictive accuracy. </w:t>
+      </w:r>
+      <w:proofErr w:type="spellStart"/>
+      <w:r>
+        <w:rPr>
+          <w:lang w:val="en-US"/>
+        </w:rPr>
+        <w:t>XGBoost</w:t>
+      </w:r>
+      <w:proofErr w:type="spellEnd"/>
+      <w:r>
+        <w:rPr>
+          <w:lang w:val="en-US"/>
+        </w:rPr>
+        <w:t xml:space="preserve"> has established use in hydrology \</w:t>
+      </w:r>
+      <w:proofErr w:type="spellStart"/>
+      <w:r>
+        <w:rPr>
+          <w:lang w:val="en-US"/>
+        </w:rPr>
+        <w:t>citep</w:t>
+      </w:r>
+      <w:proofErr w:type="spellEnd"/>
+      <w:r>
+        <w:rPr>
+          <w:lang w:val="en-US"/>
+        </w:rPr>
+        <w:t>{zounemat2021ensemble} and is applied in, for example, \</w:t>
+      </w:r>
+      <w:proofErr w:type="spellStart"/>
+      <w:r>
+        <w:rPr>
+          <w:lang w:val="en-US"/>
+        </w:rPr>
+        <w:t>citet</w:t>
+      </w:r>
+      <w:proofErr w:type="spellEnd"/>
+      <w:r>
+        <w:rPr>
+          <w:lang w:val="en-US"/>
+        </w:rPr>
+        <w:t>{laimighofer2022low} and \</w:t>
+      </w:r>
+      <w:proofErr w:type="spellStart"/>
+      <w:r>
+        <w:rPr>
+          <w:lang w:val="en-US"/>
+        </w:rPr>
+        <w:t>citet</w:t>
+      </w:r>
+      <w:proofErr w:type="spellEnd"/>
+      <w:r>
+        <w:rPr>
+          <w:lang w:val="en-US"/>
+        </w:rPr>
+        <w:t xml:space="preserve">{ni2020streamflow}. Additionally, studies have shown tree-based models like </w:t>
+      </w:r>
+      <w:proofErr w:type="spellStart"/>
+      <w:r>
+        <w:rPr>
+          <w:lang w:val="en-US"/>
+        </w:rPr>
+        <w:t>XGBoost</w:t>
+      </w:r>
+      <w:proofErr w:type="spellEnd"/>
+      <w:r>
+        <w:rPr>
+          <w:lang w:val="en-US"/>
+        </w:rPr>
+        <w:t xml:space="preserve"> to be effective in identifying small, non-redundant predictor sets from larger, sometimes highly correlated, predictor sets (see, e.g., \</w:t>
+      </w:r>
+      <w:proofErr w:type="spellStart"/>
+      <w:r>
+        <w:rPr>
+          <w:lang w:val="en-US"/>
+        </w:rPr>
+        <w:t>citet</w:t>
+      </w:r>
+      <w:proofErr w:type="spellEnd"/>
+      <w:r>
+        <w:rPr>
+          <w:lang w:val="en-US"/>
+        </w:rPr>
+        <w:t>{alsahaf2022framework}, \</w:t>
+      </w:r>
+      <w:proofErr w:type="spellStart"/>
+      <w:r>
+        <w:rPr>
+          <w:lang w:val="en-US"/>
+        </w:rPr>
+        <w:t>citet</w:t>
+      </w:r>
+      <w:proofErr w:type="spellEnd"/>
+      <w:r>
+        <w:rPr>
+          <w:lang w:val="en-US"/>
+        </w:rPr>
+        <w:t>{galelli2013tree}, and \</w:t>
+      </w:r>
+      <w:proofErr w:type="spellStart"/>
+      <w:r>
+        <w:rPr>
+          <w:lang w:val="en-US"/>
+        </w:rPr>
+        <w:t>citet</w:t>
+      </w:r>
+      <w:proofErr w:type="spellEnd"/>
+      <w:r>
+        <w:rPr>
+          <w:lang w:val="en-US"/>
+        </w:rPr>
+        <w:t>{prasad2017input}). We implement the approach of \</w:t>
+      </w:r>
+      <w:proofErr w:type="spellStart"/>
+      <w:r>
+        <w:rPr>
+          <w:lang w:val="en-US"/>
+        </w:rPr>
+        <w:t>citet</w:t>
+      </w:r>
+      <w:proofErr w:type="spellEnd"/>
+      <w:r>
+        <w:rPr>
+          <w:lang w:val="en-US"/>
+        </w:rPr>
+        <w:t xml:space="preserve">{galelli2013tree} and assess its effectiveness for our specific study.  </w:t>
+      </w:r>
+    </w:p>
+    <w:p>
+      <w:pPr>
+        <w:rPr>
+          <w:lang w:val="en-US"/>
+        </w:rPr>
+      </w:pPr>
+    </w:p>
+    <w:p>
+      <w:pPr>
+        <w:rPr>
+          <w:lang w:val="en-US"/>
+        </w:rPr>
+      </w:pPr>
+      <w:r>
+        <w:rPr>
+          <w:lang w:val="en-US"/>
+        </w:rPr>
+        <w:t xml:space="preserve">Our study area is Norway, where we compare the GAM to an existing index flood model for Norwegian catchments. The models are compared on a set of durations ranging from 1 hour to 30 days. Shorter durations are relevant to Norway’s many small hydropower plants, while longer durations apply to larger reservoirs. The focus on annual maxima aligns with Norwegian flood guidelines. The following research questions will be addressed: </w:t>
+      </w:r>
+    </w:p>
+    <w:p>
+      <w:pPr>
+        <w:rPr>
+          <w:lang w:val="en-US"/>
+        </w:rPr>
+      </w:pPr>
+      <w:r>
+        <w:rPr>
+          <w:lang w:val="en-US"/>
+        </w:rPr>
+        <w:t>\begin{enumerate}</w:t>
+      </w:r>
+    </w:p>
+    <w:p>
+      <w:pPr>
+        <w:rPr>
+          <w:lang w:val="en-US"/>
+        </w:rPr>
+      </w:pPr>
+      <w:r>
+        <w:rPr>
+          <w:lang w:val="en-US"/>
+        </w:rPr>
+        <w:t xml:space="preserve">    \</w:t>
+      </w:r>
+      <w:proofErr w:type="gramStart"/>
+      <w:r>
+        <w:rPr>
+          <w:lang w:val="en-US"/>
+        </w:rPr>
+        <w:t>item</w:t>
+      </w:r>
+      <w:proofErr w:type="gramEnd"/>
+      <w:r>
+        <w:rPr>
+          <w:lang w:val="en-US"/>
+        </w:rPr>
+        <w:t xml:space="preserve"> Can the GAM achieve comparable or improved performance compared to the benchmark models across different durations?</w:t>
+      </w:r>
+    </w:p>
+    <w:p>
+      <w:pPr>
+        <w:rPr>
+          <w:lang w:val="en-US"/>
+        </w:rPr>
+      </w:pPr>
+      <w:r>
+        <w:rPr>
+          <w:lang w:val="en-US"/>
+        </w:rPr>
+        <w:t xml:space="preserve">    \</w:t>
+      </w:r>
+      <w:proofErr w:type="gramStart"/>
+      <w:r>
+        <w:rPr>
+          <w:lang w:val="en-US"/>
+        </w:rPr>
+        <w:t>item</w:t>
+      </w:r>
+      <w:proofErr w:type="gramEnd"/>
+      <w:r>
+        <w:rPr>
+          <w:lang w:val="en-US"/>
+        </w:rPr>
+        <w:t xml:space="preserve"> Can we identify and describe duration-specific differences in how catchment covariates influence the median flood? How impactful are these differences? (i.e. if we ignore them, what is the impact on predictive performance?). </w:t>
+      </w:r>
+    </w:p>
+    <w:p>
+      <w:pPr>
+        <w:rPr>
+          <w:lang w:val="en-US"/>
+        </w:rPr>
+      </w:pPr>
+      <w:r>
+        <w:rPr>
+          <w:lang w:val="en-US"/>
+        </w:rPr>
+        <w:t>\</w:t>
+      </w:r>
+      <w:proofErr w:type="gramStart"/>
+      <w:r>
+        <w:rPr>
+          <w:lang w:val="en-US"/>
+        </w:rPr>
+        <w:t>end</w:t>
+      </w:r>
+      <w:proofErr w:type="gramEnd"/>
+      <w:r>
+        <w:rPr>
+          <w:lang w:val="en-US"/>
+        </w:rPr>
+        <w:t>{enumerate}</w:t>
+      </w:r>
+    </w:p>
+    <w:p>
+      <w:pPr>
+        <w:rPr>
+          <w:lang w:val="en-US"/>
+        </w:rPr>
+      </w:pPr>
+    </w:p>
+    <w:p>
+      <w:pPr>
+        <w:rPr>
+          <w:lang w:val="en-US"/>
+        </w:rPr>
+      </w:pPr>
+      <w:r>
+        <w:rPr>
+          <w:lang w:val="en-US"/>
+        </w:rPr>
+        <w:t>The remainder of the paper is organized as follows: section \ref{</w:t>
+      </w:r>
+      <w:proofErr w:type="spellStart"/>
+      <w:r>
+        <w:rPr>
+          <w:lang w:val="en-US"/>
+        </w:rPr>
+        <w:t>sec:data</w:t>
+      </w:r>
+      <w:proofErr w:type="spellEnd"/>
+      <w:r>
+        <w:rPr>
+          <w:lang w:val="en-US"/>
+        </w:rPr>
+        <w:t>} introduces the flood data and catchment descriptors. Section \ref{</w:t>
+      </w:r>
+      <w:proofErr w:type="spellStart"/>
+      <w:proofErr w:type="gramStart"/>
+      <w:r>
+        <w:rPr>
+          <w:lang w:val="en-US"/>
+        </w:rPr>
+        <w:t>sec:study</w:t>
+      </w:r>
+      <w:proofErr w:type="gramEnd"/>
+      <w:r>
+        <w:rPr>
+          <w:lang w:val="en-US"/>
+        </w:rPr>
+        <w:t>_design</w:t>
+      </w:r>
+      <w:proofErr w:type="spellEnd"/>
+      <w:r>
+        <w:rPr>
+          <w:lang w:val="en-US"/>
+        </w:rPr>
+        <w:t>} presents an outline of the study design. Section \ref{</w:t>
+      </w:r>
+      <w:proofErr w:type="spellStart"/>
+      <w:proofErr w:type="gramStart"/>
+      <w:r>
+        <w:rPr>
+          <w:lang w:val="en-US"/>
+        </w:rPr>
+        <w:t>sec:methods</w:t>
+      </w:r>
+      <w:proofErr w:type="spellEnd"/>
+      <w:proofErr w:type="gramEnd"/>
+      <w:r>
+        <w:rPr>
+          <w:lang w:val="en-US"/>
+        </w:rPr>
+        <w:t xml:space="preserve">} presents the GAM used in this study and summarizes the chosen predictor selection approach. This section also summarizes the two reference </w:t>
+      </w:r>
+      <w:proofErr w:type="gramStart"/>
+      <w:r>
+        <w:rPr>
+          <w:lang w:val="en-US"/>
+        </w:rPr>
+        <w:t>models</w:t>
+      </w:r>
+      <w:proofErr w:type="gramEnd"/>
+      <w:r>
+        <w:rPr>
+          <w:lang w:val="en-US"/>
+        </w:rPr>
+        <w:t xml:space="preserve"> and the evaluation methods used to assess all models in the study. The results section \ref{</w:t>
+      </w:r>
+      <w:proofErr w:type="spellStart"/>
+      <w:proofErr w:type="gramStart"/>
+      <w:r>
+        <w:rPr>
+          <w:lang w:val="en-US"/>
+        </w:rPr>
+        <w:t>sec:results</w:t>
+      </w:r>
+      <w:proofErr w:type="spellEnd"/>
+      <w:proofErr w:type="gramEnd"/>
+      <w:r>
+        <w:rPr>
+          <w:lang w:val="en-US"/>
+        </w:rPr>
+        <w:t>} presents the predictive performance and model reliability results as well as the functional relationships identified by the GAM. The paper finishes with a discussion (section \ref{</w:t>
+      </w:r>
+      <w:proofErr w:type="spellStart"/>
+      <w:proofErr w:type="gramStart"/>
+      <w:r>
+        <w:rPr>
+          <w:lang w:val="en-US"/>
+        </w:rPr>
+        <w:t>sec:discussion</w:t>
+      </w:r>
+      <w:proofErr w:type="spellEnd"/>
+      <w:proofErr w:type="gramEnd"/>
+      <w:r>
+        <w:rPr>
+          <w:lang w:val="en-US"/>
+        </w:rPr>
+        <w:t>}) and conclusions (section \ref{</w:t>
+      </w:r>
+      <w:proofErr w:type="spellStart"/>
+      <w:r>
+        <w:rPr>
+          <w:lang w:val="en-US"/>
+        </w:rPr>
+        <w:t>sec:conclusions</w:t>
+      </w:r>
+      <w:proofErr w:type="spellEnd"/>
+      <w:r>
+        <w:rPr>
+          <w:lang w:val="en-US"/>
+        </w:rPr>
+        <w:t xml:space="preserve">}).  </w:t>
+      </w:r>
     </w:p>
     <w:sectPr>
       <w:pgSz w:w="11906" w:h="16838"/>
@@ -4735,74 +6393,7 @@
       </w:r>
     </w:p>
   </w:comment>
-  <w:comment w:id="4" w:author="Danielle Marie Barna" w:date="2024-10-23T10:37:00Z" w:initials="DB">
-    <w:p>
-      <w:pPr>
-        <w:pStyle w:val="Merknadstekst"/>
-      </w:pPr>
-      <w:r>
-        <w:rPr>
-          <w:rStyle w:val="Merknadsreferanse"/>
-        </w:rPr>
-        <w:annotationRef/>
-      </w:r>
-      <w:r>
-        <w:t>In an analysis setup where streamflow can be sometimes averaged over multiple events</w:t>
-      </w:r>
-    </w:p>
-  </w:comment>
-  <w:comment w:id="5" w:author="Danielle Marie Barna" w:date="2024-10-24T09:55:00Z" w:initials="DB">
-    <w:p>
-      <w:pPr>
-        <w:pStyle w:val="Merknadstekst"/>
-      </w:pPr>
-      <w:r>
-        <w:rPr>
-          <w:rStyle w:val="Merknadsreferanse"/>
-        </w:rPr>
-        <w:annotationRef/>
-      </w:r>
-      <w:r>
-        <w:t>In the absence of compelling evidence otherwise? Igiven the research gap?</w:t>
-      </w:r>
-    </w:p>
-  </w:comment>
-  <w:comment w:id="6" w:author="Danielle Marie Barna" w:date="2024-10-23T14:26:00Z" w:initials="DB">
-    <w:p>
-      <w:pPr>
-        <w:pStyle w:val="Merknadstekst"/>
-      </w:pPr>
-      <w:r>
-        <w:rPr>
-          <w:rStyle w:val="Merknadsreferanse"/>
-        </w:rPr>
-        <w:annotationRef/>
-      </w:r>
-      <w:r>
-        <w:t>Lind tested different models, make sure you acknowledge this</w:t>
-      </w:r>
-    </w:p>
-  </w:comment>
-  <w:comment w:id="7" w:author="Danielle Marie Barna" w:date="2024-10-25T14:32:00Z" w:initials="DB">
-    <w:p>
-      <w:pPr>
-        <w:pStyle w:val="Merknadstekst"/>
-      </w:pPr>
-      <w:r>
-        <w:rPr>
-          <w:rStyle w:val="Merknadsreferanse"/>
-        </w:rPr>
-        <w:annotationRef/>
-      </w:r>
-      <w:r>
-        <w:rPr>
-          <w:lang w:val="en-US"/>
-        </w:rPr>
-        <w:t>There is currently a significant gap in research that is restricting practitioners’ options.</w:t>
-      </w:r>
-    </w:p>
-  </w:comment>
-  <w:comment w:id="8" w:author="Danielle Marie Barna" w:date="2024-10-15T11:14:00Z" w:initials="DB">
+  <w:comment w:id="4" w:author="Danielle Marie Barna" w:date="2024-10-15T11:14:00Z" w:initials="DB">
     <w:p>
       <w:pPr>
         <w:pStyle w:val="Merknadstekst"/>
@@ -4827,10 +6418,6 @@
   <w15:commentEx w15:paraId="4EFB073B" w15:paraIdParent="22BB9D68" w15:done="0"/>
   <w15:commentEx w15:paraId="5CDC1FD6" w15:done="0"/>
   <w15:commentEx w15:paraId="03BE3002" w15:done="0"/>
-  <w15:commentEx w15:paraId="07EFFCCA" w15:done="0"/>
-  <w15:commentEx w15:paraId="3D6FB2B7" w15:done="0"/>
-  <w15:commentEx w15:paraId="1E2E88E7" w15:done="0"/>
-  <w15:commentEx w15:paraId="68ABEF4B" w15:done="0"/>
   <w15:commentEx w15:paraId="7F90F445" w15:done="0"/>
 </w15:commentsEx>
 </file>
@@ -4841,10 +6428,6 @@
   <w16cex:commentExtensible w16cex:durableId="1137ADD2" w16cex:dateUtc="2024-10-15T07:51:00Z"/>
   <w16cex:commentExtensible w16cex:durableId="6AA7004B" w16cex:dateUtc="2024-10-14T11:15:00Z"/>
   <w16cex:commentExtensible w16cex:durableId="601899D0" w16cex:dateUtc="2024-10-23T08:18:00Z"/>
-  <w16cex:commentExtensible w16cex:durableId="53EFF9BE" w16cex:dateUtc="2024-10-23T08:37:00Z"/>
-  <w16cex:commentExtensible w16cex:durableId="1CE312FE" w16cex:dateUtc="2024-10-24T07:55:00Z"/>
-  <w16cex:commentExtensible w16cex:durableId="0A222FBA" w16cex:dateUtc="2024-10-23T12:26:00Z"/>
-  <w16cex:commentExtensible w16cex:durableId="414161F7" w16cex:dateUtc="2024-10-25T12:32:00Z"/>
   <w16cex:commentExtensible w16cex:durableId="22547557" w16cex:dateUtc="2024-10-15T09:14:00Z"/>
 </w16cex:commentsExtensible>
 </file>
@@ -4855,10 +6438,6 @@
   <w16cid:commentId w16cid:paraId="4EFB073B" w16cid:durableId="1137ADD2"/>
   <w16cid:commentId w16cid:paraId="5CDC1FD6" w16cid:durableId="6AA7004B"/>
   <w16cid:commentId w16cid:paraId="03BE3002" w16cid:durableId="601899D0"/>
-  <w16cid:commentId w16cid:paraId="07EFFCCA" w16cid:durableId="53EFF9BE"/>
-  <w16cid:commentId w16cid:paraId="3D6FB2B7" w16cid:durableId="1CE312FE"/>
-  <w16cid:commentId w16cid:paraId="1E2E88E7" w16cid:durableId="0A222FBA"/>
-  <w16cid:commentId w16cid:paraId="68ABEF4B" w16cid:durableId="414161F7"/>
   <w16cid:commentId w16cid:paraId="7F90F445" w16cid:durableId="22547557"/>
 </w16cid:commentsIds>
 </file>
@@ -6146,6 +7725,7 @@
   <w:style w:type="character" w:default="1" w:styleId="Standardskriftforavsnitt">
     <w:name w:val="Default Paragraph Font"/>
     <w:uiPriority w:val="1"/>
+    <w:semiHidden/>
     <w:unhideWhenUsed/>
   </w:style>
   <w:style w:type="table" w:default="1" w:styleId="Vanligtabell">

</xml_diff>